<commit_message>
updated Samples\Views\Tutorial.cs.docx from the version in master 95996e2
</commit_message>
<xml_diff>
--- a/Samples/Views/Tutorial.cs.docx
+++ b/Samples/Views/Tutorial.cs.docx
@@ -178,7 +178,6 @@
                                   <w:t xml:space="preserve">&lt;%= </w:t>
                                 </w:r>
                                 <w:proofErr w:type="spellStart"/>
-                                <w:proofErr w:type="gramStart"/>
                                 <w:r>
                                   <w:rPr>
                                     <w:lang w:val="en-US"/>
@@ -186,7 +185,6 @@
                                   <w:t>DateTime.Now.ToString</w:t>
                                 </w:r>
                                 <w:proofErr w:type="spellEnd"/>
-                                <w:proofErr w:type="gramEnd"/>
                                 <w:r>
                                   <w:rPr>
                                     <w:lang w:val="en-US"/>
@@ -348,7 +346,6 @@
                             <w:t xml:space="preserve">&lt;%= </w:t>
                           </w:r>
                           <w:proofErr w:type="spellStart"/>
-                          <w:proofErr w:type="gramStart"/>
                           <w:r>
                             <w:rPr>
                               <w:lang w:val="en-US"/>
@@ -356,7 +353,6 @@
                             <w:t>DateTime.Now.ToString</w:t>
                           </w:r>
                           <w:proofErr w:type="spellEnd"/>
-                          <w:proofErr w:type="gramEnd"/>
                           <w:r>
                             <w:rPr>
                               <w:lang w:val="en-US"/>
@@ -603,21 +599,7 @@
         <w:rPr>
           <w:lang w:val="en-US"/>
         </w:rPr>
-        <w:t xml:space="preserve"> process. First you create a view in Word. A view is a Word document which also contains C# code. Code can be inserted anywhere, </w:t>
-      </w:r>
-      <w:proofErr w:type="gramStart"/>
-      <w:r>
-        <w:rPr>
-          <w:lang w:val="en-US"/>
-        </w:rPr>
-        <w:t>e.g.</w:t>
-      </w:r>
-      <w:proofErr w:type="gramEnd"/>
-      <w:r>
-        <w:rPr>
-          <w:lang w:val="en-US"/>
-        </w:rPr>
-        <w:t xml:space="preserve"> &lt;%= </w:t>
+        <w:t xml:space="preserve"> process. First you create a view in Word. A view is a Word document which also contains C# code. Code can be inserted anywhere, e.g. &lt;%= </w:t>
       </w:r>
       <w:proofErr w:type="spellStart"/>
       <w:r>
@@ -953,21 +935,19 @@
         <w:rPr>
           <w:lang w:val="en-US"/>
         </w:rPr>
-        <w:t xml:space="preserve">supports .NET Framework 3.5/4.5 and .NET Standard 2.0. Since it supports .NET Standard 2.0 it can be used in .NET Core 3.1, .NET </w:t>
-      </w:r>
-      <w:proofErr w:type="gramStart"/>
-      <w:r>
-        <w:rPr>
-          <w:lang w:val="en-US"/>
-        </w:rPr>
-        <w:t>5.0</w:t>
-      </w:r>
-      <w:proofErr w:type="gramEnd"/>
-      <w:r>
-        <w:rPr>
-          <w:lang w:val="en-US"/>
-        </w:rPr>
-        <w:t xml:space="preserve"> and .NET 6.0 projects as well.</w:t>
+        <w:t>supports .NET Framework 3.5</w:t>
+      </w:r>
+      <w:r>
+        <w:rPr>
+          <w:lang w:val="en-US"/>
+        </w:rPr>
+        <w:t>-4.8</w:t>
+      </w:r>
+      <w:r>
+        <w:rPr>
+          <w:lang w:val="en-US"/>
+        </w:rPr>
+        <w:t xml:space="preserve"> and .NET Standard 2.0. Since it supports .NET Standard 2.0 it can be used in .NET Core 3.1, .NET 5.0 and .NET 6.0 projects as well.</w:t>
       </w:r>
     </w:p>
     <w:p>
@@ -2164,21 +2144,7 @@
         <w:rPr>
           <w:lang w:val="en-US"/>
         </w:rPr>
-        <w:t xml:space="preserve">At any point in the </w:t>
-      </w:r>
-      <w:proofErr w:type="gramStart"/>
-      <w:r>
-        <w:rPr>
-          <w:lang w:val="en-US"/>
-        </w:rPr>
-        <w:t>text</w:t>
-      </w:r>
-      <w:proofErr w:type="gramEnd"/>
-      <w:r>
-        <w:rPr>
-          <w:lang w:val="en-US"/>
-        </w:rPr>
-        <w:t xml:space="preserve"> you can insert C# </w:t>
+        <w:t xml:space="preserve">At any point in the text you can insert C# </w:t>
       </w:r>
       <w:r>
         <w:rPr>
@@ -2853,21 +2819,7 @@
         <w:rPr>
           <w:lang w:val="en-US"/>
         </w:rPr>
-        <w:t xml:space="preserve"> this text is commented out, so it won’t appear in the generated </w:t>
-      </w:r>
-      <w:proofErr w:type="gramStart"/>
-      <w:r>
-        <w:rPr>
-          <w:lang w:val="en-US"/>
-        </w:rPr>
-        <w:t>document.*</w:t>
-      </w:r>
-      <w:proofErr w:type="gramEnd"/>
-      <w:r>
-        <w:rPr>
-          <w:lang w:val="en-US"/>
-        </w:rPr>
-        <w:t>/ %&gt;</w:t>
+        <w:t xml:space="preserve"> this text is commented out, so it won’t appear in the generated document.*/ %&gt;</w:t>
       </w:r>
     </w:p>
     <w:p>
@@ -2929,21 +2881,7 @@
         <w:rPr>
           <w:lang w:val="en-US"/>
         </w:rPr>
-        <w:t xml:space="preserve">&lt;% if (true) </w:t>
-      </w:r>
-      <w:proofErr w:type="gramStart"/>
-      <w:r>
-        <w:rPr>
-          <w:lang w:val="en-US"/>
-        </w:rPr>
-        <w:t>{ Write</w:t>
-      </w:r>
-      <w:proofErr w:type="gramEnd"/>
-      <w:r>
-        <w:rPr>
-          <w:lang w:val="en-US"/>
-        </w:rPr>
-        <w:t>("T</w:t>
+        <w:t>&lt;% if (true) { Write("T</w:t>
       </w:r>
       <w:r>
         <w:rPr>
@@ -3235,14 +3173,7 @@
         <w:rPr>
           <w:lang w:val="en-US"/>
         </w:rPr>
-        <w:t xml:space="preserve">) </w:t>
-      </w:r>
-      <w:proofErr w:type="gramStart"/>
-      <w:r>
-        <w:rPr>
-          <w:lang w:val="en-US"/>
-        </w:rPr>
-        <w:t>{</w:t>
+        <w:t>) {</w:t>
       </w:r>
       <w:r>
         <w:rPr>
@@ -3254,14 +3185,7 @@
         <w:rPr>
           <w:lang w:val="en-US"/>
         </w:rPr>
-        <w:t>%</w:t>
-      </w:r>
-      <w:proofErr w:type="gramEnd"/>
-      <w:r>
-        <w:rPr>
-          <w:lang w:val="en-US"/>
-        </w:rPr>
-        <w:t>&gt;</w:t>
+        <w:t>%&gt;</w:t>
       </w:r>
       <w:r>
         <w:rPr>
@@ -3502,7 +3426,7 @@
           <w:lang w:val="nl-NL" w:eastAsia="nl-NL"/>
         </w:rPr>
         <w:drawing>
-          <wp:anchor distT="0" distB="0" distL="114300" distR="114300" simplePos="0" relativeHeight="251667968" behindDoc="0" locked="0" layoutInCell="1" allowOverlap="1" wp14:anchorId="51161E1B" wp14:editId="588DC700">
+          <wp:anchor distT="0" distB="0" distL="114300" distR="114300" simplePos="0" relativeHeight="251667968" behindDoc="0" locked="0" layoutInCell="1" allowOverlap="1" wp14:anchorId="51161E1B" wp14:editId="14A5C5B4">
             <wp:simplePos x="0" y="0"/>
             <wp:positionH relativeFrom="column">
               <wp:posOffset>-47625</wp:posOffset>
@@ -3513,7 +3437,7 @@
             <wp:extent cx="1562100" cy="1257300"/>
             <wp:effectExtent l="0" t="0" r="0" b="0"/>
             <wp:wrapSquare wrapText="bothSides"/>
-            <wp:docPr id="3" name="Afbeelding 3" descr="C:\Users\Egon\AppData\Local\Microsoft\Windows\INetCache\IE\BQ2GEGEG\Tomato-cut_vertical[1].png"/>
+            <wp:docPr id="3" name="Afbeelding 3" descr="Tomato-cut_vertical.png"/>
             <wp:cNvGraphicFramePr>
               <a:graphicFrameLocks xmlns:a="http://schemas.openxmlformats.org/drawingml/2006/main" noChangeAspect="1"/>
             </wp:cNvGraphicFramePr>
@@ -3521,7 +3445,7 @@
               <a:graphicData uri="http://schemas.openxmlformats.org/drawingml/2006/picture">
                 <pic:pic xmlns:pic="http://schemas.openxmlformats.org/drawingml/2006/picture">
                   <pic:nvPicPr>
-                    <pic:cNvPr id="0" name="Picture 1" descr="C:\Users\Egon\AppData\Local\Microsoft\Windows\INetCache\IE\BQ2GEGEG\Tomato-cut_vertical[1].png"/>
+                    <pic:cNvPr id="3" name="Afbeelding 3" descr="Tomato-cut_vertical.png"/>
                     <pic:cNvPicPr>
                       <a:picLocks noChangeAspect="1" noChangeArrowheads="1"/>
                     </pic:cNvPicPr>
@@ -3890,21 +3814,7 @@
         <w:rPr>
           <w:lang w:val="en-US"/>
         </w:rPr>
-        <w:t xml:space="preserve">This is a </w:t>
-      </w:r>
-      <w:proofErr w:type="gramStart"/>
-      <w:r>
-        <w:rPr>
-          <w:lang w:val="en-US"/>
-        </w:rPr>
-        <w:t>paragraph.&lt;</w:t>
-      </w:r>
-      <w:proofErr w:type="gramEnd"/>
-      <w:r>
-        <w:rPr>
-          <w:lang w:val="en-US"/>
-        </w:rPr>
-        <w:t xml:space="preserve">% if (false) { %&gt; </w:t>
+        <w:t xml:space="preserve">This is a paragraph.&lt;% if (false) { %&gt; </w:t>
       </w:r>
       <w:r>
         <w:rPr>
@@ -3971,19 +3881,11 @@
         </w:rPr>
         <w:t xml:space="preserve"> </w:t>
       </w:r>
-      <w:proofErr w:type="gramStart"/>
-      <w:r>
-        <w:rPr>
-          <w:lang w:val="en-US"/>
-        </w:rPr>
-        <w:t>% }</w:t>
-      </w:r>
-      <w:proofErr w:type="gramEnd"/>
-      <w:r>
-        <w:rPr>
-          <w:lang w:val="en-US"/>
-        </w:rPr>
-        <w:t xml:space="preserve"> } %</w:t>
+      <w:r>
+        <w:rPr>
+          <w:lang w:val="en-US"/>
+        </w:rPr>
+        <w:t>% } } %</w:t>
       </w:r>
       <w:r>
         <w:rPr>
@@ -4021,19 +3923,11 @@
         </w:rPr>
         <w:t xml:space="preserve"> </w:t>
       </w:r>
-      <w:proofErr w:type="gramStart"/>
-      <w:r>
-        <w:rPr>
-          <w:lang w:val="en-US"/>
-        </w:rPr>
-        <w:t>% }</w:t>
-      </w:r>
-      <w:proofErr w:type="gramEnd"/>
-      <w:r>
-        <w:rPr>
-          <w:lang w:val="en-US"/>
-        </w:rPr>
-        <w:t xml:space="preserve"> %</w:t>
+      <w:r>
+        <w:rPr>
+          <w:lang w:val="en-US"/>
+        </w:rPr>
+        <w:t>% } %</w:t>
       </w:r>
       <w:r>
         <w:rPr>
@@ -4073,21 +3967,7 @@
         <w:rPr>
           <w:lang w:val="en-US"/>
         </w:rPr>
-        <w:t xml:space="preserve">lse statements are </w:t>
-      </w:r>
-      <w:proofErr w:type="gramStart"/>
-      <w:r>
-        <w:rPr>
-          <w:lang w:val="en-US"/>
-        </w:rPr>
-        <w:t>at the moment</w:t>
-      </w:r>
-      <w:proofErr w:type="gramEnd"/>
-      <w:r>
-        <w:rPr>
-          <w:lang w:val="en-US"/>
-        </w:rPr>
-        <w:t xml:space="preserve"> not supported by </w:t>
+        <w:t xml:space="preserve">lse statements are at the moment not supported by </w:t>
       </w:r>
       <w:proofErr w:type="spellStart"/>
       <w:r>
@@ -4272,7 +4152,7 @@
           <w:lang w:val="nl-NL" w:eastAsia="nl-NL"/>
         </w:rPr>
         <w:drawing>
-          <wp:anchor distT="0" distB="0" distL="114300" distR="114300" simplePos="0" relativeHeight="251671040" behindDoc="0" locked="0" layoutInCell="1" allowOverlap="1" wp14:anchorId="521838FE" wp14:editId="064F5AFE">
+          <wp:anchor distT="0" distB="0" distL="114300" distR="114300" simplePos="0" relativeHeight="251671040" behindDoc="0" locked="0" layoutInCell="1" allowOverlap="1" wp14:anchorId="521838FE" wp14:editId="50C79B9F">
             <wp:simplePos x="0" y="0"/>
             <wp:positionH relativeFrom="column">
               <wp:posOffset>-635</wp:posOffset>
@@ -4283,7 +4163,7 @@
             <wp:extent cx="428625" cy="428625"/>
             <wp:effectExtent l="0" t="0" r="0" b="0"/>
             <wp:wrapSquare wrapText="bothSides"/>
-            <wp:docPr id="6" name="Afbeelding 6" descr="C:\Users\la_113288\AppData\Local\Microsoft\Windows\INetCache\Content.Word\Infobox_info_icon.emf"/>
+            <wp:docPr id="6" name="Afbeelding 6" descr="Infobox_info_icon.emf"/>
             <wp:cNvGraphicFramePr>
               <a:graphicFrameLocks xmlns:a="http://schemas.openxmlformats.org/drawingml/2006/main" noChangeAspect="1"/>
             </wp:cNvGraphicFramePr>
@@ -4291,7 +4171,7 @@
               <a:graphicData uri="http://schemas.openxmlformats.org/drawingml/2006/picture">
                 <pic:pic xmlns:pic="http://schemas.openxmlformats.org/drawingml/2006/picture">
                   <pic:nvPicPr>
-                    <pic:cNvPr id="0" name="Picture 6" descr="C:\Users\la_113288\AppData\Local\Microsoft\Windows\INetCache\Content.Word\Infobox_info_icon.emf"/>
+                    <pic:cNvPr id="6" name="Afbeelding 6" descr="Infobox_info_icon.emf"/>
                     <pic:cNvPicPr>
                       <a:picLocks noChangeAspect="1" noChangeArrowheads="1"/>
                     </pic:cNvPicPr>
@@ -4747,21 +4627,7 @@
         <w:rPr>
           <w:lang w:val="en-US"/>
         </w:rPr>
-        <w:t xml:space="preserve">; ++j) </w:t>
-      </w:r>
-      <w:proofErr w:type="gramStart"/>
-      <w:r>
-        <w:rPr>
-          <w:lang w:val="en-US"/>
-        </w:rPr>
-        <w:t>{ %</w:t>
-      </w:r>
-      <w:proofErr w:type="gramEnd"/>
-      <w:r>
-        <w:rPr>
-          <w:lang w:val="en-US"/>
-        </w:rPr>
-        <w:t>&gt;</w:t>
+        <w:t>; ++j) { %&gt;</w:t>
       </w:r>
     </w:p>
     <w:p>
@@ -4859,21 +4725,7 @@
         <w:rPr>
           <w:lang w:val="en-US"/>
         </w:rPr>
-        <w:t xml:space="preserve"> * j % 3 == 0) </w:t>
-      </w:r>
-      <w:proofErr w:type="gramStart"/>
-      <w:r>
-        <w:rPr>
-          <w:lang w:val="en-US"/>
-        </w:rPr>
-        <w:t>{ %</w:t>
-      </w:r>
-      <w:proofErr w:type="gramEnd"/>
-      <w:r>
-        <w:rPr>
-          <w:lang w:val="en-US"/>
-        </w:rPr>
-        <w:t>&gt;</w:t>
+        <w:t xml:space="preserve"> * j % 3 == 0) { %&gt;</w:t>
       </w:r>
       <w:r>
         <w:rPr>
@@ -5210,16 +5062,8 @@
         <w:rPr>
           <w:lang w:val="en-US"/>
         </w:rPr>
-        <w:t xml:space="preserve"> NOT repeat, because we used </w:t>
-      </w:r>
-      <w:proofErr w:type="gramStart"/>
-      <w:r>
-        <w:rPr>
-          <w:lang w:val="en-US"/>
-        </w:rPr>
-        <w:t>{!.</w:t>
-      </w:r>
-      <w:proofErr w:type="gramEnd"/>
+        <w:t xml:space="preserve"> NOT repeat, because we used {!.</w:t>
+      </w:r>
       <w:r>
         <w:rPr>
           <w:lang w:val="en-US"/>
@@ -5909,7 +5753,6 @@
               <w:t xml:space="preserve"> * 10 %&gt; &lt;% </w:t>
             </w:r>
             <w:proofErr w:type="spellStart"/>
-            <w:proofErr w:type="gramStart"/>
             <w:r>
               <w:rPr>
                 <w:lang w:val="en-US"/>
@@ -5921,14 +5764,7 @@
               <w:rPr>
                 <w:lang w:val="en-US"/>
               </w:rPr>
-              <w:t>(</w:t>
-            </w:r>
-            <w:proofErr w:type="gramEnd"/>
-            <w:r>
-              <w:rPr>
-                <w:lang w:val="en-US"/>
-              </w:rPr>
-              <w:t>); %&gt;</w:t>
+              <w:t>(); %&gt;</w:t>
             </w:r>
           </w:p>
         </w:tc>
@@ -6092,41 +5928,13 @@
         <w:rPr>
           <w:lang w:val="en-US"/>
         </w:rPr>
-        <w:t xml:space="preserve">You can nest tables in text blocks </w:t>
-      </w:r>
-      <w:proofErr w:type="gramStart"/>
-      <w:r>
-        <w:rPr>
-          <w:lang w:val="en-US"/>
-        </w:rPr>
-        <w:t>in order to</w:t>
-      </w:r>
-      <w:proofErr w:type="gramEnd"/>
-      <w:r>
-        <w:rPr>
-          <w:lang w:val="en-US"/>
-        </w:rPr>
-        <w:t xml:space="preserve"> create multiple tables. Note that the inner loop does not create a repeating text </w:t>
-      </w:r>
-      <w:proofErr w:type="gramStart"/>
-      <w:r>
-        <w:rPr>
-          <w:lang w:val="en-US"/>
-        </w:rPr>
-        <w:t>block</w:t>
-      </w:r>
-      <w:r>
-        <w:rPr>
-          <w:lang w:val="en-US"/>
-        </w:rPr>
-        <w:t>, but</w:t>
-      </w:r>
-      <w:proofErr w:type="gramEnd"/>
-      <w:r>
-        <w:rPr>
-          <w:lang w:val="en-US"/>
-        </w:rPr>
-        <w:t xml:space="preserve"> does append rows.</w:t>
+        <w:t>You can nest tables in text blocks in order to create multiple tables. Note that the inner loop does not create a repeating text block</w:t>
+      </w:r>
+      <w:r>
+        <w:rPr>
+          <w:lang w:val="en-US"/>
+        </w:rPr>
+        <w:t>, but does append rows.</w:t>
       </w:r>
     </w:p>
     <w:p>
@@ -6515,16 +6323,8 @@
               <w:rPr>
                 <w:lang w:val="en-US"/>
               </w:rPr>
-              <w:t xml:space="preserve"> * j % 3 == 0) </w:t>
+              <w:t xml:space="preserve"> * j % 3 == 0) Write(</w:t>
             </w:r>
-            <w:proofErr w:type="gramStart"/>
-            <w:r>
-              <w:rPr>
-                <w:lang w:val="en-US"/>
-              </w:rPr>
-              <w:t>Write(</w:t>
-            </w:r>
-            <w:proofErr w:type="gramEnd"/>
             <w:r>
               <w:rPr>
                 <w:lang w:val="en-US"/>
@@ -6820,20 +6620,12 @@
           <w:lang w:val="en-US"/>
         </w:rPr>
       </w:pPr>
-      <w:proofErr w:type="gramStart"/>
-      <w:r>
-        <w:rPr>
-          <w:lang w:val="en-US"/>
-        </w:rPr>
-        <w:t>Image</w:t>
-      </w:r>
-      <w:r>
-        <w:rPr>
-          <w:lang w:val="en-US"/>
-        </w:rPr>
-        <w:t>(</w:t>
-      </w:r>
-      <w:proofErr w:type="gramEnd"/>
+      <w:r>
+        <w:rPr>
+          <w:lang w:val="en-US"/>
+        </w:rPr>
+        <w:t>Image(</w:t>
+      </w:r>
       <w:r>
         <w:rPr>
           <w:lang w:val="en-US"/>
@@ -6858,13 +6650,7 @@
         <w:rPr>
           <w:lang w:val="en-US"/>
         </w:rPr>
-        <w:t>)</w:t>
-      </w:r>
-      <w:r>
-        <w:rPr>
-          <w:lang w:val="en-US"/>
-        </w:rPr>
-        <w:t xml:space="preserve"> method </w:t>
+        <w:t xml:space="preserve">) method </w:t>
       </w:r>
     </w:p>
     <w:p>
@@ -7017,172 +6803,179 @@
         <w:rPr>
           <w:lang w:val="en-US"/>
         </w:rPr>
-        <w:t xml:space="preserve"> Right </w:t>
-      </w:r>
-      <w:proofErr w:type="gramStart"/>
-      <w:r>
-        <w:rPr>
-          <w:lang w:val="en-US"/>
-        </w:rPr>
-        <w:t>now</w:t>
-      </w:r>
-      <w:proofErr w:type="gramEnd"/>
+        <w:t xml:space="preserve"> Right now </w:t>
+      </w:r>
+      <w:r>
+        <w:rPr>
+          <w:lang w:val="en-US"/>
+        </w:rPr>
+        <w:t xml:space="preserve">this property has been set to </w:t>
+      </w:r>
+      <w:r>
+        <w:rPr>
+          <w:lang w:val="en-US"/>
+        </w:rPr>
+        <w:t>‘</w:t>
+      </w:r>
+      <w:r>
+        <w:rPr>
+          <w:lang w:val="en-US"/>
+        </w:rPr>
+        <w:t xml:space="preserve">&lt;%= </w:t>
+      </w:r>
+      <w:proofErr w:type="spellStart"/>
+      <w:r>
+        <w:rPr>
+          <w:lang w:val="en-US"/>
+        </w:rPr>
+        <w:t>ImageDirectory</w:t>
+      </w:r>
+      <w:proofErr w:type="spellEnd"/>
+      <w:r>
+        <w:rPr>
+          <w:lang w:val="en-US"/>
+        </w:rPr>
+        <w:t xml:space="preserve"> %&gt;</w:t>
+      </w:r>
+      <w:r>
+        <w:rPr>
+          <w:lang w:val="en-US"/>
+        </w:rPr>
+        <w:t>’</w:t>
+      </w:r>
+      <w:r>
+        <w:rPr>
+          <w:lang w:val="en-US"/>
+        </w:rPr>
+        <w:t>.</w:t>
+      </w:r>
+    </w:p>
+    <w:p>
+      <w:pPr>
+        <w:rPr>
+          <w:lang w:val="en-US"/>
+        </w:rPr>
+      </w:pPr>
+      <w:r>
+        <w:rPr>
+          <w:lang w:val="en-US"/>
+        </w:rPr>
+        <w:t xml:space="preserve">The Image method accepts a second optional parameter </w:t>
+      </w:r>
+      <w:r>
+        <w:rPr>
+          <w:lang w:val="en-US"/>
+        </w:rPr>
+        <w:t>that specifies</w:t>
+      </w:r>
+      <w:r>
+        <w:rPr>
+          <w:lang w:val="en-US"/>
+        </w:rPr>
+        <w:t xml:space="preserve"> the </w:t>
+      </w:r>
+      <w:r>
+        <w:rPr>
+          <w:lang w:val="en-US"/>
+        </w:rPr>
+        <w:t>relative size of the image</w:t>
+      </w:r>
+      <w:r>
+        <w:rPr>
+          <w:lang w:val="en-US"/>
+        </w:rPr>
+        <w:t>. Here’s &lt;% Image("test1.png", 15</w:t>
+      </w:r>
+      <w:r>
+        <w:rPr>
+          <w:lang w:val="en-US"/>
+        </w:rPr>
+        <w:t>); %&gt;</w:t>
+      </w:r>
+      <w:r>
+        <w:rPr>
+          <w:lang w:val="en-US"/>
+        </w:rPr>
+        <w:t xml:space="preserve"> at 15%.</w:t>
+      </w:r>
+    </w:p>
+    <w:p>
+      <w:pPr>
+        <w:rPr>
+          <w:lang w:val="en-US"/>
+        </w:rPr>
+      </w:pPr>
+      <w:r>
+        <w:rPr>
+          <w:lang w:val="en-US"/>
+        </w:rPr>
+        <w:t>Images that are too wide to be displayed at 100% are automatically scaled back. Here’s an example</w:t>
+      </w:r>
+      <w:r>
+        <w:rPr>
+          <w:lang w:val="en-US"/>
+        </w:rPr>
+        <w:t>:</w:t>
+      </w:r>
       <w:r>
         <w:rPr>
           <w:lang w:val="en-US"/>
         </w:rPr>
         <w:t xml:space="preserve"> </w:t>
       </w:r>
-      <w:r>
-        <w:rPr>
-          <w:lang w:val="en-US"/>
-        </w:rPr>
-        <w:t xml:space="preserve">this property has been set to </w:t>
-      </w:r>
-      <w:r>
-        <w:rPr>
-          <w:lang w:val="en-US"/>
-        </w:rPr>
-        <w:t>‘</w:t>
-      </w:r>
-      <w:r>
-        <w:rPr>
-          <w:lang w:val="en-US"/>
-        </w:rPr>
-        <w:t xml:space="preserve">&lt;%= </w:t>
-      </w:r>
+    </w:p>
+    <w:p>
+      <w:pPr>
+        <w:rPr>
+          <w:lang w:val="en-US"/>
+        </w:rPr>
+      </w:pPr>
+      <w:r>
+        <w:rPr>
+          <w:lang w:val="en-US"/>
+        </w:rPr>
+        <w:t>&lt;% Image("test2.png"); %&gt;</w:t>
+      </w:r>
+      <w:r>
+        <w:rPr>
+          <w:lang w:val="en-US"/>
+        </w:rPr>
+        <w:t xml:space="preserve">   </w:t>
+      </w:r>
+    </w:p>
+    <w:p>
+      <w:pPr>
+        <w:rPr>
+          <w:lang w:val="en-US"/>
+        </w:rPr>
+      </w:pPr>
       <w:proofErr w:type="spellStart"/>
       <w:r>
         <w:rPr>
           <w:lang w:val="en-US"/>
         </w:rPr>
-        <w:t>ImageDirectory</w:t>
+        <w:t>SharpDocx</w:t>
       </w:r>
       <w:proofErr w:type="spellEnd"/>
       <w:r>
         <w:rPr>
           <w:lang w:val="en-US"/>
         </w:rPr>
-        <w:t xml:space="preserve"> %&gt;</w:t>
-      </w:r>
-      <w:r>
-        <w:rPr>
-          <w:lang w:val="en-US"/>
-        </w:rPr>
-        <w:t>’</w:t>
-      </w:r>
-      <w:r>
-        <w:rPr>
-          <w:lang w:val="en-US"/>
-        </w:rPr>
-        <w:t>.</w:t>
-      </w:r>
-    </w:p>
-    <w:p>
-      <w:pPr>
-        <w:rPr>
-          <w:lang w:val="en-US"/>
-        </w:rPr>
-      </w:pPr>
-      <w:r>
-        <w:rPr>
-          <w:lang w:val="en-US"/>
-        </w:rPr>
-        <w:t xml:space="preserve">The Image method accepts a second optional parameter </w:t>
-      </w:r>
-      <w:r>
-        <w:rPr>
-          <w:lang w:val="en-US"/>
-        </w:rPr>
-        <w:t>that specifies</w:t>
-      </w:r>
-      <w:r>
-        <w:rPr>
-          <w:lang w:val="en-US"/>
-        </w:rPr>
-        <w:t xml:space="preserve"> the </w:t>
-      </w:r>
-      <w:r>
-        <w:rPr>
-          <w:lang w:val="en-US"/>
-        </w:rPr>
-        <w:t>relative size of the image</w:t>
-      </w:r>
-      <w:r>
-        <w:rPr>
-          <w:lang w:val="en-US"/>
-        </w:rPr>
-        <w:t xml:space="preserve">. Here’s &lt;% </w:t>
-      </w:r>
-      <w:proofErr w:type="gramStart"/>
-      <w:r>
-        <w:rPr>
-          <w:lang w:val="en-US"/>
-        </w:rPr>
-        <w:t>Image(</w:t>
-      </w:r>
-      <w:proofErr w:type="gramEnd"/>
-      <w:r>
-        <w:rPr>
-          <w:lang w:val="en-US"/>
-        </w:rPr>
-        <w:t>"test1.png", 15</w:t>
-      </w:r>
-      <w:r>
-        <w:rPr>
-          <w:lang w:val="en-US"/>
-        </w:rPr>
-        <w:t>); %&gt;</w:t>
-      </w:r>
-      <w:r>
-        <w:rPr>
-          <w:lang w:val="en-US"/>
-        </w:rPr>
-        <w:t xml:space="preserve"> at 15%.</w:t>
-      </w:r>
-    </w:p>
-    <w:p>
-      <w:pPr>
-        <w:rPr>
-          <w:lang w:val="en-US"/>
-        </w:rPr>
-      </w:pPr>
-      <w:r>
-        <w:rPr>
-          <w:lang w:val="en-US"/>
-        </w:rPr>
-        <w:t>Images that are too wide to be displayed at 100% are automatically scaled back. Here’s an example</w:t>
-      </w:r>
-      <w:r>
-        <w:rPr>
-          <w:lang w:val="en-US"/>
-        </w:rPr>
-        <w:t>:</w:t>
-      </w:r>
-      <w:r>
-        <w:rPr>
-          <w:lang w:val="en-US"/>
-        </w:rPr>
-        <w:t xml:space="preserve"> </w:t>
-      </w:r>
-    </w:p>
-    <w:p>
-      <w:pPr>
-        <w:rPr>
-          <w:lang w:val="en-US"/>
-        </w:rPr>
-      </w:pPr>
-      <w:r>
-        <w:rPr>
-          <w:lang w:val="en-US"/>
-        </w:rPr>
-        <w:t>&lt;% Image("test2.png"); %&gt;</w:t>
-      </w:r>
-      <w:r>
-        <w:rPr>
-          <w:lang w:val="en-US"/>
-        </w:rPr>
-        <w:t xml:space="preserve">   </w:t>
+        <w:t xml:space="preserve"> supports the following image formats: bmp, gif, jpeg, </w:t>
+      </w:r>
+      <w:proofErr w:type="spellStart"/>
+      <w:r>
+        <w:rPr>
+          <w:lang w:val="en-US"/>
+        </w:rPr>
+        <w:t>png</w:t>
+      </w:r>
+      <w:proofErr w:type="spellEnd"/>
+      <w:r>
+        <w:rPr>
+          <w:lang w:val="en-US"/>
+        </w:rPr>
+        <w:t>, tiff and emf.</w:t>
       </w:r>
     </w:p>
     <w:p>
@@ -7196,14 +6989,7 @@
         <w:rPr>
           <w:lang w:val="en-US"/>
         </w:rPr>
-        <w:t>ImageBase64</w:t>
-      </w:r>
-      <w:proofErr w:type="gramStart"/>
-      <w:r>
-        <w:rPr>
-          <w:lang w:val="en-US"/>
-        </w:rPr>
-        <w:t>Encoded</w:t>
+        <w:t>ImageBase64Encoded</w:t>
       </w:r>
       <w:r>
         <w:rPr>
@@ -7211,7 +6997,6 @@
         </w:rPr>
         <w:t>(</w:t>
       </w:r>
-      <w:proofErr w:type="gramEnd"/>
       <w:r>
         <w:rPr>
           <w:lang w:val="en-US"/>
@@ -7222,50 +7007,20 @@
         <w:rPr>
           <w:lang w:val="en-US"/>
         </w:rPr>
-        <w:t xml:space="preserve"> </w:t>
-      </w:r>
-      <w:r>
-        <w:rPr>
-          <w:lang w:val="en-US"/>
-        </w:rPr>
-        <w:t>method</w:t>
-      </w:r>
-    </w:p>
-    <w:p>
-      <w:pPr>
-        <w:rPr>
-          <w:lang w:val="en-US"/>
-        </w:rPr>
-      </w:pPr>
-      <w:r>
-        <w:rPr>
-          <w:lang w:val="en-US"/>
-        </w:rPr>
-        <w:t xml:space="preserve">You can pass base64 encoded image as string </w:t>
-      </w:r>
-      <w:r>
-        <w:rPr>
-          <w:lang w:val="en-US"/>
-        </w:rPr>
-        <w:t>from</w:t>
-      </w:r>
-      <w:r>
-        <w:rPr>
-          <w:lang w:val="en-US"/>
-        </w:rPr>
-        <w:t xml:space="preserve"> the view model and have the engine convert it to image in the output docx</w:t>
-      </w:r>
-      <w:r>
-        <w:rPr>
-          <w:lang w:val="en-US"/>
-        </w:rPr>
-        <w:t xml:space="preserve"> with this method</w:t>
-      </w:r>
-      <w:r>
-        <w:rPr>
-          <w:lang w:val="en-US"/>
-        </w:rPr>
-        <w:t xml:space="preserve">. </w:t>
+        <w:t xml:space="preserve"> method</w:t>
+      </w:r>
+    </w:p>
+    <w:p>
+      <w:pPr>
+        <w:rPr>
+          <w:lang w:val="en-US"/>
+        </w:rPr>
+      </w:pPr>
+      <w:r>
+        <w:rPr>
+          <w:lang w:val="en-US"/>
+        </w:rPr>
+        <w:t xml:space="preserve">You can pass base64 encoded image as string from the view model and have the engine convert it to image in the output docx with this method. </w:t>
       </w:r>
     </w:p>
     <w:p>
@@ -7285,13 +7040,7 @@
           <w:lang w:val="en-US"/>
         </w:rPr>
         <w:br/>
-        <w:t>Second optional parameter is the file extension of the encoded image, default is jpg.</w:t>
-      </w:r>
-      <w:r>
-        <w:rPr>
-          <w:lang w:val="en-US"/>
-        </w:rPr>
-        <w:t xml:space="preserve"> Make sure that you use the </w:t>
+        <w:t xml:space="preserve">Second optional parameter is the file extension of the encoded image, default is jpg. Make sure that you use the </w:t>
       </w:r>
       <w:r>
         <w:rPr>
@@ -7303,21 +7052,7 @@
         <w:rPr>
           <w:lang w:val="en-US"/>
         </w:rPr>
-        <w:t xml:space="preserve"> character instead of </w:t>
-      </w:r>
-      <w:proofErr w:type="gramStart"/>
-      <w:r>
-        <w:rPr>
-          <w:lang w:val="en-US"/>
-        </w:rPr>
-        <w:t>“ when</w:t>
-      </w:r>
-      <w:proofErr w:type="gramEnd"/>
-      <w:r>
-        <w:rPr>
-          <w:lang w:val="en-US"/>
-        </w:rPr>
-        <w:t xml:space="preserve"> specifying this parameter in the view docx file.</w:t>
+        <w:t xml:space="preserve"> character instead of “ when specifying this parameter in the view docx file.</w:t>
       </w:r>
       <w:r>
         <w:rPr>
@@ -7380,6 +7115,13 @@
           <w:lang w:val="en-US"/>
         </w:rPr>
       </w:pPr>
+    </w:p>
+    <w:p>
+      <w:pPr>
+        <w:rPr>
+          <w:lang w:val="en-US"/>
+        </w:rPr>
+      </w:pPr>
       <w:r>
         <w:rPr>
           <w:lang w:val="en-US"/>
@@ -7447,19 +7189,11 @@
         </w:rPr>
         <w:t xml:space="preserve"> </w:t>
       </w:r>
-      <w:proofErr w:type="gramStart"/>
-      <w:r>
-        <w:rPr>
-          <w:lang w:val="en-US"/>
-        </w:rPr>
-        <w:t>Replace(</w:t>
-      </w:r>
-      <w:proofErr w:type="gramEnd"/>
-      <w:r>
-        <w:rPr>
-          <w:lang w:val="en-US"/>
-        </w:rPr>
-        <w:t>"{text to replace}", "replaced text"); %&gt;</w:t>
+      <w:r>
+        <w:rPr>
+          <w:lang w:val="en-US"/>
+        </w:rPr>
+        <w:t>Replace("{text to replace}", "replaced text"); %&gt;</w:t>
       </w:r>
     </w:p>
     <w:p>
@@ -7712,16 +7446,8 @@
         <w:rPr>
           <w:lang w:val="en-US"/>
         </w:rPr>
-        <w:t xml:space="preserve"> </w:t>
-      </w:r>
-      <w:proofErr w:type="gramStart"/>
-      <w:r>
-        <w:rPr>
-          <w:lang w:val="en-US"/>
-        </w:rPr>
-        <w:t>Replace(</w:t>
-      </w:r>
-      <w:proofErr w:type="gramEnd"/>
+        <w:t xml:space="preserve"> Replace(</w:t>
+      </w:r>
       <w:r>
         <w:rPr>
           <w:lang w:val="en-US"/>
@@ -8133,7 +7859,6 @@
         <w:t xml:space="preserve"> can use types in </w:t>
       </w:r>
       <w:proofErr w:type="spellStart"/>
-      <w:proofErr w:type="gramStart"/>
       <w:r>
         <w:rPr>
           <w:lang w:val="en-US"/>
@@ -8141,7 +7866,6 @@
         <w:t>System.Xml.Linq</w:t>
       </w:r>
       <w:proofErr w:type="spellEnd"/>
-      <w:proofErr w:type="gramEnd"/>
       <w:r>
         <w:rPr>
           <w:lang w:val="en-US"/>
@@ -8548,21 +8272,7 @@
         <w:rPr>
           <w:lang w:val="en-US"/>
         </w:rPr>
-        <w:t xml:space="preserve">n a real world </w:t>
-      </w:r>
-      <w:proofErr w:type="gramStart"/>
-      <w:r>
-        <w:rPr>
-          <w:lang w:val="en-US"/>
-        </w:rPr>
-        <w:t>scenario</w:t>
-      </w:r>
-      <w:proofErr w:type="gramEnd"/>
-      <w:r>
-        <w:rPr>
-          <w:lang w:val="en-US"/>
-        </w:rPr>
-        <w:t xml:space="preserve"> you wouldn’t fetch data </w:t>
+        <w:t xml:space="preserve">n a real world scenario you wouldn’t fetch data </w:t>
       </w:r>
       <w:r>
         <w:rPr>
@@ -8611,21 +8321,7 @@
         <w:rPr>
           <w:lang w:val="en-US"/>
         </w:rPr>
-        <w:t xml:space="preserve"> will automatically reference the calling assembly. </w:t>
-      </w:r>
-      <w:proofErr w:type="gramStart"/>
-      <w:r>
-        <w:rPr>
-          <w:lang w:val="en-US"/>
-        </w:rPr>
-        <w:t>So</w:t>
-      </w:r>
-      <w:proofErr w:type="gramEnd"/>
-      <w:r>
-        <w:rPr>
-          <w:lang w:val="en-US"/>
-        </w:rPr>
-        <w:t xml:space="preserve"> if the view model is declared in the calling assembly, you can use that model in your document without explicitly referencing that assembly. However, if the view model is defined in another assembly, you need to explicitly reference it. If you don't, you'll get compilation errors like:</w:t>
+        <w:t xml:space="preserve"> will automatically reference the calling assembly. So if the view model is declared in the calling assembly, you can use that model in your document without explicitly referencing that assembly. However, if the view model is defined in another assembly, you need to explicitly reference it. If you don't, you'll get compilation errors like:</w:t>
       </w:r>
     </w:p>
     <w:p>
@@ -8645,9 +8341,9 @@
           <w:sz w:val="19"/>
           <w:lang w:val="en-US"/>
         </w:rPr>
-        <w:t>Line 26: error CS0012: The type '</w:t>
-      </w:r>
-      <w:proofErr w:type="gramStart"/>
+        <w:t xml:space="preserve">Line 26: error CS0012: The type 'ClassLibrary1.Models.Country' is defined in an assembly that is not referenced. You must add a reference to assembly 'ClassLibrary1, Version=1.0.0.0, Culture=neutral, </w:t>
+      </w:r>
+      <w:proofErr w:type="spellStart"/>
       <w:r>
         <w:rPr>
           <w:rFonts w:ascii="Consolas" w:hAnsi="Consolas"/>
@@ -8655,9 +8351,9 @@
           <w:sz w:val="19"/>
           <w:lang w:val="en-US"/>
         </w:rPr>
-        <w:t>ClassLibrary1.Models.Country</w:t>
-      </w:r>
-      <w:proofErr w:type="gramEnd"/>
+        <w:t>PublicKeyToken</w:t>
+      </w:r>
+      <w:proofErr w:type="spellEnd"/>
       <w:r>
         <w:rPr>
           <w:rFonts w:ascii="Consolas" w:hAnsi="Consolas"/>
@@ -8665,19 +8361,152 @@
           <w:sz w:val="19"/>
           <w:lang w:val="en-US"/>
         </w:rPr>
-        <w:t xml:space="preserve">' is defined in an assembly that is not referenced. You must add a reference to assembly 'ClassLibrary1, Version=1.0.0.0, Culture=neutral, </w:t>
-      </w:r>
-      <w:proofErr w:type="spellStart"/>
-      <w:r>
+        <w:t>=null'.</w:t>
+      </w:r>
+    </w:p>
+    <w:p>
+      <w:pPr>
+        <w:rPr>
+          <w:lang w:val="en-US"/>
+        </w:rPr>
+      </w:pPr>
+      <w:r>
+        <w:rPr>
+          <w:lang w:val="en-US"/>
+        </w:rPr>
+        <w:t>The simplest way to add a reference to ClassLibrary1 is by using an Assembly-directive in your document:</w:t>
+      </w:r>
+    </w:p>
+    <w:p>
+      <w:pPr>
+        <w:rPr>
+          <w:lang w:val="en-US"/>
+        </w:rPr>
+      </w:pPr>
+      <w:r>
+        <w:rPr>
+          <w:lang w:val="en-US"/>
+        </w:rPr>
+        <w:lastRenderedPageBreak/>
+        <w:t>&lt;</w:t>
+      </w:r>
+      <w:r>
+        <w:rPr>
+          <w:noProof/>
+          <w:sz w:val="2"/>
+          <w:szCs w:val="2"/>
+          <w:lang w:val="en-US"/>
+        </w:rPr>
+        <w:t xml:space="preserve"> </w:t>
+      </w:r>
+      <w:r>
+        <w:rPr>
+          <w:lang w:val="en-US"/>
+        </w:rPr>
+        <w:t>%@ Assembly Name="ClassLibrary1" %</w:t>
+      </w:r>
+      <w:r>
+        <w:rPr>
+          <w:noProof/>
+          <w:sz w:val="2"/>
+          <w:szCs w:val="2"/>
+          <w:lang w:val="en-US"/>
+        </w:rPr>
+        <w:t xml:space="preserve"> </w:t>
+      </w:r>
+      <w:r>
+        <w:rPr>
+          <w:lang w:val="en-US"/>
+        </w:rPr>
+        <w:t>&gt;</w:t>
+      </w:r>
+    </w:p>
+    <w:p>
+      <w:pPr>
+        <w:rPr>
+          <w:lang w:val="en-US"/>
+        </w:rPr>
+      </w:pPr>
+      <w:r>
+        <w:rPr>
+          <w:lang w:val="en-US"/>
+        </w:rPr>
+        <w:t>Or, if you're using .NET Core, you might want to use:</w:t>
+      </w:r>
+    </w:p>
+    <w:p>
+      <w:pPr>
+        <w:rPr>
+          <w:lang w:val="en-US"/>
+        </w:rPr>
+      </w:pPr>
+      <w:r>
+        <w:rPr>
+          <w:lang w:val="en-US"/>
+        </w:rPr>
+        <w:t>&lt;</w:t>
+      </w:r>
+      <w:r>
+        <w:rPr>
+          <w:noProof/>
+          <w:sz w:val="2"/>
+          <w:szCs w:val="2"/>
+          <w:lang w:val="en-US"/>
+        </w:rPr>
+        <w:t xml:space="preserve"> </w:t>
+      </w:r>
+      <w:r>
+        <w:rPr>
+          <w:lang w:val="en-US"/>
+        </w:rPr>
+        <w:t>%@ Ass</w:t>
+      </w:r>
+      <w:r>
+        <w:rPr>
+          <w:lang w:val="en-US"/>
+        </w:rPr>
+        <w:t>embly Name="~/ClassLibrary1" %</w:t>
+      </w:r>
+      <w:r>
+        <w:rPr>
+          <w:noProof/>
+          <w:sz w:val="2"/>
+          <w:szCs w:val="2"/>
+          <w:lang w:val="en-US"/>
+        </w:rPr>
+        <w:t xml:space="preserve"> </w:t>
+      </w:r>
+      <w:r>
+        <w:rPr>
+          <w:lang w:val="en-US"/>
+        </w:rPr>
+        <w:t>&gt;</w:t>
+      </w:r>
+    </w:p>
+    <w:p>
+      <w:pPr>
+        <w:rPr>
+          <w:lang w:val="en-US"/>
+        </w:rPr>
+      </w:pPr>
+      <w:r>
+        <w:rPr>
+          <w:lang w:val="en-US"/>
+        </w:rPr>
+        <w:t>The tilde represents the directory that contains SharpDocx.dll. Use it when you get errors like:</w:t>
+      </w:r>
+    </w:p>
+    <w:p>
+      <w:pPr>
+        <w:ind w:left="360"/>
         <w:rPr>
           <w:rFonts w:ascii="Consolas" w:hAnsi="Consolas"/>
           <w:color w:val="000000"/>
           <w:sz w:val="19"/>
           <w:lang w:val="en-US"/>
         </w:rPr>
-        <w:t>PublicKeyToken</w:t>
-      </w:r>
-      <w:proofErr w:type="spellEnd"/>
+      </w:pPr>
+      <w:proofErr w:type="spellStart"/>
       <w:r>
         <w:rPr>
           <w:rFonts w:ascii="Consolas" w:hAnsi="Consolas"/>
@@ -8685,169 +8514,16 @@
           <w:sz w:val="19"/>
           <w:lang w:val="en-US"/>
         </w:rPr>
-        <w:t>=null'.</w:t>
-      </w:r>
-    </w:p>
-    <w:p>
-      <w:pPr>
-        <w:rPr>
-          <w:lang w:val="en-US"/>
-        </w:rPr>
-      </w:pPr>
-      <w:r>
-        <w:rPr>
-          <w:lang w:val="en-US"/>
-        </w:rPr>
-        <w:t>The simplest way to add a reference to ClassLibrary1 is by using an Assembly-directive in your document:</w:t>
-      </w:r>
-    </w:p>
-    <w:p>
-      <w:pPr>
-        <w:rPr>
-          <w:lang w:val="en-US"/>
-        </w:rPr>
-      </w:pPr>
-      <w:r>
-        <w:rPr>
-          <w:lang w:val="en-US"/>
-        </w:rPr>
-        <w:lastRenderedPageBreak/>
-        <w:t>&lt;</w:t>
-      </w:r>
-      <w:r>
-        <w:rPr>
-          <w:noProof/>
-          <w:sz w:val="2"/>
-          <w:szCs w:val="2"/>
-          <w:lang w:val="en-US"/>
-        </w:rPr>
-        <w:t xml:space="preserve"> </w:t>
-      </w:r>
-      <w:r>
-        <w:rPr>
-          <w:lang w:val="en-US"/>
-        </w:rPr>
-        <w:t>%@ Assembly Name="ClassLibrary1" %</w:t>
-      </w:r>
-      <w:r>
-        <w:rPr>
-          <w:noProof/>
-          <w:sz w:val="2"/>
-          <w:szCs w:val="2"/>
-          <w:lang w:val="en-US"/>
-        </w:rPr>
-        <w:t xml:space="preserve"> </w:t>
-      </w:r>
-      <w:r>
-        <w:rPr>
-          <w:lang w:val="en-US"/>
-        </w:rPr>
-        <w:t>&gt;</w:t>
-      </w:r>
-    </w:p>
-    <w:p>
-      <w:pPr>
-        <w:rPr>
-          <w:lang w:val="en-US"/>
-        </w:rPr>
-      </w:pPr>
-      <w:r>
-        <w:rPr>
-          <w:lang w:val="en-US"/>
-        </w:rPr>
-        <w:t>Or, if you're using .NET Core, you might want to use:</w:t>
-      </w:r>
-    </w:p>
-    <w:p>
-      <w:pPr>
-        <w:rPr>
-          <w:lang w:val="en-US"/>
-        </w:rPr>
-      </w:pPr>
-      <w:r>
-        <w:rPr>
-          <w:lang w:val="en-US"/>
-        </w:rPr>
-        <w:t>&lt;</w:t>
-      </w:r>
-      <w:r>
-        <w:rPr>
-          <w:noProof/>
-          <w:sz w:val="2"/>
-          <w:szCs w:val="2"/>
-          <w:lang w:val="en-US"/>
-        </w:rPr>
-        <w:t xml:space="preserve"> </w:t>
-      </w:r>
-      <w:r>
-        <w:rPr>
-          <w:lang w:val="en-US"/>
-        </w:rPr>
-        <w:t>%@ Ass</w:t>
-      </w:r>
-      <w:r>
-        <w:rPr>
-          <w:lang w:val="en-US"/>
-        </w:rPr>
-        <w:t>embly Name="~/ClassLibrary1" %</w:t>
-      </w:r>
-      <w:r>
-        <w:rPr>
-          <w:noProof/>
-          <w:sz w:val="2"/>
-          <w:szCs w:val="2"/>
-          <w:lang w:val="en-US"/>
-        </w:rPr>
-        <w:t xml:space="preserve"> </w:t>
-      </w:r>
-      <w:r>
-        <w:rPr>
-          <w:lang w:val="en-US"/>
-        </w:rPr>
-        <w:t>&gt;</w:t>
-      </w:r>
-    </w:p>
-    <w:p>
-      <w:pPr>
-        <w:rPr>
-          <w:lang w:val="en-US"/>
-        </w:rPr>
-      </w:pPr>
-      <w:r>
-        <w:rPr>
-          <w:lang w:val="en-US"/>
-        </w:rPr>
-        <w:t>The tilde represents the directory that contains SharpDocx.dll. Use it when you get errors like:</w:t>
-      </w:r>
-    </w:p>
-    <w:p>
-      <w:pPr>
-        <w:ind w:left="360"/>
+        <w:t>System.IO.FileNotFoundException</w:t>
+      </w:r>
+      <w:proofErr w:type="spellEnd"/>
+      <w:r>
         <w:rPr>
           <w:rFonts w:ascii="Consolas" w:hAnsi="Consolas"/>
           <w:color w:val="000000"/>
           <w:sz w:val="19"/>
           <w:lang w:val="en-US"/>
         </w:rPr>
-      </w:pPr>
-      <w:proofErr w:type="spellStart"/>
-      <w:r>
-        <w:rPr>
-          <w:rFonts w:ascii="Consolas" w:hAnsi="Consolas"/>
-          <w:color w:val="000000"/>
-          <w:sz w:val="19"/>
-          <w:lang w:val="en-US"/>
-        </w:rPr>
-        <w:t>System.IO.FileNotFoundException</w:t>
-      </w:r>
-      <w:proofErr w:type="spellEnd"/>
-      <w:r>
-        <w:rPr>
-          <w:rFonts w:ascii="Consolas" w:hAnsi="Consolas"/>
-          <w:color w:val="000000"/>
-          <w:sz w:val="19"/>
-          <w:lang w:val="en-US"/>
-        </w:rPr>
         <w:t>: Could not find file 'C:\Program Files\dotnet\shared\Microsoft.NETCore.App\2.0.9\ClassLibrary1.dll'.</w:t>
       </w:r>
     </w:p>
@@ -8980,21 +8656,7 @@
         <w:rPr>
           <w:lang w:val="en-US"/>
         </w:rPr>
-        <w:t xml:space="preserve">, among other things. </w:t>
-      </w:r>
-      <w:proofErr w:type="gramStart"/>
-      <w:r>
-        <w:rPr>
-          <w:lang w:val="en-US"/>
-        </w:rPr>
-        <w:t>At the moment</w:t>
-      </w:r>
-      <w:proofErr w:type="gramEnd"/>
-      <w:r>
-        <w:rPr>
-          <w:lang w:val="en-US"/>
-        </w:rPr>
-        <w:t xml:space="preserve"> </w:t>
+        <w:t xml:space="preserve">, among other things. At the moment </w:t>
       </w:r>
       <w:proofErr w:type="spellStart"/>
       <w:r>
@@ -9160,100 +8822,82 @@
         <w:rPr>
           <w:lang w:val="en-US"/>
         </w:rPr>
-        <w:t xml:space="preserve"> for .NET Framework 4.5</w:t>
-      </w:r>
-      <w:r>
-        <w:rPr>
-          <w:lang w:val="en-US"/>
-        </w:rPr>
-        <w:t xml:space="preserve">, </w:t>
-      </w:r>
-      <w:r>
-        <w:rPr>
-          <w:lang w:val="en-US"/>
-        </w:rPr>
-        <w:t xml:space="preserve">.NET Core </w:t>
-      </w:r>
-      <w:r>
-        <w:rPr>
-          <w:lang w:val="en-US"/>
-        </w:rPr>
-        <w:t>3.1</w:t>
-      </w:r>
-      <w:r>
-        <w:rPr>
-          <w:lang w:val="en-US"/>
-        </w:rPr>
-        <w:t xml:space="preserve"> and .NET 6.0</w:t>
-      </w:r>
-      <w:r>
-        <w:rPr>
-          <w:lang w:val="en-US"/>
-        </w:rPr>
-        <w:t xml:space="preserve">. The .NET Core </w:t>
-      </w:r>
-      <w:r>
-        <w:rPr>
-          <w:lang w:val="en-US"/>
-        </w:rPr>
-        <w:t>3</w:t>
-      </w:r>
+        <w:t xml:space="preserve"> for .NET Framework 4.</w:t>
+      </w:r>
+      <w:r>
+        <w:rPr>
+          <w:lang w:val="en-US"/>
+        </w:rPr>
+        <w:t xml:space="preserve">8 and </w:t>
+      </w:r>
+      <w:r>
+        <w:rPr>
+          <w:lang w:val="en-US"/>
+        </w:rPr>
+        <w:t>.NET 6.0</w:t>
+      </w:r>
+      <w:r>
+        <w:rPr>
+          <w:lang w:val="en-US"/>
+        </w:rPr>
+        <w:t>. The</w:t>
+      </w:r>
+      <w:r>
+        <w:rPr>
+          <w:lang w:val="en-US"/>
+        </w:rPr>
+        <w:t xml:space="preserve">.NET 6.0 </w:t>
+      </w:r>
+      <w:r>
+        <w:rPr>
+          <w:lang w:val="en-US"/>
+        </w:rPr>
+        <w:t xml:space="preserve">build will use the .NET Standard 2.0 version of </w:t>
+      </w:r>
+      <w:proofErr w:type="spellStart"/>
+      <w:r>
+        <w:rPr>
+          <w:lang w:val="en-US"/>
+        </w:rPr>
+        <w:t>SharpDocx</w:t>
+      </w:r>
+      <w:proofErr w:type="spellEnd"/>
       <w:r>
         <w:rPr>
           <w:lang w:val="en-US"/>
         </w:rPr>
         <w:t>.</w:t>
       </w:r>
-      <w:r>
-        <w:rPr>
-          <w:lang w:val="en-US"/>
-        </w:rPr>
-        <w:t>1</w:t>
-      </w:r>
-      <w:r>
-        <w:rPr>
-          <w:lang w:val="en-US"/>
-        </w:rPr>
-        <w:t xml:space="preserve"> </w:t>
-      </w:r>
-      <w:r>
-        <w:rPr>
-          <w:lang w:val="en-US"/>
-        </w:rPr>
-        <w:t xml:space="preserve">and .NET 6.0 </w:t>
-      </w:r>
-      <w:r>
-        <w:rPr>
-          <w:lang w:val="en-US"/>
-        </w:rPr>
-        <w:t xml:space="preserve">builds will use the .NET Standard 2.0 version of </w:t>
-      </w:r>
-      <w:proofErr w:type="spellStart"/>
-      <w:r>
-        <w:rPr>
-          <w:lang w:val="en-US"/>
-        </w:rPr>
-        <w:t>SharpDocx</w:t>
-      </w:r>
-      <w:proofErr w:type="spellEnd"/>
-      <w:r>
-        <w:rPr>
-          <w:lang w:val="en-US"/>
-        </w:rPr>
-        <w:t>.</w:t>
-      </w:r>
-    </w:p>
-    <w:p>
-      <w:pPr>
-        <w:rPr>
-          <w:lang w:val="en-US"/>
-        </w:rPr>
-      </w:pPr>
-      <w:r>
-        <w:rPr>
-          <w:lang w:val="en-US"/>
-        </w:rPr>
-        <w:t xml:space="preserve">The samples will by default run in .NET Framework 4.5. If you want to change this, right click on the </w:t>
+    </w:p>
+    <w:p>
+      <w:pPr>
+        <w:rPr>
+          <w:lang w:val="en-US"/>
+        </w:rPr>
+      </w:pPr>
+      <w:r>
+        <w:rPr>
+          <w:lang w:val="en-US"/>
+        </w:rPr>
+        <w:t>The samples will by default run in .NET Framework 4.</w:t>
+      </w:r>
+      <w:r>
+        <w:rPr>
+          <w:lang w:val="en-US"/>
+        </w:rPr>
+        <w:t>8</w:t>
+      </w:r>
+      <w:r>
+        <w:rPr>
+          <w:lang w:val="en-US"/>
+        </w:rPr>
+        <w:t xml:space="preserve"> in Visual Studio 2022</w:t>
+      </w:r>
+      <w:r>
+        <w:rPr>
+          <w:lang w:val="en-US"/>
+        </w:rPr>
+        <w:t xml:space="preserve">. If you want to change this, right click on the </w:t>
       </w:r>
       <w:r>
         <w:rPr>
@@ -9265,19 +8909,7 @@
         <w:rPr>
           <w:lang w:val="en-US"/>
         </w:rPr>
-        <w:t xml:space="preserve"> file in Visual Studio </w:t>
-      </w:r>
-      <w:r>
-        <w:rPr>
-          <w:lang w:val="en-US"/>
-        </w:rPr>
-        <w:t xml:space="preserve">2022 </w:t>
-      </w:r>
-      <w:r>
-        <w:rPr>
-          <w:lang w:val="en-US"/>
-        </w:rPr>
-        <w:t xml:space="preserve">and select </w:t>
+        <w:t xml:space="preserve"> file in and select </w:t>
       </w:r>
       <w:r>
         <w:rPr>
@@ -9286,15 +8918,13 @@
         </w:rPr>
         <w:t xml:space="preserve">Edit </w:t>
       </w:r>
-      <w:proofErr w:type="spellStart"/>
       <w:r>
         <w:rPr>
           <w:b/>
           <w:lang w:val="en-US"/>
         </w:rPr>
-        <w:t>SampleName.csproj</w:t>
-      </w:r>
-      <w:proofErr w:type="spellEnd"/>
+        <w:t>Project File</w:t>
+      </w:r>
       <w:r>
         <w:rPr>
           <w:lang w:val="en-US"/>
@@ -9373,9 +9003,8 @@
           <w:szCs w:val="19"/>
           <w:lang w:val="en-US"/>
         </w:rPr>
-        <w:t>net</w:t>
-      </w:r>
-      <w:proofErr w:type="gramStart"/>
+        <w:t>net4</w:t>
+      </w:r>
       <w:r>
         <w:rPr>
           <w:rFonts w:ascii="Consolas" w:hAnsi="Consolas" w:cs="Consolas"/>
@@ -9384,9 +9013,8 @@
           <w:szCs w:val="19"/>
           <w:lang w:val="en-US"/>
         </w:rPr>
-        <w:t>45;netcoreapp</w:t>
-      </w:r>
-      <w:proofErr w:type="gramEnd"/>
+        <w:t>8</w:t>
+      </w:r>
       <w:r>
         <w:rPr>
           <w:rFonts w:ascii="Consolas" w:hAnsi="Consolas" w:cs="Consolas"/>
@@ -9395,7 +9023,7 @@
           <w:szCs w:val="19"/>
           <w:lang w:val="en-US"/>
         </w:rPr>
-        <w:t>3</w:t>
+        <w:t>;</w:t>
       </w:r>
       <w:r>
         <w:rPr>
@@ -9405,27 +9033,7 @@
           <w:szCs w:val="19"/>
           <w:lang w:val="en-US"/>
         </w:rPr>
-        <w:t>.</w:t>
-      </w:r>
-      <w:r>
-        <w:rPr>
-          <w:rFonts w:ascii="Consolas" w:hAnsi="Consolas" w:cs="Consolas"/>
-          <w:color w:val="000000"/>
-          <w:sz w:val="19"/>
-          <w:szCs w:val="19"/>
-          <w:lang w:val="en-US"/>
-        </w:rPr>
-        <w:t>1</w:t>
-      </w:r>
-      <w:r>
-        <w:rPr>
-          <w:rFonts w:ascii="Consolas" w:hAnsi="Consolas" w:cs="Consolas"/>
-          <w:color w:val="000000"/>
-          <w:sz w:val="19"/>
-          <w:szCs w:val="19"/>
-          <w:lang w:val="en-US"/>
-        </w:rPr>
-        <w:t>;net6.0</w:t>
+        <w:t>net6.0</w:t>
       </w:r>
       <w:r>
         <w:rPr>
@@ -9459,6 +9067,41 @@
         </w:rPr>
         <w:t>&gt;</w:t>
       </w:r>
+      <w:r>
+        <w:rPr>
+          <w:rFonts w:ascii="Consolas" w:hAnsi="Consolas" w:cs="Consolas"/>
+          <w:color w:val="A31515"/>
+          <w:sz w:val="19"/>
+          <w:szCs w:val="19"/>
+          <w:lang w:val="en-US"/>
+        </w:rPr>
+        <w:br/>
+      </w:r>
+    </w:p>
+    <w:p>
+      <w:pPr>
+        <w:rPr>
+          <w:lang w:val="en-US"/>
+        </w:rPr>
+      </w:pPr>
+      <w:r>
+        <w:rPr>
+          <w:lang w:val="en-US"/>
+        </w:rPr>
+        <w:t xml:space="preserve">Depending on the SDKs you have installed, you can choose between </w:t>
+      </w:r>
+      <w:r>
+        <w:rPr>
+          <w:lang w:val="en-US"/>
+        </w:rPr>
+        <w:t>net35, net40, net45, net46, net47, net48, netstandard2.0, netcoreapp3.1, net5.0, net6.0</w:t>
+      </w:r>
+      <w:r>
+        <w:rPr>
+          <w:lang w:val="en-US"/>
+        </w:rPr>
+        <w:t xml:space="preserve"> and net7.0. </w:t>
+      </w:r>
     </w:p>
     <w:p>
       <w:pPr>
@@ -9496,13 +9139,21 @@
         <w:rPr>
           <w:lang w:val="en-US"/>
         </w:rPr>
-        <w:t>On Unix-like systems, remove the net45 targets from all projects, because they are only available on Windows. Other than that, the library and samples should compile and run fine</w:t>
-      </w:r>
-      <w:r>
-        <w:rPr>
-          <w:lang w:val="en-US"/>
-        </w:rPr>
-        <w:t xml:space="preserve"> with:</w:t>
+        <w:t xml:space="preserve">First clone the </w:t>
+      </w:r>
+      <w:proofErr w:type="spellStart"/>
+      <w:r>
+        <w:rPr>
+          <w:lang w:val="en-US"/>
+        </w:rPr>
+        <w:t>SharpDocx</w:t>
+      </w:r>
+      <w:proofErr w:type="spellEnd"/>
+      <w:r>
+        <w:rPr>
+          <w:lang w:val="en-US"/>
+        </w:rPr>
+        <w:t xml:space="preserve"> repository:</w:t>
       </w:r>
     </w:p>
     <w:p>
@@ -9528,17 +9179,7 @@
           <w:szCs w:val="19"/>
           <w:lang w:val="en-US"/>
         </w:rPr>
-        <w:t>dotnet build SharpDocx.sl</w:t>
-      </w:r>
-      <w:r>
-        <w:rPr>
-          <w:rFonts w:ascii="Consolas" w:hAnsi="Consolas" w:cs="Consolas"/>
-          <w:color w:val="000000"/>
-          <w:sz w:val="19"/>
-          <w:szCs w:val="19"/>
-          <w:lang w:val="en-US"/>
-        </w:rPr>
-        <w:t>n</w:t>
+        <w:t>git clone https://github.com/egonl/SharpDocx</w:t>
       </w:r>
     </w:p>
     <w:p>
@@ -9564,8 +9205,9 @@
           <w:szCs w:val="19"/>
           <w:lang w:val="en-US"/>
         </w:rPr>
-        <w:t xml:space="preserve">dotnet </w:t>
-      </w:r>
+        <w:t xml:space="preserve">cd </w:t>
+      </w:r>
+      <w:proofErr w:type="spellStart"/>
       <w:r>
         <w:rPr>
           <w:rFonts w:ascii="Consolas" w:hAnsi="Consolas" w:cs="Consolas"/>
@@ -9574,9 +9216,9 @@
           <w:szCs w:val="19"/>
           <w:lang w:val="en-US"/>
         </w:rPr>
-        <w:t>Samples/</w:t>
-      </w:r>
-      <w:proofErr w:type="spellStart"/>
+        <w:t>SharpDocx</w:t>
+      </w:r>
+      <w:proofErr w:type="spellEnd"/>
       <w:r>
         <w:rPr>
           <w:rFonts w:ascii="Consolas" w:hAnsi="Consolas" w:cs="Consolas"/>
@@ -9585,10 +9227,29 @@
           <w:szCs w:val="19"/>
           <w:lang w:val="en-US"/>
         </w:rPr>
-        <w:t>SampleProjects</w:t>
-      </w:r>
-      <w:proofErr w:type="spellEnd"/>
-      <w:r>
+        <w:br/>
+      </w:r>
+    </w:p>
+    <w:p>
+      <w:pPr>
+        <w:rPr>
+          <w:lang w:val="en-US"/>
+        </w:rPr>
+      </w:pPr>
+      <w:r>
+        <w:rPr>
+          <w:lang w:val="en-US"/>
+        </w:rPr>
+        <w:t xml:space="preserve">Now you can build and run the Tutorial sample. </w:t>
+      </w:r>
+    </w:p>
+    <w:p>
+      <w:pPr>
+        <w:autoSpaceDE w:val="0"/>
+        <w:autoSpaceDN w:val="0"/>
+        <w:adjustRightInd w:val="0"/>
+        <w:spacing w:after="0" w:line="240" w:lineRule="auto"/>
+        <w:ind w:firstLine="360"/>
         <w:rPr>
           <w:rFonts w:ascii="Consolas" w:hAnsi="Consolas" w:cs="Consolas"/>
           <w:color w:val="000000"/>
@@ -9596,8 +9257,112 @@
           <w:szCs w:val="19"/>
           <w:lang w:val="en-US"/>
         </w:rPr>
+      </w:pPr>
+      <w:r>
+        <w:rPr>
+          <w:rFonts w:ascii="Consolas" w:hAnsi="Consolas" w:cs="Consolas"/>
+          <w:color w:val="000000"/>
+          <w:sz w:val="19"/>
+          <w:szCs w:val="19"/>
+          <w:lang w:val="en-US"/>
+        </w:rPr>
+        <w:t>dotnet build SharpDocx.sln</w:t>
+      </w:r>
+    </w:p>
+    <w:p>
+      <w:pPr>
+        <w:autoSpaceDE w:val="0"/>
+        <w:autoSpaceDN w:val="0"/>
+        <w:adjustRightInd w:val="0"/>
+        <w:spacing w:after="0" w:line="240" w:lineRule="auto"/>
+        <w:ind w:firstLine="360"/>
+        <w:rPr>
+          <w:rFonts w:ascii="Consolas" w:hAnsi="Consolas" w:cs="Consolas"/>
+          <w:color w:val="000000"/>
+          <w:sz w:val="19"/>
+          <w:szCs w:val="19"/>
+          <w:lang w:val="en-US"/>
+        </w:rPr>
+      </w:pPr>
+      <w:r>
+        <w:rPr>
+          <w:rFonts w:ascii="Consolas" w:hAnsi="Consolas" w:cs="Consolas"/>
+          <w:color w:val="000000"/>
+          <w:sz w:val="19"/>
+          <w:szCs w:val="19"/>
+          <w:lang w:val="en-US"/>
+        </w:rPr>
+        <w:t>dotnet Samples/</w:t>
+      </w:r>
+      <w:proofErr w:type="spellStart"/>
+      <w:r>
+        <w:rPr>
+          <w:rFonts w:ascii="Consolas" w:hAnsi="Consolas" w:cs="Consolas"/>
+          <w:color w:val="000000"/>
+          <w:sz w:val="19"/>
+          <w:szCs w:val="19"/>
+          <w:lang w:val="en-US"/>
+        </w:rPr>
+        <w:t>SampleProjects</w:t>
+      </w:r>
+      <w:proofErr w:type="spellEnd"/>
+      <w:r>
+        <w:rPr>
+          <w:rFonts w:ascii="Consolas" w:hAnsi="Consolas" w:cs="Consolas"/>
+          <w:color w:val="000000"/>
+          <w:sz w:val="19"/>
+          <w:szCs w:val="19"/>
+          <w:lang w:val="en-US"/>
+        </w:rPr>
         <w:t>/Tutorial/bin/Debug/net6.0/Tutorial.dll</w:t>
       </w:r>
+    </w:p>
+    <w:p>
+      <w:pPr>
+        <w:autoSpaceDE w:val="0"/>
+        <w:autoSpaceDN w:val="0"/>
+        <w:adjustRightInd w:val="0"/>
+        <w:spacing w:after="0" w:line="240" w:lineRule="auto"/>
+        <w:rPr>
+          <w:rFonts w:ascii="Consolas" w:hAnsi="Consolas" w:cs="Consolas"/>
+          <w:color w:val="000000"/>
+          <w:sz w:val="19"/>
+          <w:szCs w:val="19"/>
+          <w:lang w:val="en-US"/>
+        </w:rPr>
+      </w:pPr>
+    </w:p>
+    <w:p>
+      <w:pPr>
+        <w:autoSpaceDE w:val="0"/>
+        <w:autoSpaceDN w:val="0"/>
+        <w:adjustRightInd w:val="0"/>
+        <w:spacing w:after="0" w:line="240" w:lineRule="auto"/>
+        <w:rPr>
+          <w:rFonts w:ascii="Consolas" w:hAnsi="Consolas" w:cs="Consolas"/>
+          <w:color w:val="000000"/>
+          <w:sz w:val="19"/>
+          <w:szCs w:val="19"/>
+          <w:lang w:val="en-US"/>
+        </w:rPr>
+      </w:pPr>
+      <w:r>
+        <w:rPr>
+          <w:lang w:val="en-US"/>
+        </w:rPr>
+        <w:t>If you want you can remove the net48 target from all projects on Unix-like systems, because they will produce Windows executables.</w:t>
+      </w:r>
+    </w:p>
+    <w:p>
+      <w:pPr>
+        <w:rPr>
+          <w:rFonts w:ascii="Consolas" w:hAnsi="Consolas" w:cs="Consolas"/>
+          <w:color w:val="000000"/>
+          <w:sz w:val="19"/>
+          <w:szCs w:val="19"/>
+          <w:lang w:val="en-US"/>
+        </w:rPr>
+      </w:pPr>
     </w:p>
     <w:sectPr>
       <w:headerReference w:type="even" r:id="rId24"/>
@@ -9819,7 +9584,7 @@
         </mc:Choice>
         <mc:Fallback>
           <w:pict>
-            <v:group w14:anchorId="2F7B9723" id="Group 441" o:spid="_x0000_s1026" style="position:absolute;margin-left:0;margin-top:0;width:610.8pt;height:64.8pt;flip:y;z-index:251659264;mso-width-percent:1000;mso-height-percent:910;mso-position-horizontal:center;mso-position-horizontal-relative:page;mso-position-vertical:bottom;mso-position-vertical-relative:page;mso-width-percent:1000;mso-height-percent:910;mso-height-relative:bottom-margin-area" coordorigin="8,9" coordsize="12208,1439" o:gfxdata="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" o:allowincell="f">
+            <v:group w14:anchorId="4AC24BFF" id="Group 441" o:spid="_x0000_s1026" style="position:absolute;margin-left:0;margin-top:0;width:610.8pt;height:64.8pt;flip:y;z-index:251659264;mso-width-percent:1000;mso-height-percent:910;mso-position-horizontal:center;mso-position-horizontal-relative:page;mso-position-vertical:bottom;mso-position-vertical-relative:page;mso-width-percent:1000;mso-height-percent:910;mso-height-relative:bottom-margin-area" coordorigin="8,9" coordsize="12208,1439" o:gfxdata="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" o:allowincell="f">
               <v:shapetype id="_x0000_t32" coordsize="21600,21600" o:spt="32" o:oned="t" path="m,l21600,21600e" filled="f">
                 <v:path arrowok="t" fillok="f" o:connecttype="none"/>
                 <o:lock v:ext="edit" shapetype="t"/>
@@ -9898,7 +9663,7 @@
         </mc:Choice>
         <mc:Fallback>
           <w:pict>
-            <v:rect w14:anchorId="627C3169" id="Rectangle 444" o:spid="_x0000_s1026" style="position:absolute;margin-left:0;margin-top:0;width:7.15pt;height:64.8pt;z-index:251661312;visibility:visible;mso-wrap-style:square;mso-width-percent:0;mso-height-percent:900;mso-wrap-distance-left:9pt;mso-wrap-distance-top:0;mso-wrap-distance-right:9pt;mso-wrap-distance-bottom:0;mso-position-horizontal:center;mso-position-horizontal-relative:left-margin-area;mso-position-vertical:bottom;mso-position-vertical-relative:page;mso-width-percent:0;mso-height-percent:900;mso-width-relative:page;mso-height-relative:bottom-margin-area;v-text-anchor:top" o:gfxdata="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" fillcolor="#918485 [3208]" strokecolor="#d34817 [3204]">
+            <v:rect w14:anchorId="484D05DD" id="Rectangle 444" o:spid="_x0000_s1026" style="position:absolute;margin-left:0;margin-top:0;width:7.15pt;height:64.8pt;z-index:251661312;visibility:visible;mso-wrap-style:square;mso-width-percent:0;mso-height-percent:900;mso-wrap-distance-left:9pt;mso-wrap-distance-top:0;mso-wrap-distance-right:9pt;mso-wrap-distance-bottom:0;mso-position-horizontal:center;mso-position-horizontal-relative:left-margin-area;mso-position-vertical:bottom;mso-position-vertical-relative:page;mso-width-percent:0;mso-height-percent:900;mso-width-relative:page;mso-height-relative:bottom-margin-area;v-text-anchor:top" o:gfxdata="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" fillcolor="#918485 [3208]" strokecolor="#d34817 [3204]">
               <w10:wrap anchorx="margin" anchory="page"/>
             </v:rect>
           </w:pict>
@@ -9971,7 +9736,7 @@
         </mc:Choice>
         <mc:Fallback>
           <w:pict>
-            <v:rect w14:anchorId="4F5F2E60" id="Rectangle 445" o:spid="_x0000_s1026" style="position:absolute;margin-left:0;margin-top:0;width:7.2pt;height:64.8pt;z-index:251660288;visibility:visible;mso-wrap-style:square;mso-width-percent:0;mso-height-percent:900;mso-wrap-distance-left:9pt;mso-wrap-distance-top:0;mso-wrap-distance-right:9pt;mso-wrap-distance-bottom:0;mso-position-horizontal:center;mso-position-horizontal-relative:right-margin-area;mso-position-vertical:bottom;mso-position-vertical-relative:page;mso-width-percent:0;mso-height-percent:900;mso-width-relative:page;mso-height-relative:bottom-margin-area;v-text-anchor:top" o:gfxdata="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" fillcolor="#918485 [3208]" strokecolor="#d34817 [3204]">
+            <v:rect w14:anchorId="6B3A242E" id="Rectangle 445" o:spid="_x0000_s1026" style="position:absolute;margin-left:0;margin-top:0;width:7.2pt;height:64.8pt;z-index:251660288;visibility:visible;mso-wrap-style:square;mso-width-percent:0;mso-height-percent:900;mso-wrap-distance-left:9pt;mso-wrap-distance-top:0;mso-wrap-distance-right:9pt;mso-wrap-distance-bottom:0;mso-position-horizontal:center;mso-position-horizontal-relative:right-margin-area;mso-position-vertical:bottom;mso-position-vertical-relative:page;mso-width-percent:0;mso-height-percent:900;mso-width-relative:page;mso-height-relative:bottom-margin-area;v-text-anchor:top" o:gfxdata="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" fillcolor="#918485 [3208]" strokecolor="#d34817 [3204]">
               <w10:wrap anchorx="margin" anchory="page"/>
             </v:rect>
           </w:pict>
@@ -10056,13 +9821,7 @@
                             <w:rPr>
                               <w:lang w:val="nl-NL"/>
                             </w:rPr>
-                            <w:t xml:space="preserve">&lt;%=DateTime.Now </w:t>
-                          </w:r>
-                          <w:r>
-                            <w:rPr>
-                              <w:lang w:val="nl-NL"/>
-                            </w:rPr>
-                            <w:t>%&gt;</w:t>
+                            <w:t>&lt;%=DateTime.Now %&gt;</w:t>
                           </w:r>
                         </w:p>
                       </w:txbxContent>
@@ -10095,13 +9854,7 @@
                       <w:rPr>
                         <w:lang w:val="nl-NL"/>
                       </w:rPr>
-                      <w:t xml:space="preserve">&lt;%=DateTime.Now </w:t>
-                    </w:r>
-                    <w:r>
-                      <w:rPr>
-                        <w:lang w:val="nl-NL"/>
-                      </w:rPr>
-                      <w:t>%&gt;</w:t>
+                      <w:t>&lt;%=DateTime.Now %&gt;</w:t>
                     </w:r>
                   </w:p>
                 </w:txbxContent>
@@ -10259,7 +10012,7 @@
         </mc:Choice>
         <mc:Fallback>
           <w:pict>
-            <v:group w14:anchorId="024952E6" id="Group 460" o:spid="_x0000_s1026" style="position:absolute;margin-left:0;margin-top:0;width:6pt;height:66pt;z-index:251670528;mso-height-percent:780;mso-position-horizontal:left;mso-position-horizontal-relative:right-margin-area;mso-position-vertical:bottom;mso-position-vertical-relative:page;mso-height-percent:780;mso-height-relative:bottom-margin-area" coordorigin="2820,4935" coordsize="120,1320" o:gfxdata="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">
+            <v:group w14:anchorId="31FC9CB1" id="Group 460" o:spid="_x0000_s1026" style="position:absolute;margin-left:0;margin-top:0;width:6pt;height:66pt;z-index:251670528;mso-height-percent:780;mso-position-horizontal:left;mso-position-horizontal-relative:right-margin-area;mso-position-vertical:bottom;mso-position-vertical-relative:page;mso-height-percent:780;mso-height-relative:bottom-margin-area" coordorigin="2820,4935" coordsize="120,1320" o:gfxdata="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">
               <v:shapetype id="_x0000_t32" coordsize="21600,21600" o:spt="32" o:oned="t" path="m,l21600,21600e" filled="f">
                 <v:path arrowok="t" fillok="f" o:connecttype="none"/>
                 <o:lock v:ext="edit" shapetype="t"/>
@@ -10327,28 +10080,12 @@
       <w:r>
         <w:t xml:space="preserve"> </w:t>
       </w:r>
-      <w:proofErr w:type="gramStart"/>
-      <w:r>
-        <w:rPr>
-          <w:lang w:val="en-US"/>
-        </w:rPr>
-        <w:t>Actually, this</w:t>
-      </w:r>
-      <w:proofErr w:type="gramEnd"/>
-      <w:r>
-        <w:rPr>
-          <w:lang w:val="en-US"/>
-        </w:rPr>
-        <w:t xml:space="preserve"> will only replace text in the body of the document, and not in headers, footers, end- or footnotes. So this &lt;% </w:t>
-      </w:r>
-      <w:proofErr w:type="gramStart"/>
-      <w:r>
-        <w:rPr>
-          <w:lang w:val="en-US"/>
-        </w:rPr>
-        <w:t>Replace(</w:t>
-      </w:r>
-      <w:proofErr w:type="gramEnd"/>
+      <w:r>
+        <w:rPr>
+          <w:lang w:val="en-US"/>
+        </w:rPr>
+        <w:t>Actually, this will only replace text in the body of the document, and not in headers, footers, end- or footnotes. So this &lt;% Replace(</w:t>
+      </w:r>
       <w:r>
         <w:rPr>
           <w:lang w:val="en-US"/>
@@ -10617,7 +10354,7 @@
         </mc:Choice>
         <mc:Fallback>
           <w:pict>
-            <v:group w14:anchorId="3C0E37F6" id="Group 468" o:spid="_x0000_s1026" style="position:absolute;margin-left:0;margin-top:0;width:791.15pt;height:1in;z-index:251665408;mso-width-percent:1000;mso-height-percent:925;mso-position-horizontal:center;mso-position-horizontal-relative:page;mso-position-vertical:top;mso-position-vertical-relative:page;mso-width-percent:1000;mso-height-percent:925;mso-height-relative:top-margin-area" coordorigin="8,9" coordsize="15823,1439" o:gfxdata="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">
+            <v:group w14:anchorId="61C6E46D" id="Group 468" o:spid="_x0000_s1026" style="position:absolute;margin-left:0;margin-top:0;width:791.15pt;height:1in;z-index:251665408;mso-width-percent:1000;mso-height-percent:925;mso-position-horizontal:center;mso-position-horizontal-relative:page;mso-position-vertical:top;mso-position-vertical-relative:page;mso-width-percent:1000;mso-height-percent:925;mso-height-relative:top-margin-area" coordorigin="8,9" coordsize="15823,1439" o:gfxdata="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">
               <v:shapetype id="_x0000_t32" coordsize="21600,21600" o:spt="32" o:oned="t" path="m,l21600,21600e" filled="f">
                 <v:path arrowok="t" fillok="f" o:connecttype="none"/>
                 <o:lock v:ext="edit" shapetype="t"/>
@@ -10697,7 +10434,7 @@
         </mc:Choice>
         <mc:Fallback>
           <w:pict>
-            <v:rect w14:anchorId="60A5B469" id="Rectangle 471" o:spid="_x0000_s1026" style="position:absolute;margin-left:0;margin-top:0;width:7.15pt;height:64.8pt;z-index:251664384;visibility:visible;mso-wrap-style:square;mso-width-percent:0;mso-height-percent:900;mso-wrap-distance-left:9pt;mso-wrap-distance-top:0;mso-wrap-distance-right:9pt;mso-wrap-distance-bottom:0;mso-position-horizontal:center;mso-position-horizontal-relative:right-margin-area;mso-position-vertical:top;mso-position-vertical-relative:page;mso-width-percent:0;mso-height-percent:900;mso-width-relative:page;mso-height-relative:top-margin-area;v-text-anchor:top" o:gfxdata="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" fillcolor="#918485 [3208]" strokecolor="#d34817 [3204]">
+            <v:rect w14:anchorId="2A55507B" id="Rectangle 471" o:spid="_x0000_s1026" style="position:absolute;margin-left:0;margin-top:0;width:7.15pt;height:64.8pt;z-index:251664384;visibility:visible;mso-wrap-style:square;mso-width-percent:0;mso-height-percent:900;mso-wrap-distance-left:9pt;mso-wrap-distance-top:0;mso-wrap-distance-right:9pt;mso-wrap-distance-bottom:0;mso-position-horizontal:center;mso-position-horizontal-relative:right-margin-area;mso-position-vertical:top;mso-position-vertical-relative:page;mso-width-percent:0;mso-height-percent:900;mso-width-relative:page;mso-height-relative:top-margin-area;v-text-anchor:top" o:gfxdata="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" fillcolor="#918485 [3208]" strokecolor="#d34817 [3204]">
               <w10:wrap anchorx="margin" anchory="page"/>
             </v:rect>
           </w:pict>
@@ -10771,7 +10508,7 @@
         </mc:Choice>
         <mc:Fallback>
           <w:pict>
-            <v:rect w14:anchorId="79832BD9" id="Rectangle 472" o:spid="_x0000_s1026" style="position:absolute;margin-left:0;margin-top:0;width:7.15pt;height:64.8pt;z-index:251663360;visibility:visible;mso-wrap-style:square;mso-width-percent:0;mso-height-percent:900;mso-wrap-distance-left:9pt;mso-wrap-distance-top:0;mso-wrap-distance-right:9pt;mso-wrap-distance-bottom:0;mso-position-horizontal:center;mso-position-horizontal-relative:left-margin-area;mso-position-vertical:top;mso-position-vertical-relative:page;mso-width-percent:0;mso-height-percent:900;mso-width-relative:page;mso-height-relative:top-margin-area;v-text-anchor:top" o:gfxdata="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" fillcolor="#918485 [3208]" strokecolor="#d34817 [3204]">
+            <v:rect w14:anchorId="5A3DF0FA" id="Rectangle 472" o:spid="_x0000_s1026" style="position:absolute;margin-left:0;margin-top:0;width:7.15pt;height:64.8pt;z-index:251663360;visibility:visible;mso-wrap-style:square;mso-width-percent:0;mso-height-percent:900;mso-wrap-distance-left:9pt;mso-wrap-distance-top:0;mso-wrap-distance-right:9pt;mso-wrap-distance-bottom:0;mso-position-horizontal:center;mso-position-horizontal-relative:left-margin-area;mso-position-vertical:top;mso-position-vertical-relative:page;mso-width-percent:0;mso-height-percent:900;mso-width-relative:page;mso-height-relative:top-margin-area;v-text-anchor:top" o:gfxdata="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" fillcolor="#918485 [3208]" strokecolor="#d34817 [3204]">
               <w10:wrap anchorx="margin" anchory="page"/>
             </v:rect>
           </w:pict>
@@ -10994,16 +10731,7 @@
                               <w:lang w:val="nl-NL"/>
                               <w14:numForm w14:val="lining"/>
                             </w:rPr>
-                            <w:t>1</w:t>
-                          </w:r>
-                          <w:r>
-                            <w:rPr>
-                              <w:noProof/>
-                              <w:color w:val="FFFFFF" w:themeColor="background1"/>
-                              <w:lang w:val="nl-NL"/>
-                              <w14:numForm w14:val="lining"/>
-                            </w:rPr>
-                            <w:t>4</w:t>
+                            <w:t>14</w:t>
                           </w:r>
                           <w:r>
                             <w:rPr>
@@ -11069,16 +10797,7 @@
                         <w:lang w:val="nl-NL"/>
                         <w14:numForm w14:val="lining"/>
                       </w:rPr>
-                      <w:t>1</w:t>
-                    </w:r>
-                    <w:r>
-                      <w:rPr>
-                        <w:noProof/>
-                        <w:color w:val="FFFFFF" w:themeColor="background1"/>
-                        <w:lang w:val="nl-NL"/>
-                        <w14:numForm w14:val="lining"/>
-                      </w:rPr>
-                      <w:t>4</w:t>
+                      <w:t>14</w:t>
                     </w:r>
                     <w:r>
                       <w:rPr>
@@ -12024,10 +11743,10 @@
       </w:rPr>
     </w:lvl>
   </w:abstractNum>
-  <w:num w:numId="1" w16cid:durableId="1025789760">
+  <w:num w:numId="1" w16cid:durableId="397869488">
     <w:abstractNumId w:val="1"/>
   </w:num>
-  <w:num w:numId="2" w16cid:durableId="1572085169">
+  <w:num w:numId="2" w16cid:durableId="2060393120">
     <w:abstractNumId w:val="0"/>
     <w:lvlOverride w:ilvl="0">
       <w:lvl w:ilvl="0">
@@ -12047,34 +11766,34 @@
       </w:lvl>
     </w:lvlOverride>
   </w:num>
-  <w:num w:numId="3" w16cid:durableId="863907688">
+  <w:num w:numId="3" w16cid:durableId="1211575296">
     <w:abstractNumId w:val="6"/>
   </w:num>
-  <w:num w:numId="4" w16cid:durableId="1666668775">
+  <w:num w:numId="4" w16cid:durableId="1903101588">
     <w:abstractNumId w:val="7"/>
   </w:num>
-  <w:num w:numId="5" w16cid:durableId="2034726514">
+  <w:num w:numId="5" w16cid:durableId="52894004">
     <w:abstractNumId w:val="2"/>
   </w:num>
-  <w:num w:numId="6" w16cid:durableId="1655379104">
+  <w:num w:numId="6" w16cid:durableId="1163426098">
     <w:abstractNumId w:val="2"/>
     <w:lvlOverride w:ilvl="0">
       <w:startOverride w:val="1"/>
     </w:lvlOverride>
   </w:num>
-  <w:num w:numId="7" w16cid:durableId="759644036">
+  <w:num w:numId="7" w16cid:durableId="1016540549">
     <w:abstractNumId w:val="5"/>
   </w:num>
-  <w:num w:numId="8" w16cid:durableId="632562373">
+  <w:num w:numId="8" w16cid:durableId="1612395319">
     <w:abstractNumId w:val="9"/>
   </w:num>
-  <w:num w:numId="9" w16cid:durableId="381251439">
+  <w:num w:numId="9" w16cid:durableId="942030939">
     <w:abstractNumId w:val="8"/>
   </w:num>
-  <w:num w:numId="10" w16cid:durableId="1218395248">
+  <w:num w:numId="10" w16cid:durableId="1680694696">
     <w:abstractNumId w:val="4"/>
   </w:num>
-  <w:num w:numId="11" w16cid:durableId="501631113">
+  <w:num w:numId="11" w16cid:durableId="1285582405">
     <w:abstractNumId w:val="3"/>
   </w:num>
 </w:numbering>
@@ -14455,16 +14174,16 @@
 </file>
 
 <file path=customXml/item2.xml><?xml version="1.0" encoding="utf-8"?>
+<b:Sources xmlns:b="http://schemas.openxmlformats.org/officeDocument/2006/bibliography" xmlns="http://schemas.openxmlformats.org/officeDocument/2006/bibliography" SelectedStyle="\APA.XSL" StyleName="APA"/>
+</file>
+
+<file path=customXml/item3.xml><?xml version="1.0" encoding="utf-8"?>
 <?mso-contentType ?>
 <FormTemplates xmlns="http://schemas.microsoft.com/sharepoint/v3/contenttype/forms">
   <Display>DocumentLibraryForm</Display>
   <Edit>AssetEditForm</Edit>
   <New>DocumentLibraryForm</New>
 </FormTemplates>
-</file>
-
-<file path=customXml/item3.xml><?xml version="1.0" encoding="utf-8"?>
-<b:Sources xmlns:b="http://schemas.openxmlformats.org/officeDocument/2006/bibliography" xmlns="http://schemas.openxmlformats.org/officeDocument/2006/bibliography" SelectedStyle="\APA.XSL" StyleName="APA"/>
 </file>
 
 <file path=customXml/itemProps1.xml><?xml version="1.0" encoding="utf-8"?>
@@ -14476,17 +14195,17 @@
 </file>
 
 <file path=customXml/itemProps2.xml><?xml version="1.0" encoding="utf-8"?>
+<ds:datastoreItem xmlns:ds="http://schemas.openxmlformats.org/officeDocument/2006/customXml" ds:itemID="{0AC5ABA2-A8FE-4983-8145-0D3391593296}">
+  <ds:schemaRefs>
+    <ds:schemaRef ds:uri="http://schemas.openxmlformats.org/officeDocument/2006/bibliography"/>
+  </ds:schemaRefs>
+</ds:datastoreItem>
+</file>
+
+<file path=customXml/itemProps3.xml><?xml version="1.0" encoding="utf-8"?>
 <ds:datastoreItem xmlns:ds="http://schemas.openxmlformats.org/officeDocument/2006/customXml" ds:itemID="{7F1D06F6-BDB5-480C-8ED9-3E8DB96A5370}">
   <ds:schemaRefs>
     <ds:schemaRef ds:uri="http://schemas.microsoft.com/sharepoint/v3/contenttype/forms"/>
   </ds:schemaRefs>
 </ds:datastoreItem>
-</file>
-
-<file path=customXml/itemProps3.xml><?xml version="1.0" encoding="utf-8"?>
-<ds:datastoreItem xmlns:ds="http://schemas.openxmlformats.org/officeDocument/2006/customXml" ds:itemID="{0AC5ABA2-A8FE-4983-8145-0D3391593296}">
-  <ds:schemaRefs>
-    <ds:schemaRef ds:uri="http://schemas.openxmlformats.org/officeDocument/2006/bibliography"/>
-  </ds:schemaRefs>
-</ds:datastoreItem>
 </file>
</xml_diff>

<commit_message>
Added ImageFromBase64, ImageFromUrl and ImageFromStream methods.
</commit_message>
<xml_diff>
--- a/Samples/Views/Tutorial.cs.docx
+++ b/Samples/Views/Tutorial.cs.docx
@@ -7088,180 +7088,316 @@
       </w:r>
     </w:p>
     <w:p>
-      <w:pPr>
-        <w:rPr>
-          <w:lang w:val="en-US"/>
-        </w:rPr>
-      </w:pPr>
+      <w:r>
+        <w:t xml:space="preserve">New methods in </w:t>
+      </w:r>
+      <w:r>
+        <w:t>SharpDocx 2.</w:t>
+      </w:r>
+      <w:r>
+        <w:t>4</w:t>
+      </w:r>
+      <w:r>
+        <w:t xml:space="preserve"> </w:t>
+      </w:r>
+      <w:r>
+        <w:t>are ImageFromBase64</w:t>
+      </w:r>
+      <w:r>
+        <w:t xml:space="preserve"> and </w:t>
+      </w:r>
+      <w:r>
+        <w:t>ImageFromUrl</w:t>
+      </w:r>
+      <w:r>
+        <w:t xml:space="preserve">. </w:t>
+      </w:r>
+      <w:r>
+        <w:t>And i</w:t>
+      </w:r>
+      <w:r>
+        <w:t xml:space="preserve">f you want you can </w:t>
+      </w:r>
+      <w:r>
+        <w:t xml:space="preserve">now </w:t>
+      </w:r>
+      <w:r>
+        <w:t xml:space="preserve">also </w:t>
+      </w:r>
+      <w:r>
+        <w:t xml:space="preserve">use your own streams using the </w:t>
+      </w:r>
+      <w:r>
+        <w:rPr>
+          <w:rFonts w:ascii="Courier New" w:hAnsi="Courier New" w:cs="Courier New"/>
+          <w:color w:val="000000"/>
+          <w:sz w:val="19"/>
+          <w:szCs w:val="19"/>
+          <w:lang w:val="en-NL"/>
+        </w:rPr>
+        <w:t>Image</w:t>
+      </w:r>
       <w:proofErr w:type="spellStart"/>
       <w:r>
         <w:rPr>
-          <w:lang w:val="en-US"/>
-        </w:rPr>
-        <w:t>SharpDocx</w:t>
+          <w:rFonts w:ascii="Courier New" w:hAnsi="Courier New" w:cs="Courier New"/>
+          <w:color w:val="000000"/>
+          <w:sz w:val="19"/>
+          <w:szCs w:val="19"/>
+          <w:lang w:val="en-US"/>
+        </w:rPr>
+        <w:t>FromStream</w:t>
       </w:r>
       <w:proofErr w:type="spellEnd"/>
       <w:r>
         <w:rPr>
-          <w:lang w:val="en-US"/>
-        </w:rPr>
-        <w:t xml:space="preserve"> supports the following image formats: bmp, gif, jpeg, </w:t>
+          <w:rFonts w:ascii="Courier New" w:hAnsi="Courier New" w:cs="Courier New"/>
+          <w:color w:val="000000"/>
+          <w:sz w:val="19"/>
+          <w:szCs w:val="19"/>
+          <w:lang w:val="en-NL"/>
+        </w:rPr>
+        <w:t xml:space="preserve">(Stream </w:t>
       </w:r>
       <w:proofErr w:type="spellStart"/>
       <w:r>
         <w:rPr>
-          <w:lang w:val="en-US"/>
-        </w:rPr>
-        <w:t>png</w:t>
+          <w:rFonts w:ascii="Courier New" w:hAnsi="Courier New" w:cs="Courier New"/>
+          <w:color w:val="000000"/>
+          <w:sz w:val="19"/>
+          <w:szCs w:val="19"/>
+          <w:lang w:val="en-NL"/>
+        </w:rPr>
+        <w:t>stream</w:t>
       </w:r>
       <w:proofErr w:type="spellEnd"/>
       <w:r>
         <w:rPr>
-          <w:lang w:val="en-US"/>
-        </w:rPr>
-        <w:t>, tiff and emf.</w:t>
-      </w:r>
-      <w:r>
-        <w:rPr>
-          <w:lang w:val="en-US"/>
-        </w:rPr>
+          <w:rFonts w:ascii="Courier New" w:hAnsi="Courier New" w:cs="Courier New"/>
+          <w:color w:val="000000"/>
+          <w:sz w:val="19"/>
+          <w:szCs w:val="19"/>
+          <w:lang w:val="en-NL"/>
+        </w:rPr>
+        <w:t xml:space="preserve">, </w:t>
+      </w:r>
+      <w:r>
+        <w:rPr>
+          <w:rFonts w:ascii="Courier New" w:hAnsi="Courier New" w:cs="Courier New"/>
+          <w:color w:val="0000FF"/>
+          <w:sz w:val="19"/>
+          <w:szCs w:val="19"/>
+          <w:lang w:val="en-NL"/>
+        </w:rPr>
+        <w:t>int</w:t>
+      </w:r>
+      <w:r>
+        <w:rPr>
+          <w:rFonts w:ascii="Courier New" w:hAnsi="Courier New" w:cs="Courier New"/>
+          <w:color w:val="000000"/>
+          <w:sz w:val="19"/>
+          <w:szCs w:val="19"/>
+          <w:lang w:val="en-NL"/>
+        </w:rPr>
+        <w:t xml:space="preserve"> percentage = 100, </w:t>
+      </w:r>
+      <w:r>
+        <w:rPr>
+          <w:rFonts w:ascii="Courier New" w:hAnsi="Courier New" w:cs="Courier New"/>
+          <w:color w:val="0000FF"/>
+          <w:sz w:val="19"/>
+          <w:szCs w:val="19"/>
+          <w:lang w:val="en-NL"/>
+        </w:rPr>
+        <w:t>string</w:t>
+      </w:r>
+      <w:r>
+        <w:rPr>
+          <w:rFonts w:ascii="Courier New" w:hAnsi="Courier New" w:cs="Courier New"/>
+          <w:color w:val="000000"/>
+          <w:sz w:val="19"/>
+          <w:szCs w:val="19"/>
+          <w:lang w:val="en-NL"/>
+        </w:rPr>
+        <w:t xml:space="preserve"> extension = </w:t>
+      </w:r>
+      <w:r>
+        <w:rPr>
+          <w:rFonts w:ascii="Courier New" w:hAnsi="Courier New" w:cs="Courier New"/>
+          <w:color w:val="0000FF"/>
+          <w:sz w:val="19"/>
+          <w:szCs w:val="19"/>
+          <w:lang w:val="en-NL"/>
+        </w:rPr>
+        <w:t>null</w:t>
+      </w:r>
+      <w:r>
+        <w:rPr>
+          <w:rFonts w:ascii="Courier New" w:hAnsi="Courier New" w:cs="Courier New"/>
+          <w:color w:val="000000"/>
+          <w:sz w:val="19"/>
+          <w:szCs w:val="19"/>
+          <w:lang w:val="en-NL"/>
+        </w:rPr>
+        <w:t>)</w:t>
+      </w:r>
+      <w:r>
+        <w:t>method.</w:t>
+      </w:r>
+    </w:p>
+    <w:p>
+      <w:r>
+        <w:t>&lt;%</w:t>
+      </w:r>
+      <w:r>
+        <w:t xml:space="preserve"> </w:t>
+      </w:r>
+      <w:r>
+        <w:t>ImageFromBase64(</w:t>
+      </w:r>
+      <w:r>
+        <w:rPr>
+          <w:sz w:val="8"/>
+          <w:szCs w:val="8"/>
+        </w:rPr>
+        <w:t>"</w:t>
+      </w:r>
+      <w:r>
+        <w:rPr>
+          <w:rFonts w:ascii="Helvetica" w:hAnsi="Helvetica" w:cs="Helvetica"/>
+          <w:color w:val="333333"/>
+          <w:sz w:val="8"/>
+          <w:szCs w:val="8"/>
+          <w:shd w:val="clear" w:color="auto" w:fill="FFFFFF"/>
+        </w:rPr>
+        <w:t>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</w:t>
+      </w:r>
+      <w:r>
+        <w:rPr>
+          <w:sz w:val="8"/>
+          <w:szCs w:val="8"/>
+        </w:rPr>
+        <w:t>"</w:t>
+      </w:r>
+      <w:r>
+        <w:t xml:space="preserve">, </w:t>
+      </w:r>
+      <w:r>
+        <w:t>100</w:t>
+      </w:r>
+      <w:r>
+        <w:rPr>
+          <w:rFonts w:ascii="Helvetica" w:hAnsi="Helvetica" w:cs="Helvetica"/>
+          <w:color w:val="333333"/>
+          <w:sz w:val="21"/>
+          <w:szCs w:val="21"/>
+          <w:shd w:val="clear" w:color="auto" w:fill="FFFFFF"/>
+        </w:rPr>
+        <w:t>);</w:t>
+      </w:r>
+      <w:r>
+        <w:t xml:space="preserve"> </w:t>
+      </w:r>
+      <w:r>
+        <w:t xml:space="preserve">%&gt; </w:t>
+      </w:r>
+      <w:r>
+        <w:t>ImageFromBase64 example.</w:t>
+      </w:r>
+    </w:p>
+    <w:p>
+      <w:r>
+        <w:t>&lt;%</w:t>
+      </w:r>
+      <w:r>
+        <w:t xml:space="preserve"> </w:t>
+      </w:r>
+      <w:r>
+        <w:t>ImageFromUrl(</w:t>
+      </w:r>
+      <w:r>
+        <w:t>"https://www.nasa.gov/sites/default/files/images/nasaLogo-570x450.png"</w:t>
+      </w:r>
+      <w:r>
+        <w:t>, 10</w:t>
+      </w:r>
+      <w:r>
+        <w:t>); %&gt;</w:t>
+      </w:r>
+      <w:r>
+        <w:t xml:space="preserve"> ImageFromUrl example.</w:t>
+      </w:r>
+    </w:p>
+    <w:p>
+      <w:r>
+        <w:t>SharpDocx supports the following image formats: bmp, gif, jpeg, png, tiff and emf.</w:t>
+      </w:r>
+      <w:r>
         <w:br w:type="page"/>
       </w:r>
     </w:p>
     <w:p>
       <w:pPr>
         <w:pStyle w:val="Heading1"/>
-        <w:rPr>
-          <w:lang w:val="en-US"/>
-        </w:rPr>
       </w:pPr>
       <w:bookmarkStart w:id="11" w:name="_Toc48598512"/>
       <w:r>
-        <w:rPr>
-          <w:lang w:val="en-US"/>
-        </w:rPr>
         <w:lastRenderedPageBreak/>
         <w:t>Replacing text</w:t>
       </w:r>
       <w:bookmarkEnd w:id="11"/>
     </w:p>
     <w:p>
-      <w:pPr>
-        <w:rPr>
-          <w:lang w:val="en-US"/>
-        </w:rPr>
-      </w:pPr>
-      <w:r>
-        <w:rPr>
-          <w:lang w:val="en-US"/>
-        </w:rPr>
+      <w:r>
         <w:t>If you want to replace text, you</w:t>
       </w:r>
       <w:r>
-        <w:rPr>
-          <w:lang w:val="en-US"/>
-        </w:rPr>
         <w:t xml:space="preserve"> can use the Replace method</w:t>
       </w:r>
       <w:r>
-        <w:rPr>
-          <w:lang w:val="en-US"/>
-        </w:rPr>
         <w:t>.</w:t>
       </w:r>
     </w:p>
     <w:p>
-      <w:pPr>
-        <w:rPr>
-          <w:lang w:val="en-US"/>
-        </w:rPr>
-      </w:pPr>
-      <w:r>
-        <w:rPr>
-          <w:lang w:val="en-US"/>
-        </w:rPr>
+      <w:r>
         <w:t>&lt;%</w:t>
       </w:r>
       <w:r>
-        <w:rPr>
-          <w:lang w:val="en-US"/>
-        </w:rPr>
         <w:t xml:space="preserve"> </w:t>
       </w:r>
-      <w:proofErr w:type="gramStart"/>
-      <w:r>
-        <w:rPr>
-          <w:lang w:val="en-US"/>
-        </w:rPr>
-        <w:t>Replace(</w:t>
-      </w:r>
-      <w:proofErr w:type="gramEnd"/>
-      <w:r>
-        <w:rPr>
-          <w:lang w:val="en-US"/>
-        </w:rPr>
-        <w:t>"{text to replace}", "replaced text"); %&gt;</w:t>
-      </w:r>
-    </w:p>
-    <w:p>
-      <w:pPr>
-        <w:rPr>
-          <w:lang w:val="en-US"/>
-        </w:rPr>
-      </w:pPr>
-      <w:r>
-        <w:rPr>
-          <w:lang w:val="en-US"/>
-        </w:rPr>
+      <w:r>
+        <w:t>Replace("{text to replace}", "replaced text"); %&gt;</w:t>
+      </w:r>
+    </w:p>
+    <w:p>
+      <w:r>
         <w:t xml:space="preserve">This </w:t>
       </w:r>
       <w:r>
-        <w:rPr>
-          <w:lang w:val="en-US"/>
-        </w:rPr>
         <w:t xml:space="preserve">will </w:t>
       </w:r>
       <w:r>
-        <w:rPr>
-          <w:lang w:val="en-US"/>
-        </w:rPr>
         <w:t xml:space="preserve">replace </w:t>
       </w:r>
       <w:r>
         <w:rPr>
           <w:i/>
-          <w:lang w:val="en-US"/>
         </w:rPr>
         <w:t>all</w:t>
       </w:r>
       <w:r>
-        <w:rPr>
-          <w:lang w:val="en-US"/>
-        </w:rPr>
         <w:t xml:space="preserve"> </w:t>
       </w:r>
       <w:r>
-        <w:rPr>
-          <w:lang w:val="en-US"/>
-        </w:rPr>
         <w:t>occurrences</w:t>
       </w:r>
       <w:r>
-        <w:rPr>
-          <w:lang w:val="en-US"/>
-        </w:rPr>
         <w:t xml:space="preserve"> of the </w:t>
       </w:r>
       <w:r>
-        <w:rPr>
-          <w:lang w:val="en-US"/>
-        </w:rPr>
         <w:t>specified string</w:t>
       </w:r>
       <w:r>
-        <w:rPr>
-          <w:lang w:val="en-US"/>
-        </w:rPr>
         <w:t>.</w:t>
       </w:r>
       <w:r>
@@ -7273,76 +7409,43 @@
       </w:r>
     </w:p>
     <w:p>
-      <w:pPr>
-        <w:rPr>
-          <w:lang w:val="en-US"/>
-        </w:rPr>
-      </w:pPr>
-      <w:r>
-        <w:rPr>
-          <w:lang w:val="en-US"/>
-        </w:rPr>
+      <w:r>
         <w:t xml:space="preserve">Here’s the </w:t>
       </w:r>
       <w:r>
         <w:rPr>
           <w:b/>
-          <w:lang w:val="en-US"/>
         </w:rPr>
         <w:t>{text to replace}</w:t>
       </w:r>
       <w:r>
-        <w:rPr>
-          <w:lang w:val="en-US"/>
-        </w:rPr>
         <w:t>.</w:t>
       </w:r>
       <w:r>
-        <w:rPr>
-          <w:lang w:val="en-US"/>
-        </w:rPr>
         <w:t xml:space="preserve"> And here’s some more {text </w:t>
       </w:r>
       <w:r>
         <w:rPr>
           <w:i/>
-          <w:lang w:val="en-US"/>
         </w:rPr>
         <w:t xml:space="preserve">to </w:t>
       </w:r>
       <w:r>
         <w:rPr>
           <w:b/>
-          <w:lang w:val="en-US"/>
         </w:rPr>
         <w:t>replace</w:t>
       </w:r>
       <w:r>
-        <w:rPr>
-          <w:lang w:val="en-US"/>
-        </w:rPr>
         <w:t>}.</w:t>
       </w:r>
     </w:p>
     <w:p>
-      <w:pPr>
-        <w:rPr>
-          <w:lang w:val="en-US"/>
-        </w:rPr>
-      </w:pPr>
-      <w:r>
-        <w:rPr>
-          <w:lang w:val="en-US"/>
-        </w:rPr>
+      <w:r>
         <w:t>&lt;% /* The result:</w:t>
       </w:r>
     </w:p>
     <w:p>
-      <w:pPr>
-        <w:rPr>
-          <w:lang w:val="en-US"/>
-        </w:rPr>
-      </w:pPr>
       <w:r>
         <w:rPr>
           <w:noProof/>
@@ -7405,283 +7508,110 @@
         </w:drawing>
       </w:r>
       <w:r>
-        <w:rPr>
-          <w:lang w:val="en-US"/>
-        </w:rPr>
         <w:t xml:space="preserve"> */ %&gt;</w:t>
       </w:r>
     </w:p>
     <w:p>
-      <w:pPr>
-        <w:rPr>
-          <w:lang w:val="en-US"/>
-        </w:rPr>
-      </w:pPr>
-      <w:r>
-        <w:rPr>
-          <w:lang w:val="en-US"/>
-        </w:rPr>
+      <w:r>
         <w:t xml:space="preserve">&lt;% </w:t>
       </w:r>
     </w:p>
     <w:p>
-      <w:pPr>
-        <w:rPr>
-          <w:lang w:val="en-US"/>
-        </w:rPr>
-      </w:pPr>
-      <w:r>
-        <w:rPr>
-          <w:lang w:val="en-US"/>
-        </w:rPr>
+      <w:r>
         <w:t xml:space="preserve">// Uncomment the next line if you’re adventurous. </w:t>
       </w:r>
     </w:p>
     <w:p>
-      <w:pPr>
-        <w:rPr>
-          <w:lang w:val="en-US"/>
-        </w:rPr>
-      </w:pPr>
-      <w:r>
-        <w:rPr>
-          <w:lang w:val="en-US"/>
-        </w:rPr>
+      <w:r>
         <w:t>//</w:t>
       </w:r>
       <w:r>
-        <w:rPr>
-          <w:lang w:val="en-US"/>
-        </w:rPr>
+        <w:t xml:space="preserve"> Replace("e", "é");</w:t>
+      </w:r>
+      <w:r>
         <w:t xml:space="preserve"> </w:t>
       </w:r>
-      <w:proofErr w:type="gramStart"/>
-      <w:r>
-        <w:rPr>
-          <w:lang w:val="en-US"/>
-        </w:rPr>
-        <w:t>Replace(</w:t>
-      </w:r>
-      <w:proofErr w:type="gramEnd"/>
-      <w:r>
-        <w:rPr>
-          <w:lang w:val="en-US"/>
-        </w:rPr>
-        <w:t>"</w:t>
-      </w:r>
-      <w:r>
-        <w:rPr>
-          <w:lang w:val="en-US"/>
-        </w:rPr>
-        <w:t>e</w:t>
-      </w:r>
-      <w:r>
-        <w:rPr>
-          <w:lang w:val="en-US"/>
-        </w:rPr>
-        <w:t>"</w:t>
-      </w:r>
-      <w:r>
-        <w:rPr>
-          <w:lang w:val="en-US"/>
-        </w:rPr>
-        <w:t xml:space="preserve">, </w:t>
-      </w:r>
-      <w:r>
-        <w:rPr>
-          <w:lang w:val="en-US"/>
-        </w:rPr>
-        <w:t>"</w:t>
-      </w:r>
-      <w:r>
-        <w:rPr>
-          <w:lang w:val="en-US"/>
-        </w:rPr>
-        <w:t>é</w:t>
-      </w:r>
-      <w:r>
-        <w:rPr>
-          <w:lang w:val="en-US"/>
-        </w:rPr>
-        <w:t>"</w:t>
-      </w:r>
-      <w:r>
-        <w:rPr>
-          <w:lang w:val="en-US"/>
-        </w:rPr>
-        <w:t>);</w:t>
-      </w:r>
-      <w:r>
-        <w:rPr>
-          <w:lang w:val="en-US"/>
-        </w:rPr>
-        <w:t xml:space="preserve"> </w:t>
-      </w:r>
-    </w:p>
-    <w:p>
-      <w:pPr>
-        <w:rPr>
-          <w:lang w:val="en-US"/>
-        </w:rPr>
-      </w:pPr>
-      <w:r>
-        <w:rPr>
-          <w:lang w:val="en-US"/>
-        </w:rPr>
+    </w:p>
+    <w:p>
+      <w:r>
         <w:t>%&gt;</w:t>
       </w:r>
     </w:p>
     <w:p>
-      <w:pPr>
-        <w:rPr>
-          <w:lang w:val="en-US"/>
-        </w:rPr>
-      </w:pPr>
-      <w:r>
-        <w:rPr>
-          <w:lang w:val="en-US"/>
-        </w:rPr>
+      <w:r>
         <w:br w:type="page"/>
       </w:r>
     </w:p>
     <w:p>
       <w:pPr>
         <w:pStyle w:val="Heading1"/>
-        <w:rPr>
-          <w:lang w:val="en-US"/>
-        </w:rPr>
       </w:pPr>
       <w:bookmarkStart w:id="12" w:name="_Toc48598513"/>
       <w:r>
-        <w:rPr>
-          <w:lang w:val="en-US"/>
-        </w:rPr>
         <w:lastRenderedPageBreak/>
         <w:t>Referencing assemblies and importing namespaces</w:t>
       </w:r>
       <w:bookmarkEnd w:id="12"/>
     </w:p>
     <w:p>
-      <w:pPr>
-        <w:rPr>
-          <w:lang w:val="en-US"/>
-        </w:rPr>
-      </w:pPr>
-      <w:r>
-        <w:rPr>
-          <w:lang w:val="en-US"/>
-        </w:rPr>
+      <w:r>
         <w:t xml:space="preserve">If you want to use </w:t>
       </w:r>
       <w:r>
-        <w:rPr>
-          <w:lang w:val="en-US"/>
-        </w:rPr>
         <w:t>specific types</w:t>
       </w:r>
       <w:r>
-        <w:rPr>
-          <w:lang w:val="en-US"/>
-        </w:rPr>
         <w:t xml:space="preserve"> in a view, </w:t>
       </w:r>
       <w:r>
-        <w:rPr>
-          <w:lang w:val="en-US"/>
-        </w:rPr>
         <w:t xml:space="preserve">you can </w:t>
       </w:r>
       <w:r>
-        <w:rPr>
-          <w:lang w:val="en-US"/>
-        </w:rPr>
         <w:t xml:space="preserve">use </w:t>
       </w:r>
       <w:r>
-        <w:rPr>
-          <w:lang w:val="en-US"/>
-        </w:rPr>
         <w:t xml:space="preserve">the </w:t>
       </w:r>
       <w:r>
-        <w:rPr>
-          <w:lang w:val="en-US"/>
-        </w:rPr>
         <w:t>Assembly and Import directives to get access to them.</w:t>
       </w:r>
       <w:r>
-        <w:rPr>
-          <w:lang w:val="en-US"/>
-        </w:rPr>
         <w:t xml:space="preserve"> </w:t>
       </w:r>
       <w:r>
-        <w:rPr>
-          <w:lang w:val="en-US"/>
-        </w:rPr>
         <w:t>D</w:t>
       </w:r>
       <w:r>
-        <w:rPr>
-          <w:lang w:val="en-US"/>
-        </w:rPr>
         <w:t xml:space="preserve">irectives </w:t>
       </w:r>
       <w:r>
-        <w:rPr>
-          <w:lang w:val="en-US"/>
-        </w:rPr>
         <w:t xml:space="preserve">look like regular code blocks, but they </w:t>
       </w:r>
       <w:r>
-        <w:rPr>
-          <w:lang w:val="en-US"/>
-        </w:rPr>
         <w:t>always start with &lt;</w:t>
       </w:r>
       <w:r>
         <w:rPr>
           <w:sz w:val="2"/>
           <w:szCs w:val="2"/>
-          <w:lang w:val="en-US"/>
         </w:rPr>
         <w:t> </w:t>
       </w:r>
       <w:r>
-        <w:rPr>
-          <w:lang w:val="en-US"/>
-        </w:rPr>
         <w:t>%@.</w:t>
       </w:r>
     </w:p>
     <w:p>
-      <w:pPr>
-        <w:rPr>
-          <w:lang w:val="en-US"/>
-        </w:rPr>
-      </w:pPr>
-      <w:r>
-        <w:rPr>
-          <w:lang w:val="en-US"/>
-        </w:rPr>
+      <w:r>
         <w:t>R</w:t>
       </w:r>
       <w:r>
-        <w:rPr>
-          <w:lang w:val="en-US"/>
-        </w:rPr>
         <w:t>eference an assembly</w:t>
       </w:r>
       <w:r>
-        <w:rPr>
-          <w:lang w:val="en-US"/>
-        </w:rPr>
         <w:t xml:space="preserve"> </w:t>
       </w:r>
       <w:r>
-        <w:rPr>
-          <w:lang w:val="en-US"/>
-        </w:rPr>
         <w:t>with the Assembly directive.</w:t>
       </w:r>
     </w:p>
@@ -7690,75 +7620,27 @@
         <w:ind w:left="360"/>
         <w:rPr>
           <w:noProof/>
-          <w:lang w:val="en-US"/>
-        </w:rPr>
-      </w:pPr>
-      <w:r>
-        <w:rPr>
-          <w:noProof/>
-          <w:lang w:val="en-US"/>
-        </w:rPr>
-        <w:t xml:space="preserve">&lt;%@ </w:t>
-      </w:r>
-      <w:r>
-        <w:rPr>
-          <w:noProof/>
-          <w:lang w:val="en-US"/>
-        </w:rPr>
-        <w:t>Assembly Name="System.Xml</w:t>
-      </w:r>
-      <w:r>
-        <w:rPr>
-          <w:noProof/>
-          <w:lang w:val="en-US"/>
-        </w:rPr>
-        <w:t>" %&gt;</w:t>
-      </w:r>
-      <w:r>
-        <w:rPr>
-          <w:noProof/>
-          <w:lang w:val="en-US"/>
+        </w:rPr>
+      </w:pPr>
+      <w:r>
+        <w:rPr>
+          <w:noProof/>
+        </w:rPr>
+        <w:t>&lt;%@ Assembly Name="System.Xml" %&gt;</w:t>
+      </w:r>
+      <w:r>
+        <w:rPr>
+          <w:noProof/>
         </w:rPr>
         <w:br/>
-      </w:r>
-      <w:r>
-        <w:rPr>
-          <w:noProof/>
-          <w:lang w:val="en-US"/>
-        </w:rPr>
-        <w:t xml:space="preserve">&lt;%@ </w:t>
-      </w:r>
-      <w:r>
-        <w:rPr>
-          <w:noProof/>
-          <w:lang w:val="en-US"/>
-        </w:rPr>
-        <w:t>Assembly Name="System.Xml.Linq</w:t>
-      </w:r>
-      <w:r>
-        <w:rPr>
-          <w:noProof/>
-          <w:lang w:val="en-US"/>
-        </w:rPr>
-        <w:t>" %&gt;</w:t>
-      </w:r>
-    </w:p>
-    <w:p>
-      <w:pPr>
-        <w:rPr>
-          <w:lang w:val="en-US"/>
-        </w:rPr>
-      </w:pPr>
-      <w:r>
-        <w:rPr>
-          <w:lang w:val="en-US"/>
-        </w:rPr>
+        <w:t>&lt;%@ Assembly Name="System.Xml.Linq" %&gt;</w:t>
+      </w:r>
+    </w:p>
+    <w:p>
+      <w:r>
         <w:t>Import namesp</w:t>
       </w:r>
       <w:r>
-        <w:rPr>
-          <w:lang w:val="en-US"/>
-        </w:rPr>
         <w:t>aces with the Import directive.</w:t>
       </w:r>
     </w:p>
@@ -7767,41 +7649,17 @@
         <w:ind w:left="360"/>
         <w:rPr>
           <w:noProof/>
-          <w:lang w:val="en-US"/>
-        </w:rPr>
-      </w:pPr>
-      <w:r>
-        <w:rPr>
-          <w:noProof/>
-          <w:lang w:val="en-US"/>
-        </w:rPr>
-        <w:t>&lt;%@ Import Namespace="System.</w:t>
-      </w:r>
-      <w:r>
-        <w:rPr>
-          <w:noProof/>
-          <w:lang w:val="en-US"/>
-        </w:rPr>
-        <w:t>Xml.Linq</w:t>
-      </w:r>
-      <w:r>
-        <w:rPr>
-          <w:noProof/>
-          <w:lang w:val="en-US"/>
-        </w:rPr>
-        <w:t>" %&gt;</w:t>
-      </w:r>
-    </w:p>
-    <w:p>
-      <w:pPr>
-        <w:rPr>
-          <w:lang w:val="en-US"/>
-        </w:rPr>
-      </w:pPr>
-      <w:r>
-        <w:rPr>
-          <w:lang w:val="en-US"/>
-        </w:rPr>
+        </w:rPr>
+      </w:pPr>
+      <w:r>
+        <w:rPr>
+          <w:noProof/>
+        </w:rPr>
+        <w:t>&lt;%@ Import Namespace="System.Xml.Linq" %&gt;</w:t>
+      </w:r>
+    </w:p>
+    <w:p>
+      <w:r>
         <w:t>In C# you would write:</w:t>
       </w:r>
     </w:p>
@@ -7813,7 +7671,6 @@
           <w:color w:val="000000"/>
           <w:sz w:val="19"/>
           <w:szCs w:val="19"/>
-          <w:lang w:val="en-US"/>
         </w:rPr>
       </w:pPr>
       <w:r>
@@ -7822,7 +7679,6 @@
           <w:color w:val="0000FF"/>
           <w:sz w:val="19"/>
           <w:szCs w:val="19"/>
-          <w:lang w:val="en-US"/>
         </w:rPr>
         <w:t xml:space="preserve">    </w:t>
       </w:r>
@@ -7833,7 +7689,6 @@
           <w:color w:val="0000FF"/>
           <w:sz w:val="19"/>
           <w:szCs w:val="19"/>
-          <w:lang w:val="en-US"/>
         </w:rPr>
         <w:t>using</w:t>
       </w:r>
@@ -7844,55 +7699,21 @@
           <w:color w:val="000000"/>
           <w:sz w:val="19"/>
           <w:szCs w:val="19"/>
-          <w:lang w:val="en-US"/>
         </w:rPr>
         <w:t xml:space="preserve"> System.Xml.Linq;</w:t>
       </w:r>
     </w:p>
     <w:p>
-      <w:pPr>
-        <w:rPr>
-          <w:lang w:val="en-US"/>
-        </w:rPr>
-      </w:pPr>
-      <w:r>
-        <w:rPr>
-          <w:lang w:val="en-US"/>
-        </w:rPr>
+      <w:r>
         <w:t xml:space="preserve">Now </w:t>
       </w:r>
       <w:r>
-        <w:rPr>
-          <w:lang w:val="en-US"/>
-        </w:rPr>
         <w:t>we</w:t>
       </w:r>
       <w:r>
-        <w:rPr>
-          <w:lang w:val="en-US"/>
-        </w:rPr>
-        <w:t xml:space="preserve"> can use types in </w:t>
-      </w:r>
-      <w:proofErr w:type="spellStart"/>
-      <w:proofErr w:type="gramStart"/>
-      <w:r>
-        <w:rPr>
-          <w:lang w:val="en-US"/>
-        </w:rPr>
-        <w:t>System.Xml.Linq</w:t>
-      </w:r>
-      <w:proofErr w:type="spellEnd"/>
-      <w:proofErr w:type="gramEnd"/>
-      <w:r>
-        <w:rPr>
-          <w:lang w:val="en-US"/>
-        </w:rPr>
-        <w:t>.</w:t>
-      </w:r>
-      <w:r>
-        <w:rPr>
-          <w:lang w:val="en-US"/>
-        </w:rPr>
+        <w:t xml:space="preserve"> can use types in System.Xml.Linq.</w:t>
+      </w:r>
+      <w:r>
         <w:t xml:space="preserve"> Let’s read some news.</w:t>
       </w:r>
     </w:p>
@@ -7900,27 +7721,23 @@
       <w:pPr>
         <w:rPr>
           <w:noProof/>
-          <w:lang w:val="en-US"/>
-        </w:rPr>
-      </w:pPr>
-      <w:r>
-        <w:rPr>
-          <w:noProof/>
-          <w:lang w:val="en-US"/>
+        </w:rPr>
+      </w:pPr>
+      <w:r>
+        <w:rPr>
+          <w:noProof/>
         </w:rPr>
         <w:t xml:space="preserve">&lt;% </w:t>
       </w:r>
       <w:r>
         <w:rPr>
           <w:noProof/>
-          <w:lang w:val="en-US"/>
         </w:rPr>
         <w:t>try</w:t>
       </w:r>
       <w:r>
         <w:rPr>
           <w:noProof/>
-          <w:lang w:val="en-US"/>
         </w:rPr>
         <w:br/>
         <w:t>{</w:t>
@@ -7928,7 +7745,6 @@
       <w:r>
         <w:rPr>
           <w:noProof/>
-          <w:lang w:val="en-US"/>
         </w:rPr>
         <w:br/>
         <w:t xml:space="preserve">  </w:t>
@@ -7936,21 +7752,18 @@
       <w:r>
         <w:rPr>
           <w:noProof/>
-          <w:lang w:val="en-US"/>
         </w:rPr>
         <w:t>var atom = XDocument.Load("http://rss.slashdot.o</w:t>
       </w:r>
       <w:r>
         <w:rPr>
           <w:noProof/>
-          <w:lang w:val="en-US"/>
         </w:rPr>
         <w:t>rg/Slashdot/slashdotGames</w:t>
       </w:r>
       <w:r>
         <w:rPr>
           <w:noProof/>
-          <w:lang w:val="en-US"/>
         </w:rPr>
         <w:t>atom");</w:t>
       </w:r>
@@ -7959,76 +7772,65 @@
       <w:pPr>
         <w:rPr>
           <w:noProof/>
-          <w:lang w:val="en-US"/>
-        </w:rPr>
-      </w:pPr>
-      <w:r>
-        <w:rPr>
-          <w:noProof/>
-          <w:lang w:val="en-US"/>
+        </w:rPr>
+      </w:pPr>
+      <w:r>
+        <w:rPr>
+          <w:noProof/>
         </w:rPr>
         <w:t xml:space="preserve">  </w:t>
       </w:r>
       <w:r>
         <w:rPr>
           <w:noProof/>
-          <w:lang w:val="en-US"/>
         </w:rPr>
         <w:t xml:space="preserve">foreach (var </w:t>
       </w:r>
       <w:r>
         <w:rPr>
           <w:noProof/>
-          <w:lang w:val="en-US"/>
         </w:rPr>
         <w:t>entry</w:t>
       </w:r>
       <w:r>
         <w:rPr>
           <w:noProof/>
-          <w:lang w:val="en-US"/>
         </w:rPr>
         <w:t xml:space="preserve"> in atom.Descendants("{http://www.w3.org/2005/Atom}entry")</w:t>
       </w:r>
       <w:r>
         <w:rPr>
           <w:noProof/>
-          <w:lang w:val="en-US"/>
         </w:rPr>
         <w:t>)</w:t>
       </w:r>
       <w:r>
         <w:rPr>
           <w:noProof/>
-          <w:lang w:val="en-US"/>
         </w:rPr>
         <w:br/>
       </w:r>
       <w:r>
         <w:rPr>
           <w:noProof/>
-          <w:lang w:val="en-US"/>
         </w:rPr>
         <w:t xml:space="preserve">  </w:t>
       </w:r>
       <w:r>
         <w:rPr>
           <w:noProof/>
-          <w:lang w:val="en-US"/>
         </w:rPr>
         <w:t>{</w:t>
       </w:r>
       <w:r>
         <w:rPr>
           <w:noProof/>
-          <w:lang w:val="en-US"/>
         </w:rPr>
         <w:t xml:space="preserve"> </w:t>
       </w:r>
       <w:r>
         <w:rPr>
           <w:noProof/>
-          <w:lang w:val="en-US"/>
         </w:rPr>
         <w:t>%&gt;</w:t>
       </w:r>
@@ -8038,14 +7840,12 @@
         <w:ind w:left="360"/>
         <w:rPr>
           <w:noProof/>
-          <w:lang w:val="en-US"/>
         </w:rPr>
       </w:pPr>
       <w:r>
         <w:rPr>
           <w:b/>
           <w:noProof/>
-          <w:lang w:val="en-US"/>
         </w:rPr>
         <w:t>&lt;%=</w:t>
       </w:r>
@@ -8059,7 +7859,6 @@
         <w:rPr>
           <w:b/>
           <w:noProof/>
-          <w:lang w:val="en-US"/>
         </w:rPr>
         <w:t>entry.Element("{http://www.w3.org/2005/Atom}title").Value</w:t>
       </w:r>
@@ -8067,7 +7866,6 @@
         <w:rPr>
           <w:b/>
           <w:noProof/>
-          <w:lang w:val="en-US"/>
         </w:rPr>
         <w:t xml:space="preserve"> %&gt;</w:t>
       </w:r>
@@ -8075,49 +7873,48 @@
         <w:rPr>
           <w:b/>
           <w:noProof/>
-          <w:lang w:val="en-US"/>
         </w:rPr>
         <w:br/>
       </w:r>
       <w:r>
         <w:rPr>
           <w:noProof/>
-          <w:lang w:val="en-US"/>
         </w:rPr>
         <w:t>&lt;%</w:t>
       </w:r>
       <w:r>
         <w:rPr>
           <w:noProof/>
-          <w:lang w:val="en-US"/>
         </w:rPr>
         <w:t>=</w:t>
       </w:r>
       <w:r>
         <w:rPr>
           <w:noProof/>
-          <w:lang w:val="en-US"/>
         </w:rPr>
         <w:t xml:space="preserve"> </w:t>
       </w:r>
       <w:r>
         <w:rPr>
           <w:noProof/>
-          <w:lang w:val="en-US"/>
-        </w:rPr>
-        <w:t>entry.Element("{http://www.w3.org/2005/Atom}summary").Value.Substring(0,200) %&gt;</w:t>
-      </w:r>
-      <w:r>
-        <w:rPr>
-          <w:noProof/>
-          <w:lang w:val="en-US"/>
+        </w:rPr>
+        <w:t>entry.Element</w:t>
+      </w:r>
+      <w:r>
+        <w:rPr>
+          <w:noProof/>
+        </w:rPr>
+        <w:t>("{http://www.w3.org/2005/Atom}summary").Value.Substring(0,200) %&gt;</w:t>
+      </w:r>
+      <w:r>
+        <w:rPr>
+          <w:noProof/>
         </w:rPr>
         <w:t>…</w:t>
       </w:r>
       <w:r>
         <w:rPr>
           <w:noProof/>
-          <w:lang w:val="en-US"/>
         </w:rPr>
         <w:t xml:space="preserve"> </w:t>
       </w:r>
@@ -9670,7 +9467,7 @@
         </mc:Choice>
         <mc:Fallback>
           <w:pict>
-            <v:group w14:anchorId="65B4BF2E" id="Group 441" o:spid="_x0000_s1026" style="position:absolute;margin-left:0;margin-top:0;width:610.8pt;height:64.8pt;flip:y;z-index:251659264;mso-width-percent:1000;mso-height-percent:910;mso-position-horizontal:center;mso-position-horizontal-relative:page;mso-position-vertical:bottom;mso-position-vertical-relative:page;mso-width-percent:1000;mso-height-percent:910;mso-height-relative:bottom-margin-area" coordorigin="8,9" coordsize="12208,1439" o:gfxdata="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" o:allowincell="f">
+            <v:group w14:anchorId="51483E72" id="Group 441" o:spid="_x0000_s1026" style="position:absolute;margin-left:0;margin-top:0;width:610.8pt;height:64.8pt;flip:y;z-index:251659264;mso-width-percent:1000;mso-height-percent:910;mso-position-horizontal:center;mso-position-horizontal-relative:page;mso-position-vertical:bottom;mso-position-vertical-relative:page;mso-width-percent:1000;mso-height-percent:910;mso-height-relative:bottom-margin-area" coordorigin="8,9" coordsize="12208,1439" o:gfxdata="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" o:allowincell="f">
               <v:shapetype id="_x0000_t32" coordsize="21600,21600" o:spt="32" o:oned="t" path="m,l21600,21600e" filled="f">
                 <v:path arrowok="t" fillok="f" o:connecttype="none"/>
                 <o:lock v:ext="edit" shapetype="t"/>
@@ -9749,7 +9546,7 @@
         </mc:Choice>
         <mc:Fallback>
           <w:pict>
-            <v:rect w14:anchorId="6974AED6" id="Rectangle 444" o:spid="_x0000_s1026" style="position:absolute;margin-left:0;margin-top:0;width:7.15pt;height:64.8pt;z-index:251661312;visibility:visible;mso-wrap-style:square;mso-width-percent:0;mso-height-percent:900;mso-wrap-distance-left:9pt;mso-wrap-distance-top:0;mso-wrap-distance-right:9pt;mso-wrap-distance-bottom:0;mso-position-horizontal:center;mso-position-horizontal-relative:left-margin-area;mso-position-vertical:bottom;mso-position-vertical-relative:page;mso-width-percent:0;mso-height-percent:900;mso-width-relative:page;mso-height-relative:bottom-margin-area;v-text-anchor:top" o:gfxdata="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" fillcolor="#918485 [3208]" strokecolor="#d34817 [3204]">
+            <v:rect w14:anchorId="2745A7EC" id="Rectangle 444" o:spid="_x0000_s1026" style="position:absolute;margin-left:0;margin-top:0;width:7.15pt;height:64.8pt;z-index:251661312;visibility:visible;mso-wrap-style:square;mso-width-percent:0;mso-height-percent:900;mso-wrap-distance-left:9pt;mso-wrap-distance-top:0;mso-wrap-distance-right:9pt;mso-wrap-distance-bottom:0;mso-position-horizontal:center;mso-position-horizontal-relative:left-margin-area;mso-position-vertical:bottom;mso-position-vertical-relative:page;mso-width-percent:0;mso-height-percent:900;mso-width-relative:page;mso-height-relative:bottom-margin-area;v-text-anchor:top" o:gfxdata="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" fillcolor="#918485 [3208]" strokecolor="#d34817 [3204]">
               <w10:wrap anchorx="margin" anchory="page"/>
             </v:rect>
           </w:pict>
@@ -9822,7 +9619,7 @@
         </mc:Choice>
         <mc:Fallback>
           <w:pict>
-            <v:rect w14:anchorId="34F58E5A" id="Rectangle 445" o:spid="_x0000_s1026" style="position:absolute;margin-left:0;margin-top:0;width:7.2pt;height:64.8pt;z-index:251660288;visibility:visible;mso-wrap-style:square;mso-width-percent:0;mso-height-percent:900;mso-wrap-distance-left:9pt;mso-wrap-distance-top:0;mso-wrap-distance-right:9pt;mso-wrap-distance-bottom:0;mso-position-horizontal:center;mso-position-horizontal-relative:right-margin-area;mso-position-vertical:bottom;mso-position-vertical-relative:page;mso-width-percent:0;mso-height-percent:900;mso-width-relative:page;mso-height-relative:bottom-margin-area;v-text-anchor:top" o:gfxdata="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" fillcolor="#918485 [3208]" strokecolor="#d34817 [3204]">
+            <v:rect w14:anchorId="781D111F" id="Rectangle 445" o:spid="_x0000_s1026" style="position:absolute;margin-left:0;margin-top:0;width:7.2pt;height:64.8pt;z-index:251660288;visibility:visible;mso-wrap-style:square;mso-width-percent:0;mso-height-percent:900;mso-wrap-distance-left:9pt;mso-wrap-distance-top:0;mso-wrap-distance-right:9pt;mso-wrap-distance-bottom:0;mso-position-horizontal:center;mso-position-horizontal-relative:right-margin-area;mso-position-vertical:bottom;mso-position-vertical-relative:page;mso-width-percent:0;mso-height-percent:900;mso-width-relative:page;mso-height-relative:bottom-margin-area;v-text-anchor:top" o:gfxdata="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" fillcolor="#918485 [3208]" strokecolor="#d34817 [3204]">
               <w10:wrap anchorx="margin" anchory="page"/>
             </v:rect>
           </w:pict>
@@ -9907,7 +9704,13 @@
                             <w:rPr>
                               <w:lang w:val="nl-NL"/>
                             </w:rPr>
-                            <w:t>&lt;%=DateTime.Now %&gt;</w:t>
+                            <w:t xml:space="preserve">&lt;%=DateTime.Now </w:t>
+                          </w:r>
+                          <w:r>
+                            <w:rPr>
+                              <w:lang w:val="nl-NL"/>
+                            </w:rPr>
+                            <w:t>%&gt;</w:t>
                           </w:r>
                         </w:p>
                       </w:txbxContent>
@@ -9940,7 +9743,13 @@
                       <w:rPr>
                         <w:lang w:val="nl-NL"/>
                       </w:rPr>
-                      <w:t>&lt;%=DateTime.Now %&gt;</w:t>
+                      <w:t xml:space="preserve">&lt;%=DateTime.Now </w:t>
+                    </w:r>
+                    <w:r>
+                      <w:rPr>
+                        <w:lang w:val="nl-NL"/>
+                      </w:rPr>
+                      <w:t>%&gt;</w:t>
                     </w:r>
                   </w:p>
                 </w:txbxContent>
@@ -10098,7 +9907,7 @@
         </mc:Choice>
         <mc:Fallback>
           <w:pict>
-            <v:group w14:anchorId="0DFB38F7" id="Group 460" o:spid="_x0000_s1026" style="position:absolute;margin-left:0;margin-top:0;width:6pt;height:66pt;z-index:251670528;mso-height-percent:780;mso-position-horizontal:left;mso-position-horizontal-relative:right-margin-area;mso-position-vertical:bottom;mso-position-vertical-relative:page;mso-height-percent:780;mso-height-relative:bottom-margin-area" coordorigin="2820,4935" coordsize="120,1320" o:gfxdata="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">
+            <v:group w14:anchorId="64F7322E" id="Group 460" o:spid="_x0000_s1026" style="position:absolute;margin-left:0;margin-top:0;width:6pt;height:66pt;z-index:251670528;mso-height-percent:780;mso-position-horizontal:left;mso-position-horizontal-relative:right-margin-area;mso-position-vertical:bottom;mso-position-vertical-relative:page;mso-height-percent:780;mso-height-relative:bottom-margin-area" coordorigin="2820,4935" coordsize="120,1320" o:gfxdata="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">
               <v:shapetype id="_x0000_t32" coordsize="21600,21600" o:spt="32" o:oned="t" path="m,l21600,21600e" filled="f">
                 <v:path arrowok="t" fillok="f" o:connecttype="none"/>
                 <o:lock v:ext="edit" shapetype="t"/>
@@ -10170,8 +9979,16 @@
         <w:rPr>
           <w:lang w:val="en-US"/>
         </w:rPr>
-        <w:t>Actually, this will only replace text in the body of the document, and not in headers, footers, end- or footnotes. So this &lt;% Replace(</w:t>
-      </w:r>
+        <w:t xml:space="preserve">Actually, this will only replace text in the body of the document, and not in headers, footers, end- or footnotes. So this &lt;% </w:t>
+      </w:r>
+      <w:proofErr w:type="gramStart"/>
+      <w:r>
+        <w:rPr>
+          <w:lang w:val="en-US"/>
+        </w:rPr>
+        <w:t>Replace(</w:t>
+      </w:r>
+      <w:proofErr w:type="gramEnd"/>
       <w:r>
         <w:rPr>
           <w:lang w:val="en-US"/>
@@ -10440,7 +10257,7 @@
         </mc:Choice>
         <mc:Fallback>
           <w:pict>
-            <v:group w14:anchorId="5F94A394" id="Group 468" o:spid="_x0000_s1026" style="position:absolute;margin-left:0;margin-top:0;width:791.15pt;height:1in;z-index:251665408;mso-width-percent:1000;mso-height-percent:925;mso-position-horizontal:center;mso-position-horizontal-relative:page;mso-position-vertical:top;mso-position-vertical-relative:page;mso-width-percent:1000;mso-height-percent:925;mso-height-relative:top-margin-area" coordorigin="8,9" coordsize="15823,1439" o:gfxdata="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">
+            <v:group w14:anchorId="79987B46" id="Group 468" o:spid="_x0000_s1026" style="position:absolute;margin-left:0;margin-top:0;width:791.15pt;height:1in;z-index:251665408;mso-width-percent:1000;mso-height-percent:925;mso-position-horizontal:center;mso-position-horizontal-relative:page;mso-position-vertical:top;mso-position-vertical-relative:page;mso-width-percent:1000;mso-height-percent:925;mso-height-relative:top-margin-area" coordorigin="8,9" coordsize="15823,1439" o:gfxdata="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">
               <v:shapetype id="_x0000_t32" coordsize="21600,21600" o:spt="32" o:oned="t" path="m,l21600,21600e" filled="f">
                 <v:path arrowok="t" fillok="f" o:connecttype="none"/>
                 <o:lock v:ext="edit" shapetype="t"/>
@@ -10520,7 +10337,7 @@
         </mc:Choice>
         <mc:Fallback>
           <w:pict>
-            <v:rect w14:anchorId="03BC5EB8" id="Rectangle 471" o:spid="_x0000_s1026" style="position:absolute;margin-left:0;margin-top:0;width:7.15pt;height:64.8pt;z-index:251664384;visibility:visible;mso-wrap-style:square;mso-width-percent:0;mso-height-percent:900;mso-wrap-distance-left:9pt;mso-wrap-distance-top:0;mso-wrap-distance-right:9pt;mso-wrap-distance-bottom:0;mso-position-horizontal:center;mso-position-horizontal-relative:right-margin-area;mso-position-vertical:top;mso-position-vertical-relative:page;mso-width-percent:0;mso-height-percent:900;mso-width-relative:page;mso-height-relative:top-margin-area;v-text-anchor:top" o:gfxdata="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" fillcolor="#918485 [3208]" strokecolor="#d34817 [3204]">
+            <v:rect w14:anchorId="49D1ABA6" id="Rectangle 471" o:spid="_x0000_s1026" style="position:absolute;margin-left:0;margin-top:0;width:7.15pt;height:64.8pt;z-index:251664384;visibility:visible;mso-wrap-style:square;mso-width-percent:0;mso-height-percent:900;mso-wrap-distance-left:9pt;mso-wrap-distance-top:0;mso-wrap-distance-right:9pt;mso-wrap-distance-bottom:0;mso-position-horizontal:center;mso-position-horizontal-relative:right-margin-area;mso-position-vertical:top;mso-position-vertical-relative:page;mso-width-percent:0;mso-height-percent:900;mso-width-relative:page;mso-height-relative:top-margin-area;v-text-anchor:top" o:gfxdata="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" fillcolor="#918485 [3208]" strokecolor="#d34817 [3204]">
               <w10:wrap anchorx="margin" anchory="page"/>
             </v:rect>
           </w:pict>
@@ -10594,7 +10411,7 @@
         </mc:Choice>
         <mc:Fallback>
           <w:pict>
-            <v:rect w14:anchorId="110C8075" id="Rectangle 472" o:spid="_x0000_s1026" style="position:absolute;margin-left:0;margin-top:0;width:7.15pt;height:64.8pt;z-index:251663360;visibility:visible;mso-wrap-style:square;mso-width-percent:0;mso-height-percent:900;mso-wrap-distance-left:9pt;mso-wrap-distance-top:0;mso-wrap-distance-right:9pt;mso-wrap-distance-bottom:0;mso-position-horizontal:center;mso-position-horizontal-relative:left-margin-area;mso-position-vertical:top;mso-position-vertical-relative:page;mso-width-percent:0;mso-height-percent:900;mso-width-relative:page;mso-height-relative:top-margin-area;v-text-anchor:top" o:gfxdata="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" fillcolor="#918485 [3208]" strokecolor="#d34817 [3204]">
+            <v:rect w14:anchorId="5A152C27" id="Rectangle 472" o:spid="_x0000_s1026" style="position:absolute;margin-left:0;margin-top:0;width:7.15pt;height:64.8pt;z-index:251663360;visibility:visible;mso-wrap-style:square;mso-width-percent:0;mso-height-percent:900;mso-wrap-distance-left:9pt;mso-wrap-distance-top:0;mso-wrap-distance-right:9pt;mso-wrap-distance-bottom:0;mso-position-horizontal:center;mso-position-horizontal-relative:left-margin-area;mso-position-vertical:top;mso-position-vertical-relative:page;mso-width-percent:0;mso-height-percent:900;mso-width-relative:page;mso-height-relative:top-margin-area;v-text-anchor:top" o:gfxdata="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" fillcolor="#918485 [3208]" strokecolor="#d34817 [3204]">
               <w10:wrap anchorx="margin" anchory="page"/>
             </v:rect>
           </w:pict>
@@ -10817,7 +10634,16 @@
                               <w:lang w:val="nl-NL"/>
                               <w14:numForm w14:val="lining"/>
                             </w:rPr>
-                            <w:t>14</w:t>
+                            <w:t>1</w:t>
+                          </w:r>
+                          <w:r>
+                            <w:rPr>
+                              <w:noProof/>
+                              <w:color w:val="FFFFFF" w:themeColor="background1"/>
+                              <w:lang w:val="nl-NL"/>
+                              <w14:numForm w14:val="lining"/>
+                            </w:rPr>
+                            <w:t>4</w:t>
                           </w:r>
                           <w:r>
                             <w:rPr>
@@ -10883,7 +10709,16 @@
                         <w:lang w:val="nl-NL"/>
                         <w14:numForm w14:val="lining"/>
                       </w:rPr>
-                      <w:t>14</w:t>
+                      <w:t>1</w:t>
+                    </w:r>
+                    <w:r>
+                      <w:rPr>
+                        <w:noProof/>
+                        <w:color w:val="FFFFFF" w:themeColor="background1"/>
+                        <w:lang w:val="nl-NL"/>
+                        <w14:numForm w14:val="lining"/>
+                      </w:rPr>
+                      <w:t>4</w:t>
                     </w:r>
                     <w:r>
                       <w:rPr>
@@ -13977,6 +13812,18 @@
       <w:szCs w:val="20"/>
     </w:rPr>
   </w:style>
+  <w:style w:type="character" w:styleId="UnresolvedMention">
+    <w:name w:val="Unresolved Mention"/>
+    <w:basedOn w:val="DefaultParagraphFont"/>
+    <w:uiPriority w:val="99"/>
+    <w:semiHidden/>
+    <w:unhideWhenUsed/>
+    <w:rsid w:val="00777DC1"/>
+    <w:rPr>
+      <w:color w:val="605E5C"/>
+      <w:shd w:val="clear" w:color="auto" w:fill="E1DFDD"/>
+    </w:rPr>
+  </w:style>
 </w:styles>
 </file>
 

</xml_diff>

<commit_message>
Updated ImageFromUrl example in Tutorial.
</commit_message>
<xml_diff>
--- a/Samples/Views/Tutorial.cs.docx
+++ b/Samples/Views/Tutorial.cs.docx
@@ -159,15 +159,8 @@
                                     <w:lang w:val="en-US"/>
                                   </w:rPr>
                                   <w:br/>
-                                </w:r>
-                                <w:proofErr w:type="spellStart"/>
-                                <w:r>
-                                  <w:rPr>
-                                    <w:lang w:val="en-US"/>
-                                  </w:rPr>
                                   <w:t>egonl</w:t>
                                 </w:r>
-                                <w:proofErr w:type="spellEnd"/>
                                 <w:r>
                                   <w:br/>
                                 </w:r>
@@ -177,49 +170,11 @@
                                   </w:rPr>
                                   <w:t xml:space="preserve">&lt;%= </w:t>
                                 </w:r>
-                                <w:proofErr w:type="spellStart"/>
-                                <w:proofErr w:type="gramStart"/>
                                 <w:r>
                                   <w:rPr>
                                     <w:lang w:val="en-US"/>
                                   </w:rPr>
-                                  <w:t>DateTime.Now.ToString</w:t>
-                                </w:r>
-                                <w:proofErr w:type="spellEnd"/>
-                                <w:proofErr w:type="gramEnd"/>
-                                <w:r>
-                                  <w:rPr>
-                                    <w:lang w:val="en-US"/>
-                                  </w:rPr>
-                                  <w:t xml:space="preserve">("MMMM </w:t>
-                                </w:r>
-                                <w:proofErr w:type="spellStart"/>
-                                <w:r>
-                                  <w:rPr>
-                                    <w:lang w:val="en-US"/>
-                                  </w:rPr>
-                                  <w:t>yyyy</w:t>
-                                </w:r>
-                                <w:proofErr w:type="spellEnd"/>
-                                <w:r>
-                                  <w:rPr>
-                                    <w:lang w:val="en-US"/>
-                                  </w:rPr>
-                                  <w:t xml:space="preserve">", </w:t>
-                                </w:r>
-                                <w:proofErr w:type="spellStart"/>
-                                <w:r>
-                                  <w:rPr>
-                                    <w:lang w:val="en-US"/>
-                                  </w:rPr>
-                                  <w:t>System.Globalization.CultureInfo.InvariantCulture</w:t>
-                                </w:r>
-                                <w:proofErr w:type="spellEnd"/>
-                                <w:r>
-                                  <w:rPr>
-                                    <w:lang w:val="en-US"/>
-                                  </w:rPr>
-                                  <w:t>)</w:t>
+                                  <w:t>DateTime.Now.ToString("MMMM yyyy", System.Globalization.CultureInfo.InvariantCulture)</w:t>
                                 </w:r>
                                 <w:r>
                                   <w:rPr>
@@ -329,15 +284,8 @@
                               <w:lang w:val="en-US"/>
                             </w:rPr>
                             <w:br/>
-                          </w:r>
-                          <w:proofErr w:type="spellStart"/>
-                          <w:r>
-                            <w:rPr>
-                              <w:lang w:val="en-US"/>
-                            </w:rPr>
                             <w:t>egonl</w:t>
                           </w:r>
-                          <w:proofErr w:type="spellEnd"/>
                           <w:r>
                             <w:br/>
                           </w:r>
@@ -347,49 +295,11 @@
                             </w:rPr>
                             <w:t xml:space="preserve">&lt;%= </w:t>
                           </w:r>
-                          <w:proofErr w:type="spellStart"/>
-                          <w:proofErr w:type="gramStart"/>
                           <w:r>
                             <w:rPr>
                               <w:lang w:val="en-US"/>
                             </w:rPr>
-                            <w:t>DateTime.Now.ToString</w:t>
-                          </w:r>
-                          <w:proofErr w:type="spellEnd"/>
-                          <w:proofErr w:type="gramEnd"/>
-                          <w:r>
-                            <w:rPr>
-                              <w:lang w:val="en-US"/>
-                            </w:rPr>
-                            <w:t xml:space="preserve">("MMMM </w:t>
-                          </w:r>
-                          <w:proofErr w:type="spellStart"/>
-                          <w:r>
-                            <w:rPr>
-                              <w:lang w:val="en-US"/>
-                            </w:rPr>
-                            <w:t>yyyy</w:t>
-                          </w:r>
-                          <w:proofErr w:type="spellEnd"/>
-                          <w:r>
-                            <w:rPr>
-                              <w:lang w:val="en-US"/>
-                            </w:rPr>
-                            <w:t xml:space="preserve">", </w:t>
-                          </w:r>
-                          <w:proofErr w:type="spellStart"/>
-                          <w:r>
-                            <w:rPr>
-                              <w:lang w:val="en-US"/>
-                            </w:rPr>
-                            <w:t>System.Globalization.CultureInfo.InvariantCulture</w:t>
-                          </w:r>
-                          <w:proofErr w:type="spellEnd"/>
-                          <w:r>
-                            <w:rPr>
-                              <w:lang w:val="en-US"/>
-                            </w:rPr>
-                            <w:t>)</w:t>
+                            <w:t>DateTime.Now.ToString("MMMM yyyy", System.Globalization.CultureInfo.InvariantCulture)</w:t>
                           </w:r>
                           <w:r>
                             <w:rPr>
@@ -577,21 +487,7 @@
         <w:rPr>
           <w:lang w:val="en-US"/>
         </w:rPr>
-        <w:t xml:space="preserve">Generating documents with </w:t>
-      </w:r>
-      <w:proofErr w:type="spellStart"/>
-      <w:r>
-        <w:rPr>
-          <w:lang w:val="en-US"/>
-        </w:rPr>
-        <w:t>SharpDocx</w:t>
-      </w:r>
-      <w:proofErr w:type="spellEnd"/>
-      <w:r>
-        <w:rPr>
-          <w:lang w:val="en-US"/>
-        </w:rPr>
-        <w:t xml:space="preserve"> is a </w:t>
+        <w:t xml:space="preserve">Generating documents with SharpDocx is a </w:t>
       </w:r>
       <w:r>
         <w:rPr>
@@ -603,35 +499,7 @@
         <w:rPr>
           <w:lang w:val="en-US"/>
         </w:rPr>
-        <w:t xml:space="preserve"> process. First you create a view in Word. A view is a Word document which also contains C# code. Code can be inserted anywhere, </w:t>
-      </w:r>
-      <w:proofErr w:type="gramStart"/>
-      <w:r>
-        <w:rPr>
-          <w:lang w:val="en-US"/>
-        </w:rPr>
-        <w:t>e.g.</w:t>
-      </w:r>
-      <w:proofErr w:type="gramEnd"/>
-      <w:r>
-        <w:rPr>
-          <w:lang w:val="en-US"/>
-        </w:rPr>
-        <w:t xml:space="preserve"> &lt;%= </w:t>
-      </w:r>
-      <w:proofErr w:type="spellStart"/>
-      <w:r>
-        <w:rPr>
-          <w:lang w:val="en-US"/>
-        </w:rPr>
-        <w:t>DateTime.Now</w:t>
-      </w:r>
-      <w:proofErr w:type="spellEnd"/>
-      <w:r>
-        <w:rPr>
-          <w:lang w:val="en-US"/>
-        </w:rPr>
-        <w:t xml:space="preserve"> %&gt; would insert the current date and time.</w:t>
+        <w:t xml:space="preserve"> process. First you create a view in Word. A view is a Word document which also contains C# code. Code can be inserted anywhere, e.g. &lt;%= DateTime.Now %&gt; would insert the current date and time.</w:t>
       </w:r>
     </w:p>
     <w:p>
@@ -803,21 +671,7 @@
         <w:rPr>
           <w:lang w:val="en-US"/>
         </w:rPr>
-        <w:t xml:space="preserve">Out of the box </w:t>
-      </w:r>
-      <w:proofErr w:type="spellStart"/>
-      <w:r>
-        <w:rPr>
-          <w:lang w:val="en-US"/>
-        </w:rPr>
-        <w:t>SharpDocx</w:t>
-      </w:r>
-      <w:proofErr w:type="spellEnd"/>
-      <w:r>
-        <w:rPr>
-          <w:lang w:val="en-US"/>
-        </w:rPr>
-        <w:t xml:space="preserve"> supports inserting text, tables, images and </w:t>
+        <w:t xml:space="preserve">Out of the box SharpDocx supports inserting text, tables, images and </w:t>
       </w:r>
       <w:r>
         <w:rPr>
@@ -894,21 +748,7 @@
         <w:rPr>
           <w:lang w:val="en-US"/>
         </w:rPr>
-        <w:t xml:space="preserve">If you want to do something that's not supported by </w:t>
-      </w:r>
-      <w:proofErr w:type="spellStart"/>
-      <w:r>
-        <w:rPr>
-          <w:lang w:val="en-US"/>
-        </w:rPr>
-        <w:t>SharpDocx</w:t>
-      </w:r>
-      <w:proofErr w:type="spellEnd"/>
-      <w:r>
-        <w:rPr>
-          <w:lang w:val="en-US"/>
-        </w:rPr>
-        <w:t>, you can do so by creating your own document subclass. See the Inheritance example.</w:t>
+        <w:t>If you want to do something that's not supported by SharpDocx, you can do so by creating your own document subclass. See the Inheritance example.</w:t>
       </w:r>
       <w:r>
         <w:rPr>
@@ -923,19 +763,11 @@
           <w:lang w:val="en-US"/>
         </w:rPr>
       </w:pPr>
-      <w:proofErr w:type="spellStart"/>
-      <w:r>
-        <w:rPr>
-          <w:lang w:val="en-US"/>
-        </w:rPr>
-        <w:t>SharpDocx</w:t>
-      </w:r>
-      <w:proofErr w:type="spellEnd"/>
-      <w:r>
-        <w:rPr>
-          <w:lang w:val="en-US"/>
-        </w:rPr>
-        <w:t xml:space="preserve"> is inspired by Web technologies like ASP.NET and JSP. Developers familiar with those technologies should feel right at home.</w:t>
+      <w:r>
+        <w:rPr>
+          <w:lang w:val="en-US"/>
+        </w:rPr>
+        <w:t>SharpDocx is inspired by Web technologies like ASP.NET and JSP. Developers familiar with those technologies should feel right at home.</w:t>
       </w:r>
       <w:r>
         <w:rPr>
@@ -978,21 +810,7 @@
         <w:rPr>
           <w:lang w:val="en-US"/>
         </w:rPr>
-        <w:t xml:space="preserve">Generating documents with </w:t>
-      </w:r>
-      <w:proofErr w:type="spellStart"/>
-      <w:r>
-        <w:rPr>
-          <w:lang w:val="en-US"/>
-        </w:rPr>
-        <w:t>SharpDocx</w:t>
-      </w:r>
-      <w:proofErr w:type="spellEnd"/>
-      <w:r>
-        <w:rPr>
-          <w:lang w:val="en-US"/>
-        </w:rPr>
-        <w:t xml:space="preserve"> can be very fast: a slightly modified Model sample produced 25 documents per second on my modest laptop. That’s 1500 documents per minute.</w:t>
+        <w:t>Generating documents with SharpDocx can be very fast: a slightly modified Model sample produced 25 documents per second on my modest laptop. That’s 1500 documents per minute.</w:t>
       </w:r>
       <w:r>
         <w:rPr>
@@ -2162,21 +1980,7 @@
         <w:rPr>
           <w:lang w:val="en-US"/>
         </w:rPr>
-        <w:t xml:space="preserve">At any point in the </w:t>
-      </w:r>
-      <w:proofErr w:type="gramStart"/>
-      <w:r>
-        <w:rPr>
-          <w:lang w:val="en-US"/>
-        </w:rPr>
-        <w:t>text</w:t>
-      </w:r>
-      <w:proofErr w:type="gramEnd"/>
-      <w:r>
-        <w:rPr>
-          <w:lang w:val="en-US"/>
-        </w:rPr>
-        <w:t xml:space="preserve"> you can insert C# </w:t>
+        <w:t xml:space="preserve">At any point in the text you can insert C# </w:t>
       </w:r>
       <w:r>
         <w:rPr>
@@ -2188,21 +1992,7 @@
         <w:rPr>
           <w:lang w:val="en-US"/>
         </w:rPr>
-        <w:t xml:space="preserve">. Like right &lt;% var </w:t>
-      </w:r>
-      <w:proofErr w:type="spellStart"/>
-      <w:r>
-        <w:rPr>
-          <w:lang w:val="en-US"/>
-        </w:rPr>
-        <w:t>i</w:t>
-      </w:r>
-      <w:proofErr w:type="spellEnd"/>
-      <w:r>
-        <w:rPr>
-          <w:lang w:val="en-US"/>
-        </w:rPr>
-        <w:t xml:space="preserve"> = 1; %&gt;</w:t>
+        <w:t>. Like right &lt;% var i = 1; %&gt;</w:t>
       </w:r>
       <w:r>
         <w:rPr>
@@ -2330,41 +2120,13 @@
         <w:rPr>
           <w:lang w:val="en-US"/>
         </w:rPr>
-        <w:t xml:space="preserve">If you want to display the value of </w:t>
-      </w:r>
-      <w:proofErr w:type="spellStart"/>
-      <w:r>
-        <w:rPr>
-          <w:lang w:val="en-US"/>
-        </w:rPr>
-        <w:t>i</w:t>
-      </w:r>
-      <w:proofErr w:type="spellEnd"/>
-      <w:r>
-        <w:rPr>
-          <w:lang w:val="en-US"/>
-        </w:rPr>
-        <w:t xml:space="preserve">, you can use </w:t>
-      </w:r>
-      <w:r>
-        <w:rPr>
-          <w:lang w:val="en-US"/>
-        </w:rPr>
-        <w:t xml:space="preserve">the Write method. Right now, </w:t>
-      </w:r>
-      <w:proofErr w:type="spellStart"/>
-      <w:r>
-        <w:rPr>
-          <w:lang w:val="en-US"/>
-        </w:rPr>
-        <w:t>i</w:t>
-      </w:r>
-      <w:proofErr w:type="spellEnd"/>
-      <w:r>
-        <w:rPr>
-          <w:lang w:val="en-US"/>
-        </w:rPr>
-        <w:t xml:space="preserve"> is</w:t>
+        <w:t xml:space="preserve">If you want to display the value of i, you can use </w:t>
+      </w:r>
+      <w:r>
+        <w:rPr>
+          <w:lang w:val="en-US"/>
+        </w:rPr>
+        <w:t>the Write method. Right now, i is</w:t>
       </w:r>
       <w:r>
         <w:rPr>
@@ -2376,21 +2138,7 @@
         <w:rPr>
           <w:lang w:val="en-US"/>
         </w:rPr>
-        <w:t>Write(</w:t>
-      </w:r>
-      <w:proofErr w:type="spellStart"/>
-      <w:r>
-        <w:rPr>
-          <w:lang w:val="en-US"/>
-        </w:rPr>
-        <w:t>i</w:t>
-      </w:r>
-      <w:proofErr w:type="spellEnd"/>
-      <w:r>
-        <w:rPr>
-          <w:lang w:val="en-US"/>
-        </w:rPr>
-        <w:t>); %&gt;.</w:t>
+        <w:t>Write(i); %&gt;.</w:t>
       </w:r>
     </w:p>
     <w:p>
@@ -2489,21 +2237,7 @@
         <w:rPr>
           <w:lang w:val="en-US"/>
         </w:rPr>
-        <w:t xml:space="preserve">There’s also a shorthand notation for the Write method: </w:t>
-      </w:r>
-      <w:proofErr w:type="spellStart"/>
-      <w:r>
-        <w:rPr>
-          <w:lang w:val="en-US"/>
-        </w:rPr>
-        <w:t>i</w:t>
-      </w:r>
-      <w:proofErr w:type="spellEnd"/>
-      <w:r>
-        <w:rPr>
-          <w:lang w:val="en-US"/>
-        </w:rPr>
-        <w:t xml:space="preserve"> is</w:t>
+        <w:t>There’s also a shorthand notation for the Write method: i is</w:t>
       </w:r>
       <w:r>
         <w:rPr>
@@ -2515,21 +2249,7 @@
         <w:rPr>
           <w:lang w:val="en-US"/>
         </w:rPr>
-        <w:t xml:space="preserve"> &lt;%= </w:t>
-      </w:r>
-      <w:proofErr w:type="spellStart"/>
-      <w:r>
-        <w:rPr>
-          <w:lang w:val="en-US"/>
-        </w:rPr>
-        <w:t>i</w:t>
-      </w:r>
-      <w:proofErr w:type="spellEnd"/>
-      <w:r>
-        <w:rPr>
-          <w:lang w:val="en-US"/>
-        </w:rPr>
-        <w:t xml:space="preserve"> %&gt;.</w:t>
+        <w:t xml:space="preserve"> &lt;%= i %&gt;.</w:t>
       </w:r>
     </w:p>
     <w:p>
@@ -2851,21 +2571,7 @@
         <w:rPr>
           <w:lang w:val="en-US"/>
         </w:rPr>
-        <w:t xml:space="preserve"> this text is commented out, so it won’t appear in the generated </w:t>
-      </w:r>
-      <w:proofErr w:type="gramStart"/>
-      <w:r>
-        <w:rPr>
-          <w:lang w:val="en-US"/>
-        </w:rPr>
-        <w:t>document.*</w:t>
-      </w:r>
-      <w:proofErr w:type="gramEnd"/>
-      <w:r>
-        <w:rPr>
-          <w:lang w:val="en-US"/>
-        </w:rPr>
-        <w:t>/ %&gt;</w:t>
+        <w:t xml:space="preserve"> this text is commented out, so it won’t appear in the generated document.*/ %&gt;</w:t>
       </w:r>
     </w:p>
     <w:p>
@@ -2927,21 +2633,7 @@
         <w:rPr>
           <w:lang w:val="en-US"/>
         </w:rPr>
-        <w:t xml:space="preserve">&lt;% if (true) </w:t>
-      </w:r>
-      <w:proofErr w:type="gramStart"/>
-      <w:r>
-        <w:rPr>
-          <w:lang w:val="en-US"/>
-        </w:rPr>
-        <w:t>{ Write</w:t>
-      </w:r>
-      <w:proofErr w:type="gramEnd"/>
-      <w:r>
-        <w:rPr>
-          <w:lang w:val="en-US"/>
-        </w:rPr>
-        <w:t>("T</w:t>
+        <w:t>&lt;% if (true) { Write("T</w:t>
       </w:r>
       <w:r>
         <w:rPr>
@@ -3233,14 +2925,7 @@
         <w:rPr>
           <w:lang w:val="en-US"/>
         </w:rPr>
-        <w:t xml:space="preserve">) </w:t>
-      </w:r>
-      <w:proofErr w:type="gramStart"/>
-      <w:r>
-        <w:rPr>
-          <w:lang w:val="en-US"/>
-        </w:rPr>
-        <w:t>{</w:t>
+        <w:t>) {</w:t>
       </w:r>
       <w:r>
         <w:rPr>
@@ -3252,14 +2937,7 @@
         <w:rPr>
           <w:lang w:val="en-US"/>
         </w:rPr>
-        <w:t>%</w:t>
-      </w:r>
-      <w:proofErr w:type="gramEnd"/>
-      <w:r>
-        <w:rPr>
-          <w:lang w:val="en-US"/>
-        </w:rPr>
-        <w:t>&gt;</w:t>
+        <w:t>%&gt;</w:t>
       </w:r>
       <w:r>
         <w:rPr>
@@ -3684,51 +3362,7 @@
           <w:shd w:val="clear" w:color="auto" w:fill="FFFFFF"/>
           <w:lang w:val="en-US"/>
         </w:rPr>
-        <w:t> '</w:t>
-      </w:r>
-      <w:proofErr w:type="spellStart"/>
-      <w:r>
-        <w:rPr>
-          <w:rStyle w:val="tgc"/>
-          <w:rFonts w:cstheme="minorHAnsi"/>
-          <w:color w:val="222222"/>
-          <w:shd w:val="clear" w:color="auto" w:fill="FFFFFF"/>
-          <w:lang w:val="en-US"/>
-        </w:rPr>
-        <w:t>tuh</w:t>
-      </w:r>
-      <w:proofErr w:type="spellEnd"/>
-      <w:r>
-        <w:rPr>
-          <w:rStyle w:val="tgc"/>
-          <w:rFonts w:cstheme="minorHAnsi"/>
-          <w:color w:val="222222"/>
-          <w:shd w:val="clear" w:color="auto" w:fill="FFFFFF"/>
-          <w:lang w:val="en-US"/>
-        </w:rPr>
-        <w:t>-MAH-</w:t>
-      </w:r>
-      <w:proofErr w:type="spellStart"/>
-      <w:r>
-        <w:rPr>
-          <w:rStyle w:val="tgc"/>
-          <w:rFonts w:cstheme="minorHAnsi"/>
-          <w:color w:val="222222"/>
-          <w:shd w:val="clear" w:color="auto" w:fill="FFFFFF"/>
-          <w:lang w:val="en-US"/>
-        </w:rPr>
-        <w:t>toh</w:t>
-      </w:r>
-      <w:proofErr w:type="spellEnd"/>
-      <w:r>
-        <w:rPr>
-          <w:rStyle w:val="tgc"/>
-          <w:rFonts w:cstheme="minorHAnsi"/>
-          <w:color w:val="222222"/>
-          <w:shd w:val="clear" w:color="auto" w:fill="FFFFFF"/>
-          <w:lang w:val="en-US"/>
-        </w:rPr>
-        <w:t xml:space="preserve">' is the </w:t>
+        <w:t xml:space="preserve"> 'tuh-MAH-toh' is the </w:t>
       </w:r>
       <w:r>
         <w:rPr>
@@ -3759,51 +3393,7 @@
           <w:shd w:val="clear" w:color="auto" w:fill="FFFFFF"/>
           <w:lang w:val="en-US"/>
         </w:rPr>
-        <w:t> in the UK and is accepted in the US regions of New England along with parts of the lower East Coast, while '</w:t>
-      </w:r>
-      <w:proofErr w:type="spellStart"/>
-      <w:r>
-        <w:rPr>
-          <w:rStyle w:val="tgc"/>
-          <w:rFonts w:cstheme="minorHAnsi"/>
-          <w:color w:val="222222"/>
-          <w:shd w:val="clear" w:color="auto" w:fill="FFFFFF"/>
-          <w:lang w:val="en-US"/>
-        </w:rPr>
-        <w:t>tuh</w:t>
-      </w:r>
-      <w:proofErr w:type="spellEnd"/>
-      <w:r>
-        <w:rPr>
-          <w:rStyle w:val="tgc"/>
-          <w:rFonts w:cstheme="minorHAnsi"/>
-          <w:color w:val="222222"/>
-          <w:shd w:val="clear" w:color="auto" w:fill="FFFFFF"/>
-          <w:lang w:val="en-US"/>
-        </w:rPr>
-        <w:t>-MAY-</w:t>
-      </w:r>
-      <w:proofErr w:type="spellStart"/>
-      <w:r>
-        <w:rPr>
-          <w:rStyle w:val="tgc"/>
-          <w:rFonts w:cstheme="minorHAnsi"/>
-          <w:color w:val="222222"/>
-          <w:shd w:val="clear" w:color="auto" w:fill="FFFFFF"/>
-          <w:lang w:val="en-US"/>
-        </w:rPr>
-        <w:t>toh</w:t>
-      </w:r>
-      <w:proofErr w:type="spellEnd"/>
-      <w:r>
-        <w:rPr>
-          <w:rStyle w:val="tgc"/>
-          <w:rFonts w:cstheme="minorHAnsi"/>
-          <w:color w:val="222222"/>
-          <w:shd w:val="clear" w:color="auto" w:fill="FFFFFF"/>
-          <w:lang w:val="en-US"/>
-        </w:rPr>
-        <w:t>' is found almost everywhere else.</w:t>
+        <w:t> in the UK and is accepted in the US regions of New England along with parts of the lower East Coast, while 'tuh-MAY-toh' is found almost everywhere else.</w:t>
       </w:r>
     </w:p>
     <w:p>
@@ -3888,21 +3478,7 @@
         <w:rPr>
           <w:lang w:val="en-US"/>
         </w:rPr>
-        <w:t xml:space="preserve">This is a </w:t>
-      </w:r>
-      <w:proofErr w:type="gramStart"/>
-      <w:r>
-        <w:rPr>
-          <w:lang w:val="en-US"/>
-        </w:rPr>
-        <w:t>paragraph.&lt;</w:t>
-      </w:r>
-      <w:proofErr w:type="gramEnd"/>
-      <w:r>
-        <w:rPr>
-          <w:lang w:val="en-US"/>
-        </w:rPr>
-        <w:t xml:space="preserve">% if (false) { %&gt; </w:t>
+        <w:t xml:space="preserve">This is a paragraph.&lt;% if (false) { %&gt; </w:t>
       </w:r>
       <w:r>
         <w:rPr>
@@ -3969,19 +3545,11 @@
         </w:rPr>
         <w:t xml:space="preserve"> </w:t>
       </w:r>
-      <w:proofErr w:type="gramStart"/>
-      <w:r>
-        <w:rPr>
-          <w:lang w:val="en-US"/>
-        </w:rPr>
-        <w:t>% }</w:t>
-      </w:r>
-      <w:proofErr w:type="gramEnd"/>
-      <w:r>
-        <w:rPr>
-          <w:lang w:val="en-US"/>
-        </w:rPr>
-        <w:t xml:space="preserve"> } %</w:t>
+      <w:r>
+        <w:rPr>
+          <w:lang w:val="en-US"/>
+        </w:rPr>
+        <w:t>% } } %</w:t>
       </w:r>
       <w:r>
         <w:rPr>
@@ -4019,19 +3587,11 @@
         </w:rPr>
         <w:t xml:space="preserve"> </w:t>
       </w:r>
-      <w:proofErr w:type="gramStart"/>
-      <w:r>
-        <w:rPr>
-          <w:lang w:val="en-US"/>
-        </w:rPr>
-        <w:t>% }</w:t>
-      </w:r>
-      <w:proofErr w:type="gramEnd"/>
-      <w:r>
-        <w:rPr>
-          <w:lang w:val="en-US"/>
-        </w:rPr>
-        <w:t xml:space="preserve"> %</w:t>
+      <w:r>
+        <w:rPr>
+          <w:lang w:val="en-US"/>
+        </w:rPr>
+        <w:t>% } %</w:t>
       </w:r>
       <w:r>
         <w:rPr>
@@ -4071,62 +3631,20 @@
         <w:rPr>
           <w:lang w:val="en-US"/>
         </w:rPr>
-        <w:t xml:space="preserve">lse statements are at the moment not supported by </w:t>
-      </w:r>
-      <w:proofErr w:type="spellStart"/>
-      <w:r>
-        <w:rPr>
-          <w:lang w:val="en-US"/>
-        </w:rPr>
-        <w:t>SharpDocx</w:t>
-      </w:r>
-      <w:proofErr w:type="spellEnd"/>
-      <w:r>
-        <w:rPr>
-          <w:lang w:val="en-US"/>
-        </w:rPr>
-        <w:t>. Instead, use another if statement.</w:t>
-      </w:r>
-    </w:p>
-    <w:p>
-      <w:pPr>
-        <w:rPr>
-          <w:lang w:val="en-US"/>
-        </w:rPr>
-      </w:pPr>
-      <w:r>
-        <w:rPr>
-          <w:lang w:val="en-US"/>
-        </w:rPr>
-        <w:t xml:space="preserve">4. Don’t mix text blocks with the </w:t>
-      </w:r>
-      <w:proofErr w:type="spellStart"/>
-      <w:r>
-        <w:rPr>
-          <w:lang w:val="en-US"/>
-        </w:rPr>
-        <w:t>AppendRow</w:t>
-      </w:r>
-      <w:proofErr w:type="spellEnd"/>
-      <w:r>
-        <w:rPr>
-          <w:lang w:val="en-US"/>
-        </w:rPr>
-        <w:t xml:space="preserve"> or </w:t>
-      </w:r>
-      <w:proofErr w:type="spellStart"/>
-      <w:r>
-        <w:rPr>
-          <w:lang w:val="en-US"/>
-        </w:rPr>
-        <w:t>AppendParagraph</w:t>
-      </w:r>
-      <w:proofErr w:type="spellEnd"/>
-      <w:r>
-        <w:rPr>
-          <w:lang w:val="en-US"/>
-        </w:rPr>
-        <w:t xml:space="preserve"> methods: it just won’t work. Instead, use the Write method to display conditional content.</w:t>
+        <w:t>lse statements are at the moment not supported by SharpDocx. Instead, use another if statement.</w:t>
+      </w:r>
+    </w:p>
+    <w:p>
+      <w:pPr>
+        <w:rPr>
+          <w:lang w:val="en-US"/>
+        </w:rPr>
+      </w:pPr>
+      <w:r>
+        <w:rPr>
+          <w:lang w:val="en-US"/>
+        </w:rPr>
+        <w:t>4. Don’t mix text blocks with the AppendRow or AppendParagraph methods: it just won’t work. Instead, use the Write method to display conditional content.</w:t>
       </w:r>
       <w:r>
         <w:rPr>
@@ -4334,123 +3852,53 @@
         <w:rPr>
           <w:lang w:val="en-US"/>
         </w:rPr>
-        <w:t xml:space="preserve"> of </w:t>
-      </w:r>
-      <w:proofErr w:type="spellStart"/>
-      <w:r>
-        <w:rPr>
-          <w:lang w:val="en-US"/>
-        </w:rPr>
-        <w:t>i</w:t>
-      </w:r>
-      <w:proofErr w:type="spellEnd"/>
-      <w:r>
-        <w:rPr>
-          <w:lang w:val="en-US"/>
-        </w:rPr>
-        <w:t xml:space="preserve"> is</w:t>
+        <w:t xml:space="preserve"> of i is</w:t>
       </w:r>
       <w:r>
         <w:rPr>
           <w:b/>
           <w:lang w:val="en-US"/>
         </w:rPr>
-        <w:t xml:space="preserve"> &lt;%= </w:t>
-      </w:r>
-      <w:proofErr w:type="spellStart"/>
+        <w:t xml:space="preserve"> &lt;%= i %&gt;.</w:t>
+      </w:r>
       <w:r>
         <w:rPr>
           <w:b/>
           <w:lang w:val="en-US"/>
         </w:rPr>
-        <w:t>i</w:t>
-      </w:r>
-      <w:proofErr w:type="spellEnd"/>
+        <w:br/>
+      </w:r>
+      <w:r>
+        <w:rPr>
+          <w:lang w:val="en-US"/>
+        </w:rPr>
+        <w:t xml:space="preserve">i </w:t>
+      </w:r>
+      <w:r>
+        <w:rPr>
+          <w:i/>
+          <w:lang w:val="en-US"/>
+        </w:rPr>
+        <w:t>squared</w:t>
+      </w:r>
+      <w:r>
+        <w:rPr>
+          <w:lang w:val="en-US"/>
+        </w:rPr>
+        <w:t xml:space="preserve"> </w:t>
+      </w:r>
+      <w:r>
+        <w:rPr>
+          <w:lang w:val="en-US"/>
+        </w:rPr>
+        <w:t xml:space="preserve">is </w:t>
+      </w:r>
       <w:r>
         <w:rPr>
           <w:b/>
           <w:lang w:val="en-US"/>
         </w:rPr>
-        <w:t xml:space="preserve"> %&gt;.</w:t>
-      </w:r>
-      <w:r>
-        <w:rPr>
-          <w:b/>
-          <w:lang w:val="en-US"/>
-        </w:rPr>
-        <w:br/>
-      </w:r>
-      <w:proofErr w:type="spellStart"/>
-      <w:r>
-        <w:rPr>
-          <w:lang w:val="en-US"/>
-        </w:rPr>
-        <w:t>i</w:t>
-      </w:r>
-      <w:proofErr w:type="spellEnd"/>
-      <w:r>
-        <w:rPr>
-          <w:lang w:val="en-US"/>
-        </w:rPr>
-        <w:t xml:space="preserve"> </w:t>
-      </w:r>
-      <w:r>
-        <w:rPr>
-          <w:i/>
-          <w:lang w:val="en-US"/>
-        </w:rPr>
-        <w:t>squared</w:t>
-      </w:r>
-      <w:r>
-        <w:rPr>
-          <w:lang w:val="en-US"/>
-        </w:rPr>
-        <w:t xml:space="preserve"> </w:t>
-      </w:r>
-      <w:r>
-        <w:rPr>
-          <w:lang w:val="en-US"/>
-        </w:rPr>
-        <w:t xml:space="preserve">is </w:t>
-      </w:r>
-      <w:r>
-        <w:rPr>
-          <w:b/>
-          <w:lang w:val="en-US"/>
-        </w:rPr>
-        <w:t xml:space="preserve">&lt;%= </w:t>
-      </w:r>
-      <w:proofErr w:type="spellStart"/>
-      <w:r>
-        <w:rPr>
-          <w:b/>
-          <w:lang w:val="en-US"/>
-        </w:rPr>
-        <w:t>i</w:t>
-      </w:r>
-      <w:proofErr w:type="spellEnd"/>
-      <w:r>
-        <w:rPr>
-          <w:b/>
-          <w:lang w:val="en-US"/>
-        </w:rPr>
-        <w:t xml:space="preserve"> * </w:t>
-      </w:r>
-      <w:proofErr w:type="spellStart"/>
-      <w:r>
-        <w:rPr>
-          <w:b/>
-          <w:lang w:val="en-US"/>
-        </w:rPr>
-        <w:t>i</w:t>
-      </w:r>
-      <w:proofErr w:type="spellEnd"/>
-      <w:r>
-        <w:rPr>
-          <w:b/>
-          <w:lang w:val="en-US"/>
-        </w:rPr>
-        <w:t xml:space="preserve"> %&gt;</w:t>
+        <w:t>&lt;%= i * i %&gt;</w:t>
       </w:r>
     </w:p>
     <w:p>
@@ -4679,212 +4127,120 @@
         <w:rPr>
           <w:lang w:val="en-US"/>
         </w:rPr>
-        <w:t xml:space="preserve">Multiples of &lt;%= </w:t>
-      </w:r>
-      <w:proofErr w:type="spellStart"/>
-      <w:r>
-        <w:rPr>
-          <w:lang w:val="en-US"/>
-        </w:rPr>
-        <w:t>i</w:t>
-      </w:r>
-      <w:proofErr w:type="spellEnd"/>
+        <w:t>Multiples of &lt;%= i %&gt;</w:t>
+      </w:r>
+      <w:bookmarkEnd w:id="6"/>
+    </w:p>
+    <w:p>
+      <w:pPr>
+        <w:rPr>
+          <w:lang w:val="en-US"/>
+        </w:rPr>
+      </w:pPr>
+      <w:r>
+        <w:rPr>
+          <w:lang w:val="en-US"/>
+        </w:rPr>
+        <w:t>&lt;% for (int j = 1; j &lt;</w:t>
+      </w:r>
+      <w:r>
+        <w:rPr>
+          <w:lang w:val="en-US"/>
+        </w:rPr>
+        <w:t>=</w:t>
+      </w:r>
+      <w:r>
+        <w:rPr>
+          <w:lang w:val="en-US"/>
+        </w:rPr>
+        <w:t xml:space="preserve"> </w:t>
+      </w:r>
+      <w:r>
+        <w:rPr>
+          <w:lang w:val="en-US"/>
+        </w:rPr>
+        <w:t>3</w:t>
+      </w:r>
+      <w:r>
+        <w:rPr>
+          <w:lang w:val="en-US"/>
+        </w:rPr>
+        <w:t>; ++j) { %&gt;</w:t>
+      </w:r>
+    </w:p>
+    <w:p>
+      <w:pPr>
+        <w:rPr>
+          <w:lang w:val="en-US"/>
+        </w:rPr>
+      </w:pPr>
+      <w:r>
+        <w:rPr>
+          <w:lang w:val="en-US"/>
+        </w:rPr>
+        <w:t>&lt;%= i %&gt;</w:t>
+      </w:r>
+      <w:r>
+        <w:rPr>
+          <w:lang w:val="en-US"/>
+        </w:rPr>
+        <w:t xml:space="preserve"> * </w:t>
+      </w:r>
+      <w:r>
+        <w:rPr>
+          <w:lang w:val="en-US"/>
+        </w:rPr>
+        <w:t xml:space="preserve">&lt;%= </w:t>
+      </w:r>
+      <w:r>
+        <w:rPr>
+          <w:lang w:val="en-US"/>
+        </w:rPr>
+        <w:t>j</w:t>
+      </w:r>
       <w:r>
         <w:rPr>
           <w:lang w:val="en-US"/>
         </w:rPr>
         <w:t xml:space="preserve"> %&gt;</w:t>
       </w:r>
-      <w:bookmarkEnd w:id="6"/>
-    </w:p>
-    <w:p>
-      <w:pPr>
-        <w:rPr>
-          <w:lang w:val="en-US"/>
-        </w:rPr>
-      </w:pPr>
-      <w:r>
-        <w:rPr>
-          <w:lang w:val="en-US"/>
-        </w:rPr>
-        <w:t>&lt;% for (int j = 1; j &lt;</w:t>
-      </w:r>
-      <w:r>
-        <w:rPr>
-          <w:lang w:val="en-US"/>
-        </w:rPr>
-        <w:t>=</w:t>
-      </w:r>
-      <w:r>
-        <w:rPr>
-          <w:lang w:val="en-US"/>
-        </w:rPr>
-        <w:t xml:space="preserve"> </w:t>
-      </w:r>
-      <w:r>
-        <w:rPr>
-          <w:lang w:val="en-US"/>
-        </w:rPr>
-        <w:t>3</w:t>
-      </w:r>
-      <w:r>
-        <w:rPr>
-          <w:lang w:val="en-US"/>
-        </w:rPr>
-        <w:t xml:space="preserve">; ++j) </w:t>
-      </w:r>
-      <w:proofErr w:type="gramStart"/>
-      <w:r>
-        <w:rPr>
-          <w:lang w:val="en-US"/>
-        </w:rPr>
-        <w:t>{ %</w:t>
-      </w:r>
-      <w:proofErr w:type="gramEnd"/>
-      <w:r>
-        <w:rPr>
-          <w:lang w:val="en-US"/>
-        </w:rPr>
-        <w:t>&gt;</w:t>
-      </w:r>
-    </w:p>
-    <w:p>
-      <w:pPr>
-        <w:rPr>
-          <w:lang w:val="en-US"/>
-        </w:rPr>
-      </w:pPr>
+      <w:r>
+        <w:rPr>
+          <w:lang w:val="en-US"/>
+        </w:rPr>
+        <w:t xml:space="preserve"> = &lt;%= i * j %&gt;</w:t>
+      </w:r>
+    </w:p>
+    <w:p>
+      <w:pPr>
+        <w:rPr>
+          <w:lang w:val="en-US"/>
+        </w:rPr>
+      </w:pPr>
+      <w:r>
+        <w:rPr>
+          <w:lang w:val="en-US"/>
+        </w:rPr>
+        <w:t>&lt;% if (i * j % 3 == 0) { %&gt;</w:t>
+      </w:r>
+      <w:r>
+        <w:rPr>
+          <w:b/>
+          <w:lang w:val="en-US"/>
+        </w:rPr>
+        <w:t xml:space="preserve">Note: </w:t>
+      </w:r>
       <w:r>
         <w:rPr>
           <w:lang w:val="en-US"/>
         </w:rPr>
         <w:t xml:space="preserve">&lt;%= </w:t>
       </w:r>
-      <w:proofErr w:type="spellStart"/>
-      <w:r>
-        <w:rPr>
-          <w:lang w:val="en-US"/>
-        </w:rPr>
-        <w:t>i</w:t>
-      </w:r>
-      <w:proofErr w:type="spellEnd"/>
-      <w:r>
-        <w:rPr>
-          <w:lang w:val="en-US"/>
-        </w:rPr>
-        <w:t xml:space="preserve"> %&gt;</w:t>
-      </w:r>
-      <w:r>
-        <w:rPr>
-          <w:lang w:val="en-US"/>
-        </w:rPr>
-        <w:t xml:space="preserve"> * </w:t>
-      </w:r>
-      <w:r>
-        <w:rPr>
-          <w:lang w:val="en-US"/>
-        </w:rPr>
-        <w:t xml:space="preserve">&lt;%= </w:t>
-      </w:r>
-      <w:r>
-        <w:rPr>
-          <w:lang w:val="en-US"/>
-        </w:rPr>
-        <w:t>j</w:t>
-      </w:r>
-      <w:r>
-        <w:rPr>
-          <w:lang w:val="en-US"/>
-        </w:rPr>
-        <w:t xml:space="preserve"> %&gt;</w:t>
-      </w:r>
-      <w:r>
-        <w:rPr>
-          <w:lang w:val="en-US"/>
-        </w:rPr>
-        <w:t xml:space="preserve"> = &lt;%= </w:t>
-      </w:r>
-      <w:proofErr w:type="spellStart"/>
-      <w:r>
-        <w:rPr>
-          <w:lang w:val="en-US"/>
-        </w:rPr>
-        <w:t>i</w:t>
-      </w:r>
-      <w:proofErr w:type="spellEnd"/>
-      <w:r>
-        <w:rPr>
-          <w:lang w:val="en-US"/>
-        </w:rPr>
-        <w:t xml:space="preserve"> * j %&gt;</w:t>
-      </w:r>
-    </w:p>
-    <w:p>
-      <w:pPr>
-        <w:rPr>
-          <w:lang w:val="en-US"/>
-        </w:rPr>
-      </w:pPr>
-      <w:r>
-        <w:rPr>
-          <w:lang w:val="en-US"/>
-        </w:rPr>
-        <w:t>&lt;% if (</w:t>
-      </w:r>
-      <w:proofErr w:type="spellStart"/>
-      <w:r>
-        <w:rPr>
-          <w:lang w:val="en-US"/>
-        </w:rPr>
-        <w:t>i</w:t>
-      </w:r>
-      <w:proofErr w:type="spellEnd"/>
-      <w:r>
-        <w:rPr>
-          <w:lang w:val="en-US"/>
-        </w:rPr>
-        <w:t xml:space="preserve"> * j % 3 == 0) </w:t>
-      </w:r>
-      <w:proofErr w:type="gramStart"/>
-      <w:r>
-        <w:rPr>
-          <w:lang w:val="en-US"/>
-        </w:rPr>
-        <w:t>{ %</w:t>
-      </w:r>
-      <w:proofErr w:type="gramEnd"/>
-      <w:r>
-        <w:rPr>
-          <w:lang w:val="en-US"/>
-        </w:rPr>
-        <w:t>&gt;</w:t>
-      </w:r>
-      <w:r>
-        <w:rPr>
-          <w:b/>
-          <w:lang w:val="en-US"/>
-        </w:rPr>
-        <w:t xml:space="preserve">Note: </w:t>
-      </w:r>
-      <w:r>
-        <w:rPr>
-          <w:lang w:val="en-US"/>
-        </w:rPr>
-        <w:t xml:space="preserve">&lt;%= </w:t>
-      </w:r>
-      <w:proofErr w:type="spellStart"/>
-      <w:r>
-        <w:rPr>
-          <w:lang w:val="en-US"/>
-        </w:rPr>
-        <w:t>i</w:t>
-      </w:r>
-      <w:proofErr w:type="spellEnd"/>
-      <w:r>
-        <w:rPr>
-          <w:lang w:val="en-US"/>
-        </w:rPr>
-        <w:t xml:space="preserve"> * j</w:t>
+      <w:r>
+        <w:rPr>
+          <w:lang w:val="en-US"/>
+        </w:rPr>
+        <w:t>i * j</w:t>
       </w:r>
       <w:r>
         <w:rPr>
@@ -5062,21 +4418,7 @@
         <w:rPr>
           <w:lang w:val="en-US"/>
         </w:rPr>
-        <w:t xml:space="preserve"> and the </w:t>
-      </w:r>
-      <w:proofErr w:type="spellStart"/>
-      <w:r>
-        <w:rPr>
-          <w:lang w:val="en-US"/>
-        </w:rPr>
-        <w:t>AppendRow</w:t>
-      </w:r>
-      <w:proofErr w:type="spellEnd"/>
-      <w:r>
-        <w:rPr>
-          <w:lang w:val="en-US"/>
-        </w:rPr>
-        <w:t xml:space="preserve"> method</w:t>
+        <w:t xml:space="preserve"> and the AppendRow method</w:t>
       </w:r>
       <w:bookmarkEnd w:id="7"/>
     </w:p>
@@ -5103,35 +4445,7 @@
         <w:rPr>
           <w:lang w:val="en-US"/>
         </w:rPr>
-        <w:t>&lt;% for (</w:t>
-      </w:r>
-      <w:proofErr w:type="spellStart"/>
-      <w:r>
-        <w:rPr>
-          <w:lang w:val="en-US"/>
-        </w:rPr>
-        <w:t>i</w:t>
-      </w:r>
-      <w:proofErr w:type="spellEnd"/>
-      <w:r>
-        <w:rPr>
-          <w:lang w:val="en-US"/>
-        </w:rPr>
-        <w:t xml:space="preserve"> = 1; </w:t>
-      </w:r>
-      <w:proofErr w:type="spellStart"/>
-      <w:r>
-        <w:rPr>
-          <w:lang w:val="en-US"/>
-        </w:rPr>
-        <w:t>i</w:t>
-      </w:r>
-      <w:proofErr w:type="spellEnd"/>
-      <w:r>
-        <w:rPr>
-          <w:lang w:val="en-US"/>
-        </w:rPr>
-        <w:t xml:space="preserve"> &lt;= </w:t>
+        <w:t xml:space="preserve">&lt;% for (i = 1; i &lt;= </w:t>
       </w:r>
       <w:r>
         <w:rPr>
@@ -5143,21 +4457,7 @@
         <w:rPr>
           <w:lang w:val="en-US"/>
         </w:rPr>
-        <w:t>0; ++</w:t>
-      </w:r>
-      <w:proofErr w:type="spellStart"/>
-      <w:r>
-        <w:rPr>
-          <w:lang w:val="en-US"/>
-        </w:rPr>
-        <w:t>i</w:t>
-      </w:r>
-      <w:proofErr w:type="spellEnd"/>
-      <w:r>
-        <w:rPr>
-          <w:lang w:val="en-US"/>
-        </w:rPr>
-        <w:t>) {</w:t>
+        <w:t>0; ++i) {</w:t>
       </w:r>
       <w:r>
         <w:rPr>
@@ -5194,16 +4494,8 @@
         <w:rPr>
           <w:lang w:val="en-US"/>
         </w:rPr>
-        <w:t xml:space="preserve"> NOT repeat, because we used </w:t>
-      </w:r>
-      <w:proofErr w:type="gramStart"/>
-      <w:r>
-        <w:rPr>
-          <w:lang w:val="en-US"/>
-        </w:rPr>
-        <w:t>{!.</w:t>
-      </w:r>
-      <w:proofErr w:type="gramEnd"/>
+        <w:t xml:space="preserve"> NOT repeat, because we used {!.</w:t>
+      </w:r>
       <w:r>
         <w:rPr>
           <w:lang w:val="en-US"/>
@@ -5214,21 +4506,7 @@
         <w:rPr>
           <w:lang w:val="en-US"/>
         </w:rPr>
-        <w:t xml:space="preserve"> do get appended to the table by using the </w:t>
-      </w:r>
-      <w:proofErr w:type="spellStart"/>
-      <w:r>
-        <w:rPr>
-          <w:lang w:val="en-US"/>
-        </w:rPr>
-        <w:t>AppendRow</w:t>
-      </w:r>
-      <w:proofErr w:type="spellEnd"/>
-      <w:r>
-        <w:rPr>
-          <w:lang w:val="en-US"/>
-        </w:rPr>
-        <w:t xml:space="preserve"> method.</w:t>
+        <w:t xml:space="preserve"> do get appended to the table by using the AppendRow method.</w:t>
       </w:r>
     </w:p>
     <w:tbl>
@@ -5268,19 +4546,11 @@
                 <w:lang w:val="en-US"/>
               </w:rPr>
             </w:pPr>
-            <w:proofErr w:type="spellStart"/>
             <w:r>
               <w:rPr>
                 <w:lang w:val="en-US"/>
               </w:rPr>
-              <w:t>i</w:t>
-            </w:r>
-            <w:proofErr w:type="spellEnd"/>
-            <w:r>
-              <w:rPr>
-                <w:lang w:val="en-US"/>
-              </w:rPr>
-              <w:t xml:space="preserve"> * 1</w:t>
+              <w:t>i * 1</w:t>
             </w:r>
           </w:p>
         </w:tc>
@@ -5297,19 +4567,11 @@
                 <w:lang w:val="en-US"/>
               </w:rPr>
             </w:pPr>
-            <w:proofErr w:type="spellStart"/>
             <w:r>
               <w:rPr>
                 <w:lang w:val="en-US"/>
               </w:rPr>
-              <w:t>i</w:t>
-            </w:r>
-            <w:proofErr w:type="spellEnd"/>
-            <w:r>
-              <w:rPr>
-                <w:lang w:val="en-US"/>
-              </w:rPr>
-              <w:t xml:space="preserve"> * 2</w:t>
+              <w:t>i * 2</w:t>
             </w:r>
           </w:p>
         </w:tc>
@@ -5326,19 +4588,11 @@
                 <w:lang w:val="en-US"/>
               </w:rPr>
             </w:pPr>
-            <w:proofErr w:type="spellStart"/>
             <w:r>
               <w:rPr>
                 <w:lang w:val="en-US"/>
               </w:rPr>
-              <w:t>i</w:t>
-            </w:r>
-            <w:proofErr w:type="spellEnd"/>
-            <w:r>
-              <w:rPr>
-                <w:lang w:val="en-US"/>
-              </w:rPr>
-              <w:t xml:space="preserve"> * 3</w:t>
+              <w:t>i * 3</w:t>
             </w:r>
           </w:p>
         </w:tc>
@@ -5355,19 +4609,11 @@
                 <w:lang w:val="en-US"/>
               </w:rPr>
             </w:pPr>
-            <w:proofErr w:type="spellStart"/>
             <w:r>
               <w:rPr>
                 <w:lang w:val="en-US"/>
               </w:rPr>
-              <w:t>i</w:t>
-            </w:r>
-            <w:proofErr w:type="spellEnd"/>
-            <w:r>
-              <w:rPr>
-                <w:lang w:val="en-US"/>
-              </w:rPr>
-              <w:t xml:space="preserve"> * 4</w:t>
+              <w:t>i * 4</w:t>
             </w:r>
           </w:p>
         </w:tc>
@@ -5384,19 +4630,11 @@
                 <w:lang w:val="en-US"/>
               </w:rPr>
             </w:pPr>
-            <w:proofErr w:type="spellStart"/>
             <w:r>
               <w:rPr>
                 <w:lang w:val="en-US"/>
               </w:rPr>
-              <w:t>i</w:t>
-            </w:r>
-            <w:proofErr w:type="spellEnd"/>
-            <w:r>
-              <w:rPr>
-                <w:lang w:val="en-US"/>
-              </w:rPr>
-              <w:t xml:space="preserve"> * 5</w:t>
+              <w:t>i * 5</w:t>
             </w:r>
           </w:p>
         </w:tc>
@@ -5413,19 +4651,11 @@
                 <w:lang w:val="en-US"/>
               </w:rPr>
             </w:pPr>
-            <w:proofErr w:type="spellStart"/>
             <w:r>
               <w:rPr>
                 <w:lang w:val="en-US"/>
               </w:rPr>
-              <w:t>i</w:t>
-            </w:r>
-            <w:proofErr w:type="spellEnd"/>
-            <w:r>
-              <w:rPr>
-                <w:lang w:val="en-US"/>
-              </w:rPr>
-              <w:t xml:space="preserve"> * 6</w:t>
+              <w:t>i * 6</w:t>
             </w:r>
           </w:p>
         </w:tc>
@@ -5442,19 +4672,11 @@
                 <w:lang w:val="en-US"/>
               </w:rPr>
             </w:pPr>
-            <w:proofErr w:type="spellStart"/>
             <w:r>
               <w:rPr>
                 <w:lang w:val="en-US"/>
               </w:rPr>
-              <w:t>i</w:t>
-            </w:r>
-            <w:proofErr w:type="spellEnd"/>
-            <w:r>
-              <w:rPr>
-                <w:lang w:val="en-US"/>
-              </w:rPr>
-              <w:t xml:space="preserve"> * 7</w:t>
+              <w:t>i * 7</w:t>
             </w:r>
           </w:p>
         </w:tc>
@@ -5471,19 +4693,11 @@
                 <w:lang w:val="en-US"/>
               </w:rPr>
             </w:pPr>
-            <w:proofErr w:type="spellStart"/>
             <w:r>
               <w:rPr>
                 <w:lang w:val="en-US"/>
               </w:rPr>
-              <w:t>i</w:t>
-            </w:r>
-            <w:proofErr w:type="spellEnd"/>
-            <w:r>
-              <w:rPr>
-                <w:lang w:val="en-US"/>
-              </w:rPr>
-              <w:t xml:space="preserve"> * 8</w:t>
+              <w:t>i * 8</w:t>
             </w:r>
           </w:p>
         </w:tc>
@@ -5500,19 +4714,11 @@
                 <w:lang w:val="en-US"/>
               </w:rPr>
             </w:pPr>
-            <w:proofErr w:type="spellStart"/>
             <w:r>
               <w:rPr>
                 <w:lang w:val="en-US"/>
               </w:rPr>
-              <w:t>i</w:t>
-            </w:r>
-            <w:proofErr w:type="spellEnd"/>
-            <w:r>
-              <w:rPr>
-                <w:lang w:val="en-US"/>
-              </w:rPr>
-              <w:t xml:space="preserve"> * 9</w:t>
+              <w:t>i * 9</w:t>
             </w:r>
           </w:p>
         </w:tc>
@@ -5529,19 +4735,11 @@
                 <w:lang w:val="en-US"/>
               </w:rPr>
             </w:pPr>
-            <w:proofErr w:type="spellStart"/>
             <w:r>
               <w:rPr>
                 <w:lang w:val="en-US"/>
               </w:rPr>
-              <w:t>i</w:t>
-            </w:r>
-            <w:proofErr w:type="spellEnd"/>
-            <w:r>
-              <w:rPr>
-                <w:lang w:val="en-US"/>
-              </w:rPr>
-              <w:t xml:space="preserve"> * 10</w:t>
+              <w:t>i * 10</w:t>
             </w:r>
           </w:p>
         </w:tc>
@@ -5568,23 +4766,7 @@
                 <w:b w:val="0"/>
                 <w:lang w:val="en-US"/>
               </w:rPr>
-              <w:t xml:space="preserve">&lt;%= </w:t>
-            </w:r>
-            <w:proofErr w:type="spellStart"/>
-            <w:r>
-              <w:rPr>
-                <w:b w:val="0"/>
-                <w:lang w:val="en-US"/>
-              </w:rPr>
-              <w:t>i</w:t>
-            </w:r>
-            <w:proofErr w:type="spellEnd"/>
-            <w:r>
-              <w:rPr>
-                <w:b w:val="0"/>
-                <w:lang w:val="en-US"/>
-              </w:rPr>
-              <w:t xml:space="preserve"> %&gt;</w:t>
+              <w:t>&lt;%= i %&gt;</w:t>
             </w:r>
           </w:p>
         </w:tc>
@@ -5604,21 +4786,7 @@
               <w:rPr>
                 <w:lang w:val="en-US"/>
               </w:rPr>
-              <w:t xml:space="preserve">&lt;%= </w:t>
-            </w:r>
-            <w:proofErr w:type="spellStart"/>
-            <w:r>
-              <w:rPr>
-                <w:lang w:val="en-US"/>
-              </w:rPr>
-              <w:t>i</w:t>
-            </w:r>
-            <w:proofErr w:type="spellEnd"/>
-            <w:r>
-              <w:rPr>
-                <w:lang w:val="en-US"/>
-              </w:rPr>
-              <w:t xml:space="preserve"> * 2 %&gt;</w:t>
+              <w:t>&lt;%= i * 2 %&gt;</w:t>
             </w:r>
           </w:p>
         </w:tc>
@@ -5638,21 +4806,7 @@
               <w:rPr>
                 <w:lang w:val="en-US"/>
               </w:rPr>
-              <w:t xml:space="preserve">&lt;%= </w:t>
-            </w:r>
-            <w:proofErr w:type="spellStart"/>
-            <w:r>
-              <w:rPr>
-                <w:lang w:val="en-US"/>
-              </w:rPr>
-              <w:t>i</w:t>
-            </w:r>
-            <w:proofErr w:type="spellEnd"/>
-            <w:r>
-              <w:rPr>
-                <w:lang w:val="en-US"/>
-              </w:rPr>
-              <w:t xml:space="preserve"> * 3 %&gt;</w:t>
+              <w:t>&lt;%= i * 3 %&gt;</w:t>
             </w:r>
           </w:p>
         </w:tc>
@@ -5672,21 +4826,7 @@
               <w:rPr>
                 <w:lang w:val="en-US"/>
               </w:rPr>
-              <w:t xml:space="preserve">&lt;%= </w:t>
-            </w:r>
-            <w:proofErr w:type="spellStart"/>
-            <w:r>
-              <w:rPr>
-                <w:lang w:val="en-US"/>
-              </w:rPr>
-              <w:t>i</w:t>
-            </w:r>
-            <w:proofErr w:type="spellEnd"/>
-            <w:r>
-              <w:rPr>
-                <w:lang w:val="en-US"/>
-              </w:rPr>
-              <w:t xml:space="preserve"> * 4 %&gt;</w:t>
+              <w:t>&lt;%= i * 4 %&gt;</w:t>
             </w:r>
           </w:p>
         </w:tc>
@@ -5706,21 +4846,7 @@
               <w:rPr>
                 <w:lang w:val="en-US"/>
               </w:rPr>
-              <w:t xml:space="preserve">&lt;%= </w:t>
-            </w:r>
-            <w:proofErr w:type="spellStart"/>
-            <w:r>
-              <w:rPr>
-                <w:lang w:val="en-US"/>
-              </w:rPr>
-              <w:t>i</w:t>
-            </w:r>
-            <w:proofErr w:type="spellEnd"/>
-            <w:r>
-              <w:rPr>
-                <w:lang w:val="en-US"/>
-              </w:rPr>
-              <w:t xml:space="preserve"> * 5 %&gt;</w:t>
+              <w:t>&lt;%= i * 5 %&gt;</w:t>
             </w:r>
           </w:p>
         </w:tc>
@@ -5740,21 +4866,7 @@
               <w:rPr>
                 <w:lang w:val="en-US"/>
               </w:rPr>
-              <w:t xml:space="preserve">&lt;%= </w:t>
-            </w:r>
-            <w:proofErr w:type="spellStart"/>
-            <w:r>
-              <w:rPr>
-                <w:lang w:val="en-US"/>
-              </w:rPr>
-              <w:t>i</w:t>
-            </w:r>
-            <w:proofErr w:type="spellEnd"/>
-            <w:r>
-              <w:rPr>
-                <w:lang w:val="en-US"/>
-              </w:rPr>
-              <w:t xml:space="preserve"> *6 %&gt;</w:t>
+              <w:t>&lt;%= i *6 %&gt;</w:t>
             </w:r>
           </w:p>
         </w:tc>
@@ -5774,21 +4886,7 @@
               <w:rPr>
                 <w:lang w:val="en-US"/>
               </w:rPr>
-              <w:t xml:space="preserve">&lt;%= </w:t>
-            </w:r>
-            <w:proofErr w:type="spellStart"/>
-            <w:r>
-              <w:rPr>
-                <w:lang w:val="en-US"/>
-              </w:rPr>
-              <w:t>i</w:t>
-            </w:r>
-            <w:proofErr w:type="spellEnd"/>
-            <w:r>
-              <w:rPr>
-                <w:lang w:val="en-US"/>
-              </w:rPr>
-              <w:t xml:space="preserve"> * 7 %&gt;</w:t>
+              <w:t>&lt;%= i * 7 %&gt;</w:t>
             </w:r>
           </w:p>
         </w:tc>
@@ -5808,21 +4906,7 @@
               <w:rPr>
                 <w:lang w:val="en-US"/>
               </w:rPr>
-              <w:t xml:space="preserve">&lt;%= </w:t>
-            </w:r>
-            <w:proofErr w:type="spellStart"/>
-            <w:r>
-              <w:rPr>
-                <w:lang w:val="en-US"/>
-              </w:rPr>
-              <w:t>i</w:t>
-            </w:r>
-            <w:proofErr w:type="spellEnd"/>
-            <w:r>
-              <w:rPr>
-                <w:lang w:val="en-US"/>
-              </w:rPr>
-              <w:t xml:space="preserve"> * 8 %&gt;</w:t>
+              <w:t>&lt;%= i * 8 %&gt;</w:t>
             </w:r>
           </w:p>
         </w:tc>
@@ -5842,21 +4926,7 @@
               <w:rPr>
                 <w:lang w:val="en-US"/>
               </w:rPr>
-              <w:t xml:space="preserve">&lt;%= </w:t>
-            </w:r>
-            <w:proofErr w:type="spellStart"/>
-            <w:r>
-              <w:rPr>
-                <w:lang w:val="en-US"/>
-              </w:rPr>
-              <w:t>i</w:t>
-            </w:r>
-            <w:proofErr w:type="spellEnd"/>
-            <w:r>
-              <w:rPr>
-                <w:lang w:val="en-US"/>
-              </w:rPr>
-              <w:t xml:space="preserve"> * 9 %&gt;</w:t>
+              <w:t>&lt;%= i * 9 %&gt;</w:t>
             </w:r>
           </w:p>
         </w:tc>
@@ -5876,43 +4946,7 @@
               <w:rPr>
                 <w:lang w:val="en-US"/>
               </w:rPr>
-              <w:t xml:space="preserve">&lt;%= </w:t>
-            </w:r>
-            <w:proofErr w:type="spellStart"/>
-            <w:r>
-              <w:rPr>
-                <w:lang w:val="en-US"/>
-              </w:rPr>
-              <w:t>i</w:t>
-            </w:r>
-            <w:proofErr w:type="spellEnd"/>
-            <w:r>
-              <w:rPr>
-                <w:lang w:val="en-US"/>
-              </w:rPr>
-              <w:t xml:space="preserve"> * 10 %&gt; &lt;% </w:t>
-            </w:r>
-            <w:proofErr w:type="spellStart"/>
-            <w:proofErr w:type="gramStart"/>
-            <w:r>
-              <w:rPr>
-                <w:lang w:val="en-US"/>
-              </w:rPr>
-              <w:t>AppendRow</w:t>
-            </w:r>
-            <w:proofErr w:type="spellEnd"/>
-            <w:r>
-              <w:rPr>
-                <w:lang w:val="en-US"/>
-              </w:rPr>
-              <w:t>(</w:t>
-            </w:r>
-            <w:proofErr w:type="gramEnd"/>
-            <w:r>
-              <w:rPr>
-                <w:lang w:val="en-US"/>
-              </w:rPr>
-              <w:t>); %&gt;</w:t>
+              <w:t>&lt;%= i * 10 %&gt; &lt;% AppendRow(); %&gt;</w:t>
             </w:r>
           </w:p>
         </w:tc>
@@ -6131,21 +5165,7 @@
         <w:rPr>
           <w:lang w:val="en-US"/>
         </w:rPr>
-        <w:t xml:space="preserve">ultiples of &lt;%= </w:t>
-      </w:r>
-      <w:proofErr w:type="spellStart"/>
-      <w:r>
-        <w:rPr>
-          <w:lang w:val="en-US"/>
-        </w:rPr>
-        <w:t>i</w:t>
-      </w:r>
-      <w:proofErr w:type="spellEnd"/>
-      <w:r>
-        <w:rPr>
-          <w:lang w:val="en-US"/>
-        </w:rPr>
-        <w:t xml:space="preserve"> %&gt;</w:t>
+        <w:t>ultiples of &lt;%= i %&gt;</w:t>
       </w:r>
       <w:bookmarkEnd w:id="9"/>
     </w:p>
@@ -6206,14 +5226,12 @@
                 <w:lang w:val="en-US"/>
               </w:rPr>
             </w:pPr>
-            <w:proofErr w:type="spellStart"/>
             <w:r>
               <w:rPr>
                 <w:lang w:val="en-US"/>
               </w:rPr>
               <w:t>i</w:t>
             </w:r>
-            <w:proofErr w:type="spellEnd"/>
           </w:p>
         </w:tc>
         <w:tc>
@@ -6278,19 +5296,11 @@
                 <w:lang w:val="en-US"/>
               </w:rPr>
             </w:pPr>
-            <w:proofErr w:type="spellStart"/>
             <w:r>
               <w:rPr>
                 <w:lang w:val="en-US"/>
               </w:rPr>
-              <w:t>i</w:t>
-            </w:r>
-            <w:proofErr w:type="spellEnd"/>
-            <w:r>
-              <w:rPr>
-                <w:lang w:val="en-US"/>
-              </w:rPr>
-              <w:t xml:space="preserve"> * j</w:t>
+              <w:t>i * j</w:t>
             </w:r>
           </w:p>
         </w:tc>
@@ -6317,23 +5327,7 @@
                 <w:b w:val="0"/>
                 <w:lang w:val="en-US"/>
               </w:rPr>
-              <w:t xml:space="preserve">&lt;%= </w:t>
-            </w:r>
-            <w:proofErr w:type="spellStart"/>
-            <w:r>
-              <w:rPr>
-                <w:b w:val="0"/>
-                <w:lang w:val="en-US"/>
-              </w:rPr>
-              <w:t>i</w:t>
-            </w:r>
-            <w:proofErr w:type="spellEnd"/>
-            <w:r>
-              <w:rPr>
-                <w:b w:val="0"/>
-                <w:lang w:val="en-US"/>
-              </w:rPr>
-              <w:t xml:space="preserve"> %&gt;</w:t>
+              <w:t>&lt;%= i %&gt;</w:t>
             </w:r>
           </w:p>
         </w:tc>
@@ -6425,21 +5419,7 @@
               <w:rPr>
                 <w:lang w:val="en-US"/>
               </w:rPr>
-              <w:t xml:space="preserve">&lt;%= </w:t>
-            </w:r>
-            <w:proofErr w:type="spellStart"/>
-            <w:r>
-              <w:rPr>
-                <w:lang w:val="en-US"/>
-              </w:rPr>
-              <w:t>i</w:t>
-            </w:r>
-            <w:proofErr w:type="spellEnd"/>
-            <w:r>
-              <w:rPr>
-                <w:lang w:val="en-US"/>
-              </w:rPr>
-              <w:t xml:space="preserve"> * </w:t>
+              <w:t xml:space="preserve">&lt;%= i * </w:t>
             </w:r>
             <w:r>
               <w:rPr>
@@ -6457,30 +5437,8 @@
               <w:rPr>
                 <w:lang w:val="en-US"/>
               </w:rPr>
-              <w:t>&lt;% if (</w:t>
+              <w:t>&lt;% if (i * j % 3 == 0) Write(</w:t>
             </w:r>
-            <w:proofErr w:type="spellStart"/>
-            <w:r>
-              <w:rPr>
-                <w:lang w:val="en-US"/>
-              </w:rPr>
-              <w:t>i</w:t>
-            </w:r>
-            <w:proofErr w:type="spellEnd"/>
-            <w:r>
-              <w:rPr>
-                <w:lang w:val="en-US"/>
-              </w:rPr>
-              <w:t xml:space="preserve"> * j % 3 == 0) </w:t>
-            </w:r>
-            <w:proofErr w:type="gramStart"/>
-            <w:r>
-              <w:rPr>
-                <w:lang w:val="en-US"/>
-              </w:rPr>
-              <w:t>Write(</w:t>
-            </w:r>
-            <w:proofErr w:type="gramEnd"/>
             <w:r>
               <w:rPr>
                 <w:lang w:val="en-US"/>
@@ -6509,21 +5467,7 @@
               <w:rPr>
                 <w:lang w:val="en-US"/>
               </w:rPr>
-              <w:t xml:space="preserve"> </w:t>
-            </w:r>
-            <w:proofErr w:type="spellStart"/>
-            <w:r>
-              <w:rPr>
-                <w:lang w:val="en-US"/>
-              </w:rPr>
-              <w:t>AppendRow</w:t>
-            </w:r>
-            <w:proofErr w:type="spellEnd"/>
-            <w:r>
-              <w:rPr>
-                <w:lang w:val="en-US"/>
-              </w:rPr>
-              <w:t>(); %&gt;</w:t>
+              <w:t xml:space="preserve"> AppendRow(); %&gt;</w:t>
             </w:r>
           </w:p>
         </w:tc>
@@ -6885,55 +5829,13 @@
         <w:rPr>
           <w:lang w:val="en-US"/>
         </w:rPr>
-        <w:t xml:space="preserve">If only a file name is specified, </w:t>
-      </w:r>
-      <w:proofErr w:type="spellStart"/>
-      <w:r>
-        <w:rPr>
-          <w:lang w:val="en-US"/>
-        </w:rPr>
-        <w:t>SharpDocx</w:t>
-      </w:r>
-      <w:proofErr w:type="spellEnd"/>
-      <w:r>
-        <w:rPr>
-          <w:lang w:val="en-US"/>
-        </w:rPr>
-        <w:t xml:space="preserve"> searches this file in a directory specified by the </w:t>
-      </w:r>
-      <w:proofErr w:type="spellStart"/>
-      <w:r>
-        <w:rPr>
-          <w:lang w:val="en-US"/>
-        </w:rPr>
-        <w:t>ImageDirectory</w:t>
-      </w:r>
-      <w:proofErr w:type="spellEnd"/>
-      <w:r>
-        <w:rPr>
-          <w:lang w:val="en-US"/>
-        </w:rPr>
-        <w:t xml:space="preserve"> property.</w:t>
-      </w:r>
-      <w:r>
-        <w:rPr>
-          <w:lang w:val="en-US"/>
-        </w:rPr>
-        <w:t xml:space="preserve"> Right </w:t>
-      </w:r>
-      <w:proofErr w:type="gramStart"/>
-      <w:r>
-        <w:rPr>
-          <w:lang w:val="en-US"/>
-        </w:rPr>
-        <w:t>now</w:t>
-      </w:r>
-      <w:proofErr w:type="gramEnd"/>
-      <w:r>
-        <w:rPr>
-          <w:lang w:val="en-US"/>
-        </w:rPr>
-        <w:t xml:space="preserve"> </w:t>
+        <w:t>If only a file name is specified, SharpDocx searches this file in a directory specified by the ImageDirectory property.</w:t>
+      </w:r>
+      <w:r>
+        <w:rPr>
+          <w:lang w:val="en-US"/>
+        </w:rPr>
+        <w:t xml:space="preserve"> Right now </w:t>
       </w:r>
       <w:r>
         <w:rPr>
@@ -6951,21 +5853,7 @@
         <w:rPr>
           <w:lang w:val="en-US"/>
         </w:rPr>
-        <w:t xml:space="preserve">&lt;%= </w:t>
-      </w:r>
-      <w:proofErr w:type="spellStart"/>
-      <w:r>
-        <w:rPr>
-          <w:lang w:val="en-US"/>
-        </w:rPr>
-        <w:t>ImageDirectory</w:t>
-      </w:r>
-      <w:proofErr w:type="spellEnd"/>
-      <w:r>
-        <w:rPr>
-          <w:lang w:val="en-US"/>
-        </w:rPr>
-        <w:t xml:space="preserve"> %&gt;</w:t>
+        <w:t>&lt;%= ImageDirectory %&gt;</w:t>
       </w:r>
       <w:r>
         <w:rPr>
@@ -7014,21 +5902,7 @@
         <w:rPr>
           <w:lang w:val="en-US"/>
         </w:rPr>
-        <w:t xml:space="preserve">. Here’s &lt;% </w:t>
-      </w:r>
-      <w:proofErr w:type="gramStart"/>
-      <w:r>
-        <w:rPr>
-          <w:lang w:val="en-US"/>
-        </w:rPr>
-        <w:t>Image(</w:t>
-      </w:r>
-      <w:proofErr w:type="gramEnd"/>
-      <w:r>
-        <w:rPr>
-          <w:lang w:val="en-US"/>
-        </w:rPr>
-        <w:t>"test1.png", 15</w:t>
+        <w:t>. Here’s &lt;% Image("test1.png", 15</w:t>
       </w:r>
       <w:r>
         <w:rPr>
@@ -7137,7 +6011,6 @@
         </w:rPr>
         <w:t>Image</w:t>
       </w:r>
-      <w:proofErr w:type="spellStart"/>
       <w:r>
         <w:rPr>
           <w:rFonts w:ascii="Courier New" w:hAnsi="Courier New" w:cs="Courier New"/>
@@ -7148,7 +6021,6 @@
         </w:rPr>
         <w:t>FromStream</w:t>
       </w:r>
-      <w:proofErr w:type="spellEnd"/>
       <w:r>
         <w:rPr>
           <w:rFonts w:ascii="Courier New" w:hAnsi="Courier New" w:cs="Courier New"/>
@@ -7157,9 +6029,18 @@
           <w:szCs w:val="19"/>
           <w:lang w:val="en-NL"/>
         </w:rPr>
-        <w:t xml:space="preserve">(Stream </w:t>
-      </w:r>
-      <w:proofErr w:type="spellStart"/>
+        <w:t xml:space="preserve">(Stream stream, </w:t>
+      </w:r>
+      <w:r>
+        <w:rPr>
+          <w:rFonts w:ascii="Courier New" w:hAnsi="Courier New" w:cs="Courier New"/>
+          <w:color w:val="0000FF"/>
+          <w:sz w:val="19"/>
+          <w:szCs w:val="19"/>
+          <w:lang w:val="en-NL"/>
+        </w:rPr>
+        <w:t>int</w:t>
+      </w:r>
       <w:r>
         <w:rPr>
           <w:rFonts w:ascii="Courier New" w:hAnsi="Courier New" w:cs="Courier New"/>
@@ -7168,9 +6049,18 @@
           <w:szCs w:val="19"/>
           <w:lang w:val="en-NL"/>
         </w:rPr>
-        <w:t>stream</w:t>
-      </w:r>
-      <w:proofErr w:type="spellEnd"/>
+        <w:t xml:space="preserve"> percentage = 100, </w:t>
+      </w:r>
+      <w:r>
+        <w:rPr>
+          <w:rFonts w:ascii="Courier New" w:hAnsi="Courier New" w:cs="Courier New"/>
+          <w:color w:val="0000FF"/>
+          <w:sz w:val="19"/>
+          <w:szCs w:val="19"/>
+          <w:lang w:val="en-NL"/>
+        </w:rPr>
+        <w:t>string</w:t>
+      </w:r>
       <w:r>
         <w:rPr>
           <w:rFonts w:ascii="Courier New" w:hAnsi="Courier New" w:cs="Courier New"/>
@@ -7179,7 +6069,7 @@
           <w:szCs w:val="19"/>
           <w:lang w:val="en-NL"/>
         </w:rPr>
-        <w:t xml:space="preserve">, </w:t>
+        <w:t xml:space="preserve"> extension = </w:t>
       </w:r>
       <w:r>
         <w:rPr>
@@ -7189,7 +6079,7 @@
           <w:szCs w:val="19"/>
           <w:lang w:val="en-NL"/>
         </w:rPr>
-        <w:t>int</w:t>
+        <w:t>null</w:t>
       </w:r>
       <w:r>
         <w:rPr>
@@ -7199,46 +6089,6 @@
           <w:szCs w:val="19"/>
           <w:lang w:val="en-NL"/>
         </w:rPr>
-        <w:t xml:space="preserve"> percentage = 100, </w:t>
-      </w:r>
-      <w:r>
-        <w:rPr>
-          <w:rFonts w:ascii="Courier New" w:hAnsi="Courier New" w:cs="Courier New"/>
-          <w:color w:val="0000FF"/>
-          <w:sz w:val="19"/>
-          <w:szCs w:val="19"/>
-          <w:lang w:val="en-NL"/>
-        </w:rPr>
-        <w:t>string</w:t>
-      </w:r>
-      <w:r>
-        <w:rPr>
-          <w:rFonts w:ascii="Courier New" w:hAnsi="Courier New" w:cs="Courier New"/>
-          <w:color w:val="000000"/>
-          <w:sz w:val="19"/>
-          <w:szCs w:val="19"/>
-          <w:lang w:val="en-NL"/>
-        </w:rPr>
-        <w:t xml:space="preserve"> extension = </w:t>
-      </w:r>
-      <w:r>
-        <w:rPr>
-          <w:rFonts w:ascii="Courier New" w:hAnsi="Courier New" w:cs="Courier New"/>
-          <w:color w:val="0000FF"/>
-          <w:sz w:val="19"/>
-          <w:szCs w:val="19"/>
-          <w:lang w:val="en-NL"/>
-        </w:rPr>
-        <w:t>null</w:t>
-      </w:r>
-      <w:r>
-        <w:rPr>
-          <w:rFonts w:ascii="Courier New" w:hAnsi="Courier New" w:cs="Courier New"/>
-          <w:color w:val="000000"/>
-          <w:sz w:val="19"/>
-          <w:szCs w:val="19"/>
-          <w:lang w:val="en-NL"/>
-        </w:rPr>
         <w:t>)</w:t>
       </w:r>
       <w:r>
@@ -7316,10 +6166,19 @@
         <w:t>ImageFromUrl(</w:t>
       </w:r>
       <w:r>
-        <w:t>"https://www.nasa.gov/sites/default/files/images/nasaLogo-570x450.png"</w:t>
-      </w:r>
-      <w:r>
-        <w:t>, 10</w:t>
+        <w:t>"</w:t>
+      </w:r>
+      <w:r>
+        <w:t>https://github.com/egonl/SharpDocx/blob/master/Samples/Images/test3.emf?raw=true</w:t>
+      </w:r>
+      <w:r>
+        <w:t>"</w:t>
+      </w:r>
+      <w:r>
+        <w:t xml:space="preserve">, </w:t>
+      </w:r>
+      <w:r>
+        <w:t>40</w:t>
       </w:r>
       <w:r>
         <w:t>); %&gt;</w:t>
@@ -8086,21 +6945,7 @@
         <w:rPr>
           <w:lang w:val="en-US"/>
         </w:rPr>
-        <w:t xml:space="preserve">n a real world </w:t>
-      </w:r>
-      <w:proofErr w:type="gramStart"/>
-      <w:r>
-        <w:rPr>
-          <w:lang w:val="en-US"/>
-        </w:rPr>
-        <w:t>scenario</w:t>
-      </w:r>
-      <w:proofErr w:type="gramEnd"/>
-      <w:r>
-        <w:rPr>
-          <w:lang w:val="en-US"/>
-        </w:rPr>
-        <w:t xml:space="preserve"> you wouldn’t fetch data </w:t>
+        <w:t xml:space="preserve">n a real world scenario you wouldn’t fetch data </w:t>
       </w:r>
       <w:r>
         <w:rPr>
@@ -8137,33 +6982,11 @@
           <w:lang w:val="en-US"/>
         </w:rPr>
       </w:pPr>
-      <w:proofErr w:type="spellStart"/>
-      <w:r>
-        <w:rPr>
-          <w:lang w:val="en-US"/>
-        </w:rPr>
-        <w:t>SharpDocx</w:t>
-      </w:r>
-      <w:proofErr w:type="spellEnd"/>
-      <w:r>
-        <w:rPr>
-          <w:lang w:val="en-US"/>
-        </w:rPr>
-        <w:t xml:space="preserve"> will automatically reference the calling assembly. </w:t>
-      </w:r>
-      <w:proofErr w:type="gramStart"/>
-      <w:r>
-        <w:rPr>
-          <w:lang w:val="en-US"/>
-        </w:rPr>
-        <w:t>So</w:t>
-      </w:r>
-      <w:proofErr w:type="gramEnd"/>
-      <w:r>
-        <w:rPr>
-          <w:lang w:val="en-US"/>
-        </w:rPr>
-        <w:t xml:space="preserve"> if the view model is declared in the calling assembly, you can use that model in your document without explicitly referencing that assembly. However, if the view model is defined in another assembly, you need to explicitly reference it. If you don't, you'll get compilation errors like:</w:t>
+      <w:r>
+        <w:rPr>
+          <w:lang w:val="en-US"/>
+        </w:rPr>
+        <w:t>SharpDocx will automatically reference the calling assembly. So if the view model is declared in the calling assembly, you can use that model in your document without explicitly referencing that assembly. However, if the view model is defined in another assembly, you need to explicitly reference it. If you don't, you'll get compilation errors like:</w:t>
       </w:r>
     </w:p>
     <w:p>
@@ -8183,19 +7006,151 @@
           <w:sz w:val="19"/>
           <w:lang w:val="en-US"/>
         </w:rPr>
-        <w:t>Line 26: error CS0012: The type '</w:t>
-      </w:r>
-      <w:proofErr w:type="gramStart"/>
-      <w:r>
+        <w:t>Line 26: error CS0012: The type 'ClassLibrary1.Models.Country' is defined in an assembly that is not referenced. You must add a reference to assembly 'ClassLibrary1, Version=1.0.0.0, Culture=neutral, PublicKeyToken=null'.</w:t>
+      </w:r>
+    </w:p>
+    <w:p>
+      <w:pPr>
+        <w:rPr>
+          <w:lang w:val="en-US"/>
+        </w:rPr>
+      </w:pPr>
+      <w:r>
+        <w:rPr>
+          <w:lang w:val="en-US"/>
+        </w:rPr>
+        <w:t>The simplest way to add a reference to ClassLibrary1 is by using an Assembly-directive in your document:</w:t>
+      </w:r>
+    </w:p>
+    <w:p>
+      <w:pPr>
+        <w:rPr>
+          <w:lang w:val="en-US"/>
+        </w:rPr>
+      </w:pPr>
+      <w:r>
+        <w:rPr>
+          <w:lang w:val="en-US"/>
+        </w:rPr>
+        <w:lastRenderedPageBreak/>
+        <w:t>&lt;</w:t>
+      </w:r>
+      <w:r>
+        <w:rPr>
+          <w:noProof/>
+          <w:sz w:val="2"/>
+          <w:szCs w:val="2"/>
+          <w:lang w:val="en-US"/>
+        </w:rPr>
+        <w:t xml:space="preserve"> </w:t>
+      </w:r>
+      <w:r>
+        <w:rPr>
+          <w:lang w:val="en-US"/>
+        </w:rPr>
+        <w:t>%@ Assembly Name="ClassLibrary1" %</w:t>
+      </w:r>
+      <w:r>
+        <w:rPr>
+          <w:noProof/>
+          <w:sz w:val="2"/>
+          <w:szCs w:val="2"/>
+          <w:lang w:val="en-US"/>
+        </w:rPr>
+        <w:t xml:space="preserve"> </w:t>
+      </w:r>
+      <w:r>
+        <w:rPr>
+          <w:lang w:val="en-US"/>
+        </w:rPr>
+        <w:t>&gt;</w:t>
+      </w:r>
+    </w:p>
+    <w:p>
+      <w:pPr>
+        <w:rPr>
+          <w:lang w:val="en-US"/>
+        </w:rPr>
+      </w:pPr>
+      <w:r>
+        <w:rPr>
+          <w:lang w:val="en-US"/>
+        </w:rPr>
+        <w:t>Or, if you're using .NET Core, you might want to use:</w:t>
+      </w:r>
+    </w:p>
+    <w:p>
+      <w:pPr>
+        <w:rPr>
+          <w:lang w:val="en-US"/>
+        </w:rPr>
+      </w:pPr>
+      <w:r>
+        <w:rPr>
+          <w:lang w:val="en-US"/>
+        </w:rPr>
+        <w:t>&lt;</w:t>
+      </w:r>
+      <w:r>
+        <w:rPr>
+          <w:noProof/>
+          <w:sz w:val="2"/>
+          <w:szCs w:val="2"/>
+          <w:lang w:val="en-US"/>
+        </w:rPr>
+        <w:t xml:space="preserve"> </w:t>
+      </w:r>
+      <w:r>
+        <w:rPr>
+          <w:lang w:val="en-US"/>
+        </w:rPr>
+        <w:t>%@ Ass</w:t>
+      </w:r>
+      <w:r>
+        <w:rPr>
+          <w:lang w:val="en-US"/>
+        </w:rPr>
+        <w:t>embly Name="~/ClassLibrary1" %</w:t>
+      </w:r>
+      <w:r>
+        <w:rPr>
+          <w:noProof/>
+          <w:sz w:val="2"/>
+          <w:szCs w:val="2"/>
+          <w:lang w:val="en-US"/>
+        </w:rPr>
+        <w:t xml:space="preserve"> </w:t>
+      </w:r>
+      <w:r>
+        <w:rPr>
+          <w:lang w:val="en-US"/>
+        </w:rPr>
+        <w:t>&gt;</w:t>
+      </w:r>
+    </w:p>
+    <w:p>
+      <w:pPr>
+        <w:rPr>
+          <w:lang w:val="en-US"/>
+        </w:rPr>
+      </w:pPr>
+      <w:r>
+        <w:rPr>
+          <w:lang w:val="en-US"/>
+        </w:rPr>
+        <w:t>The tilde represents the directory that contains SharpDocx.dll. Use it when you get errors like:</w:t>
+      </w:r>
+    </w:p>
+    <w:p>
+      <w:pPr>
+        <w:ind w:left="360"/>
         <w:rPr>
           <w:rFonts w:ascii="Consolas" w:hAnsi="Consolas"/>
           <w:color w:val="000000"/>
           <w:sz w:val="19"/>
           <w:lang w:val="en-US"/>
         </w:rPr>
-        <w:t>ClassLibrary1.Models.Country</w:t>
-      </w:r>
-      <w:proofErr w:type="gramEnd"/>
+      </w:pPr>
       <w:r>
         <w:rPr>
           <w:rFonts w:ascii="Consolas" w:hAnsi="Consolas"/>
@@ -8203,190 +7158,7 @@
           <w:sz w:val="19"/>
           <w:lang w:val="en-US"/>
         </w:rPr>
-        <w:t xml:space="preserve">' is defined in an assembly that is not referenced. You must add a reference to assembly 'ClassLibrary1, Version=1.0.0.0, Culture=neutral, </w:t>
-      </w:r>
-      <w:proofErr w:type="spellStart"/>
-      <w:r>
-        <w:rPr>
-          <w:rFonts w:ascii="Consolas" w:hAnsi="Consolas"/>
-          <w:color w:val="000000"/>
-          <w:sz w:val="19"/>
-          <w:lang w:val="en-US"/>
-        </w:rPr>
-        <w:t>PublicKeyToken</w:t>
-      </w:r>
-      <w:proofErr w:type="spellEnd"/>
-      <w:r>
-        <w:rPr>
-          <w:rFonts w:ascii="Consolas" w:hAnsi="Consolas"/>
-          <w:color w:val="000000"/>
-          <w:sz w:val="19"/>
-          <w:lang w:val="en-US"/>
-        </w:rPr>
-        <w:t>=null'.</w:t>
-      </w:r>
-    </w:p>
-    <w:p>
-      <w:pPr>
-        <w:rPr>
-          <w:lang w:val="en-US"/>
-        </w:rPr>
-      </w:pPr>
-      <w:r>
-        <w:rPr>
-          <w:lang w:val="en-US"/>
-        </w:rPr>
-        <w:t>The simplest way to add a reference to ClassLibrary1 is by using an Assembly-directive in your document:</w:t>
-      </w:r>
-    </w:p>
-    <w:p>
-      <w:pPr>
-        <w:rPr>
-          <w:lang w:val="en-US"/>
-        </w:rPr>
-      </w:pPr>
-      <w:r>
-        <w:rPr>
-          <w:lang w:val="en-US"/>
-        </w:rPr>
-        <w:lastRenderedPageBreak/>
-        <w:t>&lt;</w:t>
-      </w:r>
-      <w:r>
-        <w:rPr>
-          <w:noProof/>
-          <w:sz w:val="2"/>
-          <w:szCs w:val="2"/>
-          <w:lang w:val="en-US"/>
-        </w:rPr>
-        <w:t xml:space="preserve"> </w:t>
-      </w:r>
-      <w:r>
-        <w:rPr>
-          <w:lang w:val="en-US"/>
-        </w:rPr>
-        <w:t>%@ Assembly Name="ClassLibrary1" %</w:t>
-      </w:r>
-      <w:r>
-        <w:rPr>
-          <w:noProof/>
-          <w:sz w:val="2"/>
-          <w:szCs w:val="2"/>
-          <w:lang w:val="en-US"/>
-        </w:rPr>
-        <w:t xml:space="preserve"> </w:t>
-      </w:r>
-      <w:r>
-        <w:rPr>
-          <w:lang w:val="en-US"/>
-        </w:rPr>
-        <w:t>&gt;</w:t>
-      </w:r>
-    </w:p>
-    <w:p>
-      <w:pPr>
-        <w:rPr>
-          <w:lang w:val="en-US"/>
-        </w:rPr>
-      </w:pPr>
-      <w:r>
-        <w:rPr>
-          <w:lang w:val="en-US"/>
-        </w:rPr>
-        <w:t>Or, if you're using .NET Core, you might want to use:</w:t>
-      </w:r>
-    </w:p>
-    <w:p>
-      <w:pPr>
-        <w:rPr>
-          <w:lang w:val="en-US"/>
-        </w:rPr>
-      </w:pPr>
-      <w:r>
-        <w:rPr>
-          <w:lang w:val="en-US"/>
-        </w:rPr>
-        <w:t>&lt;</w:t>
-      </w:r>
-      <w:r>
-        <w:rPr>
-          <w:noProof/>
-          <w:sz w:val="2"/>
-          <w:szCs w:val="2"/>
-          <w:lang w:val="en-US"/>
-        </w:rPr>
-        <w:t xml:space="preserve"> </w:t>
-      </w:r>
-      <w:r>
-        <w:rPr>
-          <w:lang w:val="en-US"/>
-        </w:rPr>
-        <w:t>%@ Ass</w:t>
-      </w:r>
-      <w:r>
-        <w:rPr>
-          <w:lang w:val="en-US"/>
-        </w:rPr>
-        <w:t>embly Name="~/ClassLibrary1" %</w:t>
-      </w:r>
-      <w:r>
-        <w:rPr>
-          <w:noProof/>
-          <w:sz w:val="2"/>
-          <w:szCs w:val="2"/>
-          <w:lang w:val="en-US"/>
-        </w:rPr>
-        <w:t xml:space="preserve"> </w:t>
-      </w:r>
-      <w:r>
-        <w:rPr>
-          <w:lang w:val="en-US"/>
-        </w:rPr>
-        <w:t>&gt;</w:t>
-      </w:r>
-    </w:p>
-    <w:p>
-      <w:pPr>
-        <w:rPr>
-          <w:lang w:val="en-US"/>
-        </w:rPr>
-      </w:pPr>
-      <w:r>
-        <w:rPr>
-          <w:lang w:val="en-US"/>
-        </w:rPr>
-        <w:t>The tilde represents the directory that contains SharpDocx.dll. Use it when you get errors like:</w:t>
-      </w:r>
-    </w:p>
-    <w:p>
-      <w:pPr>
-        <w:ind w:left="360"/>
-        <w:rPr>
-          <w:rFonts w:ascii="Consolas" w:hAnsi="Consolas"/>
-          <w:color w:val="000000"/>
-          <w:sz w:val="19"/>
-          <w:lang w:val="en-US"/>
-        </w:rPr>
-      </w:pPr>
-      <w:proofErr w:type="spellStart"/>
-      <w:r>
-        <w:rPr>
-          <w:rFonts w:ascii="Consolas" w:hAnsi="Consolas"/>
-          <w:color w:val="000000"/>
-          <w:sz w:val="19"/>
-          <w:lang w:val="en-US"/>
-        </w:rPr>
-        <w:t>System.IO.FileNotFoundException</w:t>
-      </w:r>
-      <w:proofErr w:type="spellEnd"/>
-      <w:r>
-        <w:rPr>
-          <w:rFonts w:ascii="Consolas" w:hAnsi="Consolas"/>
-          <w:color w:val="000000"/>
-          <w:sz w:val="19"/>
-          <w:lang w:val="en-US"/>
-        </w:rPr>
-        <w:t>: Could not find file 'C:\Program Files\dotnet\shared\Microsoft.NETCore.App\2.0.9\ClassLibrary1.dll'.</w:t>
+        <w:t>System.IO.FileNotFoundException: Could not find file 'C:\Program Files\dotnet\shared\Microsoft.NETCore.App\2.0.9\ClassLibrary1.dll'.</w:t>
       </w:r>
     </w:p>
     <w:p>
@@ -8411,21 +7183,7 @@
         <w:rPr>
           <w:lang w:val="en-US"/>
         </w:rPr>
-        <w:t xml:space="preserve">your own </w:t>
-      </w:r>
-      <w:proofErr w:type="spellStart"/>
-      <w:r>
-        <w:rPr>
-          <w:lang w:val="en-US"/>
-        </w:rPr>
-        <w:t>SharpDocx</w:t>
-      </w:r>
-      <w:proofErr w:type="spellEnd"/>
-      <w:r>
-        <w:rPr>
-          <w:lang w:val="en-US"/>
-        </w:rPr>
-        <w:t xml:space="preserve"> document subclass. See the Inheritance example.</w:t>
+        <w:t>your own SharpDocx document subclass. See the Inheritance example.</w:t>
       </w:r>
     </w:p>
     <w:p>
@@ -8468,21 +7226,7 @@
         <w:rPr>
           <w:lang w:val="en-US"/>
         </w:rPr>
-        <w:t xml:space="preserve">The Map maps </w:t>
-      </w:r>
-      <w:proofErr w:type="spellStart"/>
-      <w:r>
-        <w:rPr>
-          <w:lang w:val="en-US"/>
-        </w:rPr>
-        <w:t>OpenXmlElements</w:t>
-      </w:r>
-      <w:proofErr w:type="spellEnd"/>
-      <w:r>
-        <w:rPr>
-          <w:lang w:val="en-US"/>
-        </w:rPr>
-        <w:t xml:space="preserve"> to plain text and </w:t>
+        <w:t xml:space="preserve">The Map maps OpenXmlElements to plain text and </w:t>
       </w:r>
       <w:r>
         <w:rPr>
@@ -8518,21 +7262,7 @@
         <w:rPr>
           <w:lang w:val="en-US"/>
         </w:rPr>
-        <w:t xml:space="preserve">, among other things. At the moment </w:t>
-      </w:r>
-      <w:proofErr w:type="spellStart"/>
-      <w:r>
-        <w:rPr>
-          <w:lang w:val="en-US"/>
-        </w:rPr>
-        <w:t>Map.Text</w:t>
-      </w:r>
-      <w:proofErr w:type="spellEnd"/>
-      <w:r>
-        <w:rPr>
-          <w:lang w:val="en-US"/>
-        </w:rPr>
-        <w:t xml:space="preserve"> looks </w:t>
+        <w:t xml:space="preserve">, among other things. At the moment Map.Text looks </w:t>
       </w:r>
       <w:r>
         <w:rPr>
@@ -8630,21 +7360,7 @@
           <w:lang w:val="en-US"/>
         </w:rPr>
         <w:lastRenderedPageBreak/>
-        <w:t xml:space="preserve">The </w:t>
-      </w:r>
-      <w:proofErr w:type="spellStart"/>
-      <w:r>
-        <w:rPr>
-          <w:lang w:val="en-US"/>
-        </w:rPr>
-        <w:t>SharpDocx</w:t>
-      </w:r>
-      <w:proofErr w:type="spellEnd"/>
-      <w:r>
-        <w:rPr>
-          <w:lang w:val="en-US"/>
-        </w:rPr>
-        <w:t xml:space="preserve"> solution</w:t>
+        <w:t>The SharpDocx solution</w:t>
       </w:r>
       <w:bookmarkEnd w:id="15"/>
     </w:p>
@@ -8714,21 +7430,7 @@
         <w:rPr>
           <w:lang w:val="en-US"/>
         </w:rPr>
-        <w:t xml:space="preserve">build will use the .NET Standard 2.0 version of </w:t>
-      </w:r>
-      <w:proofErr w:type="spellStart"/>
-      <w:r>
-        <w:rPr>
-          <w:lang w:val="en-US"/>
-        </w:rPr>
-        <w:t>SharpDocx</w:t>
-      </w:r>
-      <w:proofErr w:type="spellEnd"/>
-      <w:r>
-        <w:rPr>
-          <w:lang w:val="en-US"/>
-        </w:rPr>
-        <w:t>.</w:t>
+        <w:t>build will use the .NET Standard 2.0 version of SharpDocx.</w:t>
       </w:r>
     </w:p>
     <w:p>
@@ -8791,16 +7493,8 @@
         <w:rPr>
           <w:lang w:val="en-US"/>
         </w:rPr>
-        <w:t xml:space="preserve">. This will open the </w:t>
-      </w:r>
-      <w:proofErr w:type="spellStart"/>
-      <w:r>
-        <w:rPr>
-          <w:lang w:val="en-US"/>
-        </w:rPr>
-        <w:t>csproj</w:t>
-      </w:r>
-      <w:proofErr w:type="spellEnd"/>
+        <w:t>. This will open the csproj</w:t>
+      </w:r>
       <w:r>
         <w:rPr>
           <w:lang w:val="en-US"/>
@@ -8835,7 +7529,6 @@
         </w:rPr>
         <w:t>&lt;</w:t>
       </w:r>
-      <w:proofErr w:type="spellStart"/>
       <w:r>
         <w:rPr>
           <w:rFonts w:ascii="Consolas" w:hAnsi="Consolas" w:cs="Consolas"/>
@@ -8846,7 +7539,6 @@
         </w:rPr>
         <w:t>TargetFrameworks</w:t>
       </w:r>
-      <w:proofErr w:type="spellEnd"/>
       <w:r>
         <w:rPr>
           <w:rFonts w:ascii="Consolas" w:hAnsi="Consolas" w:cs="Consolas"/>
@@ -8865,9 +7557,8 @@
           <w:szCs w:val="19"/>
           <w:lang w:val="en-US"/>
         </w:rPr>
-        <w:t>net</w:t>
-      </w:r>
-      <w:proofErr w:type="gramStart"/>
+        <w:t>net4</w:t>
+      </w:r>
       <w:r>
         <w:rPr>
           <w:rFonts w:ascii="Consolas" w:hAnsi="Consolas" w:cs="Consolas"/>
@@ -8876,7 +7567,7 @@
           <w:szCs w:val="19"/>
           <w:lang w:val="en-US"/>
         </w:rPr>
-        <w:t>4</w:t>
+        <w:t>8</w:t>
       </w:r>
       <w:r>
         <w:rPr>
@@ -8886,7 +7577,7 @@
           <w:szCs w:val="19"/>
           <w:lang w:val="en-US"/>
         </w:rPr>
-        <w:t>8</w:t>
+        <w:t>;</w:t>
       </w:r>
       <w:r>
         <w:rPr>
@@ -8896,28 +7587,7 @@
           <w:szCs w:val="19"/>
           <w:lang w:val="en-US"/>
         </w:rPr>
-        <w:t>;</w:t>
-      </w:r>
-      <w:r>
-        <w:rPr>
-          <w:rFonts w:ascii="Consolas" w:hAnsi="Consolas" w:cs="Consolas"/>
-          <w:color w:val="000000"/>
-          <w:sz w:val="19"/>
-          <w:szCs w:val="19"/>
-          <w:lang w:val="en-US"/>
-        </w:rPr>
-        <w:t>net</w:t>
-      </w:r>
-      <w:proofErr w:type="gramEnd"/>
-      <w:r>
-        <w:rPr>
-          <w:rFonts w:ascii="Consolas" w:hAnsi="Consolas" w:cs="Consolas"/>
-          <w:color w:val="000000"/>
-          <w:sz w:val="19"/>
-          <w:szCs w:val="19"/>
-          <w:lang w:val="en-US"/>
-        </w:rPr>
-        <w:t>6.0</w:t>
+        <w:t>net6.0</w:t>
       </w:r>
       <w:r>
         <w:rPr>
@@ -8929,7 +7599,6 @@
         </w:rPr>
         <w:t>&lt;/</w:t>
       </w:r>
-      <w:proofErr w:type="spellStart"/>
       <w:r>
         <w:rPr>
           <w:rFonts w:ascii="Consolas" w:hAnsi="Consolas" w:cs="Consolas"/>
@@ -8940,7 +7609,6 @@
         </w:rPr>
         <w:t>TargetFrameworks</w:t>
       </w:r>
-      <w:proofErr w:type="spellEnd"/>
       <w:r>
         <w:rPr>
           <w:rFonts w:ascii="Consolas" w:hAnsi="Consolas" w:cs="Consolas"/>
@@ -9023,21 +7691,7 @@
         <w:rPr>
           <w:lang w:val="en-US"/>
         </w:rPr>
-        <w:t xml:space="preserve">First clone the </w:t>
-      </w:r>
-      <w:proofErr w:type="spellStart"/>
-      <w:r>
-        <w:rPr>
-          <w:lang w:val="en-US"/>
-        </w:rPr>
-        <w:t>SharpDocx</w:t>
-      </w:r>
-      <w:proofErr w:type="spellEnd"/>
-      <w:r>
-        <w:rPr>
-          <w:lang w:val="en-US"/>
-        </w:rPr>
-        <w:t xml:space="preserve"> repository:</w:t>
+        <w:t>First clone the SharpDocx repository:</w:t>
       </w:r>
     </w:p>
     <w:p>
@@ -9089,20 +7743,8 @@
           <w:szCs w:val="19"/>
           <w:lang w:val="en-US"/>
         </w:rPr>
-        <w:t xml:space="preserve">cd </w:t>
-      </w:r>
-      <w:proofErr w:type="spellStart"/>
-      <w:r>
-        <w:rPr>
-          <w:rFonts w:ascii="Consolas" w:hAnsi="Consolas" w:cs="Consolas"/>
-          <w:color w:val="000000"/>
-          <w:sz w:val="19"/>
-          <w:szCs w:val="19"/>
-          <w:lang w:val="en-US"/>
-        </w:rPr>
-        <w:t>SharpDocx</w:t>
-      </w:r>
-      <w:proofErr w:type="spellEnd"/>
+        <w:t>cd SharpDocx</w:t>
+      </w:r>
       <w:r>
         <w:rPr>
           <w:rFonts w:ascii="Consolas" w:hAnsi="Consolas" w:cs="Consolas"/>
@@ -9176,29 +7818,7 @@
           <w:szCs w:val="19"/>
           <w:lang w:val="en-US"/>
         </w:rPr>
-        <w:t>dotnet Samples/</w:t>
-      </w:r>
-      <w:proofErr w:type="spellStart"/>
-      <w:r>
-        <w:rPr>
-          <w:rFonts w:ascii="Consolas" w:hAnsi="Consolas" w:cs="Consolas"/>
-          <w:color w:val="000000"/>
-          <w:sz w:val="19"/>
-          <w:szCs w:val="19"/>
-          <w:lang w:val="en-US"/>
-        </w:rPr>
-        <w:t>SampleProjects</w:t>
-      </w:r>
-      <w:proofErr w:type="spellEnd"/>
-      <w:r>
-        <w:rPr>
-          <w:rFonts w:ascii="Consolas" w:hAnsi="Consolas" w:cs="Consolas"/>
-          <w:color w:val="000000"/>
-          <w:sz w:val="19"/>
-          <w:szCs w:val="19"/>
-          <w:lang w:val="en-US"/>
-        </w:rPr>
-        <w:t>/Tutorial/bin/Debug/net6.0/Tutorial.dll</w:t>
+        <w:t>dotnet Samples/SampleProjects/Tutorial/bin/Debug/net6.0/Tutorial.dll</w:t>
       </w:r>
     </w:p>
     <w:p>
@@ -9467,7 +8087,7 @@
         </mc:Choice>
         <mc:Fallback>
           <w:pict>
-            <v:group w14:anchorId="49845B98" id="Group 441" o:spid="_x0000_s1026" style="position:absolute;margin-left:0;margin-top:0;width:610.8pt;height:64.8pt;flip:y;z-index:251659264;mso-width-percent:1000;mso-height-percent:910;mso-position-horizontal:center;mso-position-horizontal-relative:page;mso-position-vertical:bottom;mso-position-vertical-relative:page;mso-width-percent:1000;mso-height-percent:910;mso-height-relative:bottom-margin-area" coordorigin="8,9" coordsize="12208,1439" o:gfxdata="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" o:allowincell="f">
+            <v:group w14:anchorId="7472FAD5" id="Group 441" o:spid="_x0000_s1026" style="position:absolute;margin-left:0;margin-top:0;width:610.8pt;height:64.8pt;flip:y;z-index:251659264;mso-width-percent:1000;mso-height-percent:910;mso-position-horizontal:center;mso-position-horizontal-relative:page;mso-position-vertical:bottom;mso-position-vertical-relative:page;mso-width-percent:1000;mso-height-percent:910;mso-height-relative:bottom-margin-area" coordorigin="8,9" coordsize="12208,1439" o:gfxdata="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" o:allowincell="f">
               <v:shapetype id="_x0000_t32" coordsize="21600,21600" o:spt="32" o:oned="t" path="m,l21600,21600e" filled="f">
                 <v:path arrowok="t" fillok="f" o:connecttype="none"/>
                 <o:lock v:ext="edit" shapetype="t"/>
@@ -9546,7 +8166,7 @@
         </mc:Choice>
         <mc:Fallback>
           <w:pict>
-            <v:rect w14:anchorId="3FD95CDF" id="Rectangle 444" o:spid="_x0000_s1026" style="position:absolute;margin-left:0;margin-top:0;width:7.15pt;height:64.8pt;z-index:251661312;visibility:visible;mso-wrap-style:square;mso-width-percent:0;mso-height-percent:900;mso-wrap-distance-left:9pt;mso-wrap-distance-top:0;mso-wrap-distance-right:9pt;mso-wrap-distance-bottom:0;mso-position-horizontal:center;mso-position-horizontal-relative:left-margin-area;mso-position-vertical:bottom;mso-position-vertical-relative:page;mso-width-percent:0;mso-height-percent:900;mso-width-relative:page;mso-height-relative:bottom-margin-area;v-text-anchor:top" o:gfxdata="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" fillcolor="#918485 [3208]" strokecolor="#d34817 [3204]">
+            <v:rect w14:anchorId="1D43D0FC" id="Rectangle 444" o:spid="_x0000_s1026" style="position:absolute;margin-left:0;margin-top:0;width:7.15pt;height:64.8pt;z-index:251661312;visibility:visible;mso-wrap-style:square;mso-width-percent:0;mso-height-percent:900;mso-wrap-distance-left:9pt;mso-wrap-distance-top:0;mso-wrap-distance-right:9pt;mso-wrap-distance-bottom:0;mso-position-horizontal:center;mso-position-horizontal-relative:left-margin-area;mso-position-vertical:bottom;mso-position-vertical-relative:page;mso-width-percent:0;mso-height-percent:900;mso-width-relative:page;mso-height-relative:bottom-margin-area;v-text-anchor:top" o:gfxdata="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" fillcolor="#918485 [3208]" strokecolor="#d34817 [3204]">
               <w10:wrap anchorx="margin" anchory="page"/>
             </v:rect>
           </w:pict>
@@ -9619,7 +8239,7 @@
         </mc:Choice>
         <mc:Fallback>
           <w:pict>
-            <v:rect w14:anchorId="7AF2C363" id="Rectangle 445" o:spid="_x0000_s1026" style="position:absolute;margin-left:0;margin-top:0;width:7.2pt;height:64.8pt;z-index:251660288;visibility:visible;mso-wrap-style:square;mso-width-percent:0;mso-height-percent:900;mso-wrap-distance-left:9pt;mso-wrap-distance-top:0;mso-wrap-distance-right:9pt;mso-wrap-distance-bottom:0;mso-position-horizontal:center;mso-position-horizontal-relative:right-margin-area;mso-position-vertical:bottom;mso-position-vertical-relative:page;mso-width-percent:0;mso-height-percent:900;mso-width-relative:page;mso-height-relative:bottom-margin-area;v-text-anchor:top" o:gfxdata="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" fillcolor="#918485 [3208]" strokecolor="#d34817 [3204]">
+            <v:rect w14:anchorId="29C5043E" id="Rectangle 445" o:spid="_x0000_s1026" style="position:absolute;margin-left:0;margin-top:0;width:7.2pt;height:64.8pt;z-index:251660288;visibility:visible;mso-wrap-style:square;mso-width-percent:0;mso-height-percent:900;mso-wrap-distance-left:9pt;mso-wrap-distance-top:0;mso-wrap-distance-right:9pt;mso-wrap-distance-bottom:0;mso-position-horizontal:center;mso-position-horizontal-relative:right-margin-area;mso-position-vertical:bottom;mso-position-vertical-relative:page;mso-width-percent:0;mso-height-percent:900;mso-width-relative:page;mso-height-relative:bottom-margin-area;v-text-anchor:top" o:gfxdata="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" fillcolor="#918485 [3208]" strokecolor="#d34817 [3204]">
               <w10:wrap anchorx="margin" anchory="page"/>
             </v:rect>
           </w:pict>
@@ -9895,7 +8515,7 @@
         </mc:Choice>
         <mc:Fallback>
           <w:pict>
-            <v:group w14:anchorId="50D61127" id="Group 460" o:spid="_x0000_s1026" style="position:absolute;margin-left:0;margin-top:0;width:6pt;height:66pt;z-index:251670528;mso-height-percent:780;mso-position-horizontal:left;mso-position-horizontal-relative:right-margin-area;mso-position-vertical:bottom;mso-position-vertical-relative:page;mso-height-percent:780;mso-height-relative:bottom-margin-area" coordorigin="2820,4935" coordsize="120,1320" o:gfxdata="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">
+            <v:group w14:anchorId="10A428D2" id="Group 460" o:spid="_x0000_s1026" style="position:absolute;margin-left:0;margin-top:0;width:6pt;height:66pt;z-index:251670528;mso-height-percent:780;mso-position-horizontal:left;mso-position-horizontal-relative:right-margin-area;mso-position-vertical:bottom;mso-position-vertical-relative:page;mso-height-percent:780;mso-height-relative:bottom-margin-area" coordorigin="2820,4935" coordsize="120,1320" o:gfxdata="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">
               <v:shapetype id="_x0000_t32" coordsize="21600,21600" o:spt="32" o:oned="t" path="m,l21600,21600e" filled="f">
                 <v:path arrowok="t" fillok="f" o:connecttype="none"/>
                 <o:lock v:ext="edit" shapetype="t"/>
@@ -9967,16 +8587,8 @@
         <w:rPr>
           <w:lang w:val="en-US"/>
         </w:rPr>
-        <w:t xml:space="preserve">Actually, this will only replace text in the body of the document, and not in headers, footers, end- or footnotes. So this &lt;% </w:t>
-      </w:r>
-      <w:proofErr w:type="gramStart"/>
-      <w:r>
-        <w:rPr>
-          <w:lang w:val="en-US"/>
-        </w:rPr>
-        <w:t>Replace(</w:t>
-      </w:r>
-      <w:proofErr w:type="gramEnd"/>
+        <w:t>Actually, this will only replace text in the body of the document, and not in headers, footers, end- or footnotes. So this &lt;% Replace(</w:t>
+      </w:r>
       <w:r>
         <w:rPr>
           <w:lang w:val="en-US"/>
@@ -10245,7 +8857,7 @@
         </mc:Choice>
         <mc:Fallback>
           <w:pict>
-            <v:group w14:anchorId="557FBCB9" id="Group 468" o:spid="_x0000_s1026" style="position:absolute;margin-left:0;margin-top:0;width:791.15pt;height:1in;z-index:251665408;mso-width-percent:1000;mso-height-percent:925;mso-position-horizontal:center;mso-position-horizontal-relative:page;mso-position-vertical:top;mso-position-vertical-relative:page;mso-width-percent:1000;mso-height-percent:925;mso-height-relative:top-margin-area" coordorigin="8,9" coordsize="15823,1439" o:gfxdata="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">
+            <v:group w14:anchorId="030F26DD" id="Group 468" o:spid="_x0000_s1026" style="position:absolute;margin-left:0;margin-top:0;width:791.15pt;height:1in;z-index:251665408;mso-width-percent:1000;mso-height-percent:925;mso-position-horizontal:center;mso-position-horizontal-relative:page;mso-position-vertical:top;mso-position-vertical-relative:page;mso-width-percent:1000;mso-height-percent:925;mso-height-relative:top-margin-area" coordorigin="8,9" coordsize="15823,1439" o:gfxdata="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">
               <v:shapetype id="_x0000_t32" coordsize="21600,21600" o:spt="32" o:oned="t" path="m,l21600,21600e" filled="f">
                 <v:path arrowok="t" fillok="f" o:connecttype="none"/>
                 <o:lock v:ext="edit" shapetype="t"/>
@@ -10325,7 +8937,7 @@
         </mc:Choice>
         <mc:Fallback>
           <w:pict>
-            <v:rect w14:anchorId="02548CC3" id="Rectangle 471" o:spid="_x0000_s1026" style="position:absolute;margin-left:0;margin-top:0;width:7.15pt;height:64.8pt;z-index:251664384;visibility:visible;mso-wrap-style:square;mso-width-percent:0;mso-height-percent:900;mso-wrap-distance-left:9pt;mso-wrap-distance-top:0;mso-wrap-distance-right:9pt;mso-wrap-distance-bottom:0;mso-position-horizontal:center;mso-position-horizontal-relative:right-margin-area;mso-position-vertical:top;mso-position-vertical-relative:page;mso-width-percent:0;mso-height-percent:900;mso-width-relative:page;mso-height-relative:top-margin-area;v-text-anchor:top" o:gfxdata="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" fillcolor="#918485 [3208]" strokecolor="#d34817 [3204]">
+            <v:rect w14:anchorId="15D362F1" id="Rectangle 471" o:spid="_x0000_s1026" style="position:absolute;margin-left:0;margin-top:0;width:7.15pt;height:64.8pt;z-index:251664384;visibility:visible;mso-wrap-style:square;mso-width-percent:0;mso-height-percent:900;mso-wrap-distance-left:9pt;mso-wrap-distance-top:0;mso-wrap-distance-right:9pt;mso-wrap-distance-bottom:0;mso-position-horizontal:center;mso-position-horizontal-relative:right-margin-area;mso-position-vertical:top;mso-position-vertical-relative:page;mso-width-percent:0;mso-height-percent:900;mso-width-relative:page;mso-height-relative:top-margin-area;v-text-anchor:top" o:gfxdata="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" fillcolor="#918485 [3208]" strokecolor="#d34817 [3204]">
               <w10:wrap anchorx="margin" anchory="page"/>
             </v:rect>
           </w:pict>
@@ -10399,7 +9011,7 @@
         </mc:Choice>
         <mc:Fallback>
           <w:pict>
-            <v:rect w14:anchorId="712D0387" id="Rectangle 472" o:spid="_x0000_s1026" style="position:absolute;margin-left:0;margin-top:0;width:7.15pt;height:64.8pt;z-index:251663360;visibility:visible;mso-wrap-style:square;mso-width-percent:0;mso-height-percent:900;mso-wrap-distance-left:9pt;mso-wrap-distance-top:0;mso-wrap-distance-right:9pt;mso-wrap-distance-bottom:0;mso-position-horizontal:center;mso-position-horizontal-relative:left-margin-area;mso-position-vertical:top;mso-position-vertical-relative:page;mso-width-percent:0;mso-height-percent:900;mso-width-relative:page;mso-height-relative:top-margin-area;v-text-anchor:top" o:gfxdata="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" fillcolor="#918485 [3208]" strokecolor="#d34817 [3204]">
+            <v:rect w14:anchorId="3D56152C" id="Rectangle 472" o:spid="_x0000_s1026" style="position:absolute;margin-left:0;margin-top:0;width:7.15pt;height:64.8pt;z-index:251663360;visibility:visible;mso-wrap-style:square;mso-width-percent:0;mso-height-percent:900;mso-wrap-distance-left:9pt;mso-wrap-distance-top:0;mso-wrap-distance-right:9pt;mso-wrap-distance-bottom:0;mso-position-horizontal:center;mso-position-horizontal-relative:left-margin-area;mso-position-vertical:top;mso-position-vertical-relative:page;mso-width-percent:0;mso-height-percent:900;mso-width-relative:page;mso-height-relative:top-margin-area;v-text-anchor:top" o:gfxdata="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" fillcolor="#918485 [3208]" strokecolor="#d34817 [3204]">
               <w10:wrap anchorx="margin" anchory="page"/>
             </v:rect>
           </w:pict>

</xml_diff>

<commit_message>
Tutorial now mentions stream support
</commit_message>
<xml_diff>
--- a/Samples/Views/Tutorial.cs.docx
+++ b/Samples/Views/Tutorial.cs.docx
@@ -1,6 +1,6 @@
 
 <file path=word/document.xml><?xml version="1.0" encoding="utf-8"?>
-<w:document xmlns:wpc="http://schemas.microsoft.com/office/word/2010/wordprocessingCanvas" xmlns:cx="http://schemas.microsoft.com/office/drawing/2014/chartex" xmlns:cx1="http://schemas.microsoft.com/office/drawing/2015/9/8/chartex" xmlns:cx2="http://schemas.microsoft.com/office/drawing/2015/10/21/chartex" xmlns:cx3="http://schemas.microsoft.com/office/drawing/2016/5/9/chartex" xmlns:cx4="http://schemas.microsoft.com/office/drawing/2016/5/10/chartex" xmlns:cx5="http://schemas.microsoft.com/office/drawing/2016/5/11/chartex" xmlns:cx6="http://schemas.microsoft.com/office/drawing/2016/5/12/chartex" xmlns:cx7="http://schemas.microsoft.com/office/drawing/2016/5/13/chartex" xmlns:cx8="http://schemas.microsoft.com/office/drawing/2016/5/14/chartex" xmlns:mc="http://schemas.openxmlformats.org/markup-compatibility/2006" xmlns:aink="http://schemas.microsoft.com/office/drawing/2016/ink" xmlns:am3d="http://schemas.microsoft.com/office/drawing/2017/model3d" xmlns:o="urn:schemas-microsoft-com:office:office" xmlns:oel="http://schemas.microsoft.com/office/2019/extlst" xmlns:r="http://schemas.openxmlformats.org/officeDocument/2006/relationships" xmlns:m="http://schemas.openxmlformats.org/officeDocument/2006/math" xmlns:v="urn:schemas-microsoft-com:vml" xmlns:wp14="http://schemas.microsoft.com/office/word/2010/wordprocessingDrawing" xmlns:wp="http://schemas.openxmlformats.org/drawingml/2006/wordprocessingDrawing" xmlns:w10="urn:schemas-microsoft-com:office:word" xmlns:w="http://schemas.openxmlformats.org/wordprocessingml/2006/main" xmlns:w14="http://schemas.microsoft.com/office/word/2010/wordml" xmlns:w15="http://schemas.microsoft.com/office/word/2012/wordml" xmlns:w16cex="http://schemas.microsoft.com/office/word/2018/wordml/cex" xmlns:w16cid="http://schemas.microsoft.com/office/word/2016/wordml/cid" xmlns:w16="http://schemas.microsoft.com/office/word/2018/wordml" xmlns:w16sdtdh="http://schemas.microsoft.com/office/word/2020/wordml/sdtdatahash" xmlns:w16se="http://schemas.microsoft.com/office/word/2015/wordml/symex" xmlns:wpg="http://schemas.microsoft.com/office/word/2010/wordprocessingGroup" xmlns:wpi="http://schemas.microsoft.com/office/word/2010/wordprocessingInk" xmlns:wne="http://schemas.microsoft.com/office/word/2006/wordml" xmlns:wps="http://schemas.microsoft.com/office/word/2010/wordprocessingShape" mc:Ignorable="w14 w15 w16se w16cid w16 w16cex w16sdtdh wp14">
+<w:document xmlns:wpc="http://schemas.microsoft.com/office/word/2010/wordprocessingCanvas" xmlns:cx="http://schemas.microsoft.com/office/drawing/2014/chartex" xmlns:cx1="http://schemas.microsoft.com/office/drawing/2015/9/8/chartex" xmlns:cx2="http://schemas.microsoft.com/office/drawing/2015/10/21/chartex" xmlns:cx3="http://schemas.microsoft.com/office/drawing/2016/5/9/chartex" xmlns:cx4="http://schemas.microsoft.com/office/drawing/2016/5/10/chartex" xmlns:cx5="http://schemas.microsoft.com/office/drawing/2016/5/11/chartex" xmlns:cx6="http://schemas.microsoft.com/office/drawing/2016/5/12/chartex" xmlns:cx7="http://schemas.microsoft.com/office/drawing/2016/5/13/chartex" xmlns:cx8="http://schemas.microsoft.com/office/drawing/2016/5/14/chartex" xmlns:mc="http://schemas.openxmlformats.org/markup-compatibility/2006" xmlns:aink="http://schemas.microsoft.com/office/drawing/2016/ink" xmlns:am3d="http://schemas.microsoft.com/office/drawing/2017/model3d" xmlns:o="urn:schemas-microsoft-com:office:office" xmlns:oel="http://schemas.microsoft.com/office/2019/extlst" xmlns:r="http://schemas.openxmlformats.org/officeDocument/2006/relationships" xmlns:m="http://schemas.openxmlformats.org/officeDocument/2006/math" xmlns:v="urn:schemas-microsoft-com:vml" xmlns:wp14="http://schemas.microsoft.com/office/word/2010/wordprocessingDrawing" xmlns:wp="http://schemas.openxmlformats.org/drawingml/2006/wordprocessingDrawing" xmlns:w10="urn:schemas-microsoft-com:office:word" xmlns:w="http://schemas.openxmlformats.org/wordprocessingml/2006/main" xmlns:w14="http://schemas.microsoft.com/office/word/2010/wordml" xmlns:w15="http://schemas.microsoft.com/office/word/2012/wordml" xmlns:w16cex="http://schemas.microsoft.com/office/word/2018/wordml/cex" xmlns:w16cid="http://schemas.microsoft.com/office/word/2016/wordml/cid" xmlns:w16="http://schemas.microsoft.com/office/word/2018/wordml" xmlns:w16du="http://schemas.microsoft.com/office/word/2023/wordml/word16du" xmlns:w16sdtdh="http://schemas.microsoft.com/office/word/2020/wordml/sdtdatahash" xmlns:w16se="http://schemas.microsoft.com/office/word/2015/wordml/symex" xmlns:wpg="http://schemas.microsoft.com/office/word/2010/wordprocessingGroup" xmlns:wpi="http://schemas.microsoft.com/office/word/2010/wordprocessingInk" xmlns:wne="http://schemas.microsoft.com/office/word/2006/wordml" xmlns:wps="http://schemas.microsoft.com/office/word/2010/wordprocessingShape" mc:Ignorable="w14 w15 w16se w16cid w16 w16cex w16sdtdh w16du wp14">
   <w:background w:color="FFFFFF" w:themeColor="background1"/>
   <w:body>
     <w:sdt>
@@ -754,7 +754,19 @@
         <w:rPr>
           <w:lang w:val="en-US"/>
         </w:rPr>
-        <w:t xml:space="preserve"> This example also shows how to get an output stream instead of a file.</w:t>
+        <w:t xml:space="preserve"> This example also shows how to </w:t>
+      </w:r>
+      <w:r>
+        <w:rPr>
+          <w:lang w:val="en-US"/>
+        </w:rPr>
+        <w:t>use streams instead of files for views and/or generated documents</w:t>
+      </w:r>
+      <w:r>
+        <w:rPr>
+          <w:lang w:val="en-US"/>
+        </w:rPr>
+        <w:t>.</w:t>
       </w:r>
     </w:p>
     <w:p>
@@ -797,7 +809,31 @@
         <w:rPr>
           <w:lang w:val="en-US"/>
         </w:rPr>
-        <w:t xml:space="preserve"> and .NET Standard 2.0. Since it supports .NET Standard 2.0 it can be used in .NET Core 3.1, .NET 5.0 and .NET 6.0 projects as well.</w:t>
+        <w:t xml:space="preserve"> and .NET Standard 2.0. Since it supports .NET Standard 2.0 it can be used in .NET Core 3.1 </w:t>
+      </w:r>
+      <w:r>
+        <w:rPr>
+          <w:lang w:val="en-US"/>
+        </w:rPr>
+        <w:t xml:space="preserve">and </w:t>
+      </w:r>
+      <w:r>
+        <w:rPr>
+          <w:lang w:val="en-US"/>
+        </w:rPr>
+        <w:t>.NET</w:t>
+      </w:r>
+      <w:r>
+        <w:rPr>
+          <w:lang w:val="en-US"/>
+        </w:rPr>
+        <w:t xml:space="preserve"> 5.0 - .NET 8.0 </w:t>
+      </w:r>
+      <w:r>
+        <w:rPr>
+          <w:lang w:val="en-US"/>
+        </w:rPr>
+        <w:t>projects as well.</w:t>
       </w:r>
     </w:p>
     <w:p>
@@ -6007,7 +6043,7 @@
           <w:color w:val="000000"/>
           <w:sz w:val="19"/>
           <w:szCs w:val="19"/>
-          <w:lang w:val="en-NL"/>
+          <w:lang/>
         </w:rPr>
         <w:t>Image</w:t>
       </w:r>
@@ -6027,7 +6063,7 @@
           <w:color w:val="000000"/>
           <w:sz w:val="19"/>
           <w:szCs w:val="19"/>
-          <w:lang w:val="en-NL"/>
+          <w:lang/>
         </w:rPr>
         <w:t xml:space="preserve">(Stream stream, </w:t>
       </w:r>
@@ -6037,7 +6073,7 @@
           <w:color w:val="0000FF"/>
           <w:sz w:val="19"/>
           <w:szCs w:val="19"/>
-          <w:lang w:val="en-NL"/>
+          <w:lang/>
         </w:rPr>
         <w:t>int</w:t>
       </w:r>
@@ -6047,7 +6083,7 @@
           <w:color w:val="000000"/>
           <w:sz w:val="19"/>
           <w:szCs w:val="19"/>
-          <w:lang w:val="en-NL"/>
+          <w:lang/>
         </w:rPr>
         <w:t xml:space="preserve"> percentage = 100, </w:t>
       </w:r>
@@ -6057,7 +6093,7 @@
           <w:color w:val="0000FF"/>
           <w:sz w:val="19"/>
           <w:szCs w:val="19"/>
-          <w:lang w:val="en-NL"/>
+          <w:lang/>
         </w:rPr>
         <w:t>string</w:t>
       </w:r>
@@ -6067,7 +6103,7 @@
           <w:color w:val="000000"/>
           <w:sz w:val="19"/>
           <w:szCs w:val="19"/>
-          <w:lang w:val="en-NL"/>
+          <w:lang/>
         </w:rPr>
         <w:t xml:space="preserve"> extension = </w:t>
       </w:r>
@@ -6077,7 +6113,7 @@
           <w:color w:val="0000FF"/>
           <w:sz w:val="19"/>
           <w:szCs w:val="19"/>
-          <w:lang w:val="en-NL"/>
+          <w:lang/>
         </w:rPr>
         <w:t>null</w:t>
       </w:r>
@@ -6087,7 +6123,7 @@
           <w:color w:val="000000"/>
           <w:sz w:val="19"/>
           <w:szCs w:val="19"/>
-          <w:lang w:val="en-NL"/>
+          <w:lang/>
         </w:rPr>
         <w:t>)</w:t>
       </w:r>
@@ -7886,7 +7922,7 @@
 </file>
 
 <file path=word/endnotes.xml><?xml version="1.0" encoding="utf-8"?>
-<w:endnotes xmlns:wpc="http://schemas.microsoft.com/office/word/2010/wordprocessingCanvas" xmlns:cx="http://schemas.microsoft.com/office/drawing/2014/chartex" xmlns:cx1="http://schemas.microsoft.com/office/drawing/2015/9/8/chartex" xmlns:cx2="http://schemas.microsoft.com/office/drawing/2015/10/21/chartex" xmlns:cx3="http://schemas.microsoft.com/office/drawing/2016/5/9/chartex" xmlns:cx4="http://schemas.microsoft.com/office/drawing/2016/5/10/chartex" xmlns:cx5="http://schemas.microsoft.com/office/drawing/2016/5/11/chartex" xmlns:cx6="http://schemas.microsoft.com/office/drawing/2016/5/12/chartex" xmlns:cx7="http://schemas.microsoft.com/office/drawing/2016/5/13/chartex" xmlns:cx8="http://schemas.microsoft.com/office/drawing/2016/5/14/chartex" xmlns:mc="http://schemas.openxmlformats.org/markup-compatibility/2006" xmlns:aink="http://schemas.microsoft.com/office/drawing/2016/ink" xmlns:am3d="http://schemas.microsoft.com/office/drawing/2017/model3d" xmlns:o="urn:schemas-microsoft-com:office:office" xmlns:oel="http://schemas.microsoft.com/office/2019/extlst" xmlns:r="http://schemas.openxmlformats.org/officeDocument/2006/relationships" xmlns:m="http://schemas.openxmlformats.org/officeDocument/2006/math" xmlns:v="urn:schemas-microsoft-com:vml" xmlns:wp14="http://schemas.microsoft.com/office/word/2010/wordprocessingDrawing" xmlns:wp="http://schemas.openxmlformats.org/drawingml/2006/wordprocessingDrawing" xmlns:w10="urn:schemas-microsoft-com:office:word" xmlns:w="http://schemas.openxmlformats.org/wordprocessingml/2006/main" xmlns:w14="http://schemas.microsoft.com/office/word/2010/wordml" xmlns:w15="http://schemas.microsoft.com/office/word/2012/wordml" xmlns:w16cex="http://schemas.microsoft.com/office/word/2018/wordml/cex" xmlns:w16cid="http://schemas.microsoft.com/office/word/2016/wordml/cid" xmlns:w16="http://schemas.microsoft.com/office/word/2018/wordml" xmlns:w16sdtdh="http://schemas.microsoft.com/office/word/2020/wordml/sdtdatahash" xmlns:w16se="http://schemas.microsoft.com/office/word/2015/wordml/symex" xmlns:wpg="http://schemas.microsoft.com/office/word/2010/wordprocessingGroup" xmlns:wpi="http://schemas.microsoft.com/office/word/2010/wordprocessingInk" xmlns:wne="http://schemas.microsoft.com/office/word/2006/wordml" xmlns:wps="http://schemas.microsoft.com/office/word/2010/wordprocessingShape" mc:Ignorable="w14 w15 w16se w16cid w16 w16cex w16sdtdh wp14">
+<w:endnotes xmlns:wpc="http://schemas.microsoft.com/office/word/2010/wordprocessingCanvas" xmlns:cx="http://schemas.microsoft.com/office/drawing/2014/chartex" xmlns:cx1="http://schemas.microsoft.com/office/drawing/2015/9/8/chartex" xmlns:cx2="http://schemas.microsoft.com/office/drawing/2015/10/21/chartex" xmlns:cx3="http://schemas.microsoft.com/office/drawing/2016/5/9/chartex" xmlns:cx4="http://schemas.microsoft.com/office/drawing/2016/5/10/chartex" xmlns:cx5="http://schemas.microsoft.com/office/drawing/2016/5/11/chartex" xmlns:cx6="http://schemas.microsoft.com/office/drawing/2016/5/12/chartex" xmlns:cx7="http://schemas.microsoft.com/office/drawing/2016/5/13/chartex" xmlns:cx8="http://schemas.microsoft.com/office/drawing/2016/5/14/chartex" xmlns:mc="http://schemas.openxmlformats.org/markup-compatibility/2006" xmlns:aink="http://schemas.microsoft.com/office/drawing/2016/ink" xmlns:am3d="http://schemas.microsoft.com/office/drawing/2017/model3d" xmlns:o="urn:schemas-microsoft-com:office:office" xmlns:oel="http://schemas.microsoft.com/office/2019/extlst" xmlns:r="http://schemas.openxmlformats.org/officeDocument/2006/relationships" xmlns:m="http://schemas.openxmlformats.org/officeDocument/2006/math" xmlns:v="urn:schemas-microsoft-com:vml" xmlns:wp14="http://schemas.microsoft.com/office/word/2010/wordprocessingDrawing" xmlns:wp="http://schemas.openxmlformats.org/drawingml/2006/wordprocessingDrawing" xmlns:w10="urn:schemas-microsoft-com:office:word" xmlns:w="http://schemas.openxmlformats.org/wordprocessingml/2006/main" xmlns:w14="http://schemas.microsoft.com/office/word/2010/wordml" xmlns:w15="http://schemas.microsoft.com/office/word/2012/wordml" xmlns:w16cex="http://schemas.microsoft.com/office/word/2018/wordml/cex" xmlns:w16cid="http://schemas.microsoft.com/office/word/2016/wordml/cid" xmlns:w16="http://schemas.microsoft.com/office/word/2018/wordml" xmlns:w16du="http://schemas.microsoft.com/office/word/2023/wordml/word16du" xmlns:w16sdtdh="http://schemas.microsoft.com/office/word/2020/wordml/sdtdatahash" xmlns:w16se="http://schemas.microsoft.com/office/word/2015/wordml/symex" xmlns:wpg="http://schemas.microsoft.com/office/word/2010/wordprocessingGroup" xmlns:wpi="http://schemas.microsoft.com/office/word/2010/wordprocessingInk" xmlns:wne="http://schemas.microsoft.com/office/word/2006/wordml" xmlns:wps="http://schemas.microsoft.com/office/word/2010/wordprocessingShape" mc:Ignorable="w14 w15 w16se w16cid w16 w16cex w16sdtdh w16du wp14">
   <w:endnote w:type="separator" w:id="-1">
     <w:p>
       <w:r>
@@ -7905,7 +7941,7 @@
 </file>
 
 <file path=word/footer1.xml><?xml version="1.0" encoding="utf-8"?>
-<w:ftr xmlns:wpc="http://schemas.microsoft.com/office/word/2010/wordprocessingCanvas" xmlns:cx="http://schemas.microsoft.com/office/drawing/2014/chartex" xmlns:cx1="http://schemas.microsoft.com/office/drawing/2015/9/8/chartex" xmlns:cx2="http://schemas.microsoft.com/office/drawing/2015/10/21/chartex" xmlns:cx3="http://schemas.microsoft.com/office/drawing/2016/5/9/chartex" xmlns:cx4="http://schemas.microsoft.com/office/drawing/2016/5/10/chartex" xmlns:cx5="http://schemas.microsoft.com/office/drawing/2016/5/11/chartex" xmlns:cx6="http://schemas.microsoft.com/office/drawing/2016/5/12/chartex" xmlns:cx7="http://schemas.microsoft.com/office/drawing/2016/5/13/chartex" xmlns:cx8="http://schemas.microsoft.com/office/drawing/2016/5/14/chartex" xmlns:mc="http://schemas.openxmlformats.org/markup-compatibility/2006" xmlns:aink="http://schemas.microsoft.com/office/drawing/2016/ink" xmlns:am3d="http://schemas.microsoft.com/office/drawing/2017/model3d" xmlns:o="urn:schemas-microsoft-com:office:office" xmlns:oel="http://schemas.microsoft.com/office/2019/extlst" xmlns:r="http://schemas.openxmlformats.org/officeDocument/2006/relationships" xmlns:m="http://schemas.openxmlformats.org/officeDocument/2006/math" xmlns:v="urn:schemas-microsoft-com:vml" xmlns:wp14="http://schemas.microsoft.com/office/word/2010/wordprocessingDrawing" xmlns:wp="http://schemas.openxmlformats.org/drawingml/2006/wordprocessingDrawing" xmlns:w10="urn:schemas-microsoft-com:office:word" xmlns:w="http://schemas.openxmlformats.org/wordprocessingml/2006/main" xmlns:w14="http://schemas.microsoft.com/office/word/2010/wordml" xmlns:w15="http://schemas.microsoft.com/office/word/2012/wordml" xmlns:w16cex="http://schemas.microsoft.com/office/word/2018/wordml/cex" xmlns:w16cid="http://schemas.microsoft.com/office/word/2016/wordml/cid" xmlns:w16="http://schemas.microsoft.com/office/word/2018/wordml" xmlns:w16sdtdh="http://schemas.microsoft.com/office/word/2020/wordml/sdtdatahash" xmlns:w16se="http://schemas.microsoft.com/office/word/2015/wordml/symex" xmlns:wpg="http://schemas.microsoft.com/office/word/2010/wordprocessingGroup" xmlns:wpi="http://schemas.microsoft.com/office/word/2010/wordprocessingInk" xmlns:wne="http://schemas.microsoft.com/office/word/2006/wordml" xmlns:wps="http://schemas.microsoft.com/office/word/2010/wordprocessingShape" mc:Ignorable="w14 w15 w16se w16cid w16 w16cex w16sdtdh wp14">
+<w:ftr xmlns:wpc="http://schemas.microsoft.com/office/word/2010/wordprocessingCanvas" xmlns:cx="http://schemas.microsoft.com/office/drawing/2014/chartex" xmlns:cx1="http://schemas.microsoft.com/office/drawing/2015/9/8/chartex" xmlns:cx2="http://schemas.microsoft.com/office/drawing/2015/10/21/chartex" xmlns:cx3="http://schemas.microsoft.com/office/drawing/2016/5/9/chartex" xmlns:cx4="http://schemas.microsoft.com/office/drawing/2016/5/10/chartex" xmlns:cx5="http://schemas.microsoft.com/office/drawing/2016/5/11/chartex" xmlns:cx6="http://schemas.microsoft.com/office/drawing/2016/5/12/chartex" xmlns:cx7="http://schemas.microsoft.com/office/drawing/2016/5/13/chartex" xmlns:cx8="http://schemas.microsoft.com/office/drawing/2016/5/14/chartex" xmlns:mc="http://schemas.openxmlformats.org/markup-compatibility/2006" xmlns:aink="http://schemas.microsoft.com/office/drawing/2016/ink" xmlns:am3d="http://schemas.microsoft.com/office/drawing/2017/model3d" xmlns:o="urn:schemas-microsoft-com:office:office" xmlns:oel="http://schemas.microsoft.com/office/2019/extlst" xmlns:r="http://schemas.openxmlformats.org/officeDocument/2006/relationships" xmlns:m="http://schemas.openxmlformats.org/officeDocument/2006/math" xmlns:v="urn:schemas-microsoft-com:vml" xmlns:wp14="http://schemas.microsoft.com/office/word/2010/wordprocessingDrawing" xmlns:wp="http://schemas.openxmlformats.org/drawingml/2006/wordprocessingDrawing" xmlns:w10="urn:schemas-microsoft-com:office:word" xmlns:w="http://schemas.openxmlformats.org/wordprocessingml/2006/main" xmlns:w14="http://schemas.microsoft.com/office/word/2010/wordml" xmlns:w15="http://schemas.microsoft.com/office/word/2012/wordml" xmlns:w16cex="http://schemas.microsoft.com/office/word/2018/wordml/cex" xmlns:w16cid="http://schemas.microsoft.com/office/word/2016/wordml/cid" xmlns:w16="http://schemas.microsoft.com/office/word/2018/wordml" xmlns:w16du="http://schemas.microsoft.com/office/word/2023/wordml/word16du" xmlns:w16sdtdh="http://schemas.microsoft.com/office/word/2020/wordml/sdtdatahash" xmlns:w16se="http://schemas.microsoft.com/office/word/2015/wordml/symex" xmlns:wpg="http://schemas.microsoft.com/office/word/2010/wordprocessingGroup" xmlns:wpi="http://schemas.microsoft.com/office/word/2010/wordprocessingInk" xmlns:wne="http://schemas.microsoft.com/office/word/2006/wordml" xmlns:wps="http://schemas.microsoft.com/office/word/2010/wordprocessingShape" mc:Ignorable="w14 w15 w16se w16cid w16 w16cex w16sdtdh w16du wp14">
   <w:p>
     <w:pPr>
       <w:pStyle w:val="Footer"/>
@@ -8087,7 +8123,7 @@
         </mc:Choice>
         <mc:Fallback>
           <w:pict>
-            <v:group w14:anchorId="7472FAD5" id="Group 441" o:spid="_x0000_s1026" style="position:absolute;margin-left:0;margin-top:0;width:610.8pt;height:64.8pt;flip:y;z-index:251659264;mso-width-percent:1000;mso-height-percent:910;mso-position-horizontal:center;mso-position-horizontal-relative:page;mso-position-vertical:bottom;mso-position-vertical-relative:page;mso-width-percent:1000;mso-height-percent:910;mso-height-relative:bottom-margin-area" coordorigin="8,9" coordsize="12208,1439" o:gfxdata="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" o:allowincell="f">
+            <v:group w14:anchorId="0778C64F" id="Group 441" o:spid="_x0000_s1026" style="position:absolute;margin-left:0;margin-top:0;width:610.8pt;height:64.8pt;flip:y;z-index:251659264;mso-width-percent:1000;mso-height-percent:910;mso-position-horizontal:center;mso-position-horizontal-relative:page;mso-position-vertical:bottom;mso-position-vertical-relative:page;mso-width-percent:1000;mso-height-percent:910;mso-height-relative:bottom-margin-area" coordorigin="8,9" coordsize="12208,1439" o:gfxdata="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" o:allowincell="f">
               <v:shapetype id="_x0000_t32" coordsize="21600,21600" o:spt="32" o:oned="t" path="m,l21600,21600e" filled="f">
                 <v:path arrowok="t" fillok="f" o:connecttype="none"/>
                 <o:lock v:ext="edit" shapetype="t"/>
@@ -8166,7 +8202,7 @@
         </mc:Choice>
         <mc:Fallback>
           <w:pict>
-            <v:rect w14:anchorId="1D43D0FC" id="Rectangle 444" o:spid="_x0000_s1026" style="position:absolute;margin-left:0;margin-top:0;width:7.15pt;height:64.8pt;z-index:251661312;visibility:visible;mso-wrap-style:square;mso-width-percent:0;mso-height-percent:900;mso-wrap-distance-left:9pt;mso-wrap-distance-top:0;mso-wrap-distance-right:9pt;mso-wrap-distance-bottom:0;mso-position-horizontal:center;mso-position-horizontal-relative:left-margin-area;mso-position-vertical:bottom;mso-position-vertical-relative:page;mso-width-percent:0;mso-height-percent:900;mso-width-relative:page;mso-height-relative:bottom-margin-area;v-text-anchor:top" o:gfxdata="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" fillcolor="#918485 [3208]" strokecolor="#d34817 [3204]">
+            <v:rect w14:anchorId="63058E69" id="Rectangle 444" o:spid="_x0000_s1026" style="position:absolute;margin-left:0;margin-top:0;width:7.15pt;height:64.8pt;z-index:251661312;visibility:visible;mso-wrap-style:square;mso-width-percent:0;mso-height-percent:900;mso-wrap-distance-left:9pt;mso-wrap-distance-top:0;mso-wrap-distance-right:9pt;mso-wrap-distance-bottom:0;mso-position-horizontal:center;mso-position-horizontal-relative:left-margin-area;mso-position-vertical:bottom;mso-position-vertical-relative:page;mso-width-percent:0;mso-height-percent:900;mso-width-relative:page;mso-height-relative:bottom-margin-area;v-text-anchor:top" o:gfxdata="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" fillcolor="#918485 [3208]" strokecolor="#d34817 [3204]">
               <w10:wrap anchorx="margin" anchory="page"/>
             </v:rect>
           </w:pict>
@@ -8239,7 +8275,7 @@
         </mc:Choice>
         <mc:Fallback>
           <w:pict>
-            <v:rect w14:anchorId="29C5043E" id="Rectangle 445" o:spid="_x0000_s1026" style="position:absolute;margin-left:0;margin-top:0;width:7.2pt;height:64.8pt;z-index:251660288;visibility:visible;mso-wrap-style:square;mso-width-percent:0;mso-height-percent:900;mso-wrap-distance-left:9pt;mso-wrap-distance-top:0;mso-wrap-distance-right:9pt;mso-wrap-distance-bottom:0;mso-position-horizontal:center;mso-position-horizontal-relative:right-margin-area;mso-position-vertical:bottom;mso-position-vertical-relative:page;mso-width-percent:0;mso-height-percent:900;mso-width-relative:page;mso-height-relative:bottom-margin-area;v-text-anchor:top" o:gfxdata="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" fillcolor="#918485 [3208]" strokecolor="#d34817 [3204]">
+            <v:rect w14:anchorId="7146210B" id="Rectangle 445" o:spid="_x0000_s1026" style="position:absolute;margin-left:0;margin-top:0;width:7.2pt;height:64.8pt;z-index:251660288;visibility:visible;mso-wrap-style:square;mso-width-percent:0;mso-height-percent:900;mso-wrap-distance-left:9pt;mso-wrap-distance-top:0;mso-wrap-distance-right:9pt;mso-wrap-distance-bottom:0;mso-position-horizontal:center;mso-position-horizontal-relative:right-margin-area;mso-position-vertical:bottom;mso-position-vertical-relative:page;mso-width-percent:0;mso-height-percent:900;mso-width-relative:page;mso-height-relative:bottom-margin-area;v-text-anchor:top" o:gfxdata="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" fillcolor="#918485 [3208]" strokecolor="#d34817 [3204]">
               <w10:wrap anchorx="margin" anchory="page"/>
             </v:rect>
           </w:pict>
@@ -8251,7 +8287,7 @@
 </file>
 
 <file path=word/footer2.xml><?xml version="1.0" encoding="utf-8"?>
-<w:ftr xmlns:wpc="http://schemas.microsoft.com/office/word/2010/wordprocessingCanvas" xmlns:cx="http://schemas.microsoft.com/office/drawing/2014/chartex" xmlns:cx1="http://schemas.microsoft.com/office/drawing/2015/9/8/chartex" xmlns:cx2="http://schemas.microsoft.com/office/drawing/2015/10/21/chartex" xmlns:cx3="http://schemas.microsoft.com/office/drawing/2016/5/9/chartex" xmlns:cx4="http://schemas.microsoft.com/office/drawing/2016/5/10/chartex" xmlns:cx5="http://schemas.microsoft.com/office/drawing/2016/5/11/chartex" xmlns:cx6="http://schemas.microsoft.com/office/drawing/2016/5/12/chartex" xmlns:cx7="http://schemas.microsoft.com/office/drawing/2016/5/13/chartex" xmlns:cx8="http://schemas.microsoft.com/office/drawing/2016/5/14/chartex" xmlns:mc="http://schemas.openxmlformats.org/markup-compatibility/2006" xmlns:aink="http://schemas.microsoft.com/office/drawing/2016/ink" xmlns:am3d="http://schemas.microsoft.com/office/drawing/2017/model3d" xmlns:o="urn:schemas-microsoft-com:office:office" xmlns:oel="http://schemas.microsoft.com/office/2019/extlst" xmlns:r="http://schemas.openxmlformats.org/officeDocument/2006/relationships" xmlns:m="http://schemas.openxmlformats.org/officeDocument/2006/math" xmlns:v="urn:schemas-microsoft-com:vml" xmlns:wp14="http://schemas.microsoft.com/office/word/2010/wordprocessingDrawing" xmlns:wp="http://schemas.openxmlformats.org/drawingml/2006/wordprocessingDrawing" xmlns:w10="urn:schemas-microsoft-com:office:word" xmlns:w="http://schemas.openxmlformats.org/wordprocessingml/2006/main" xmlns:w14="http://schemas.microsoft.com/office/word/2010/wordml" xmlns:w15="http://schemas.microsoft.com/office/word/2012/wordml" xmlns:w16cex="http://schemas.microsoft.com/office/word/2018/wordml/cex" xmlns:w16cid="http://schemas.microsoft.com/office/word/2016/wordml/cid" xmlns:w16="http://schemas.microsoft.com/office/word/2018/wordml" xmlns:w16sdtdh="http://schemas.microsoft.com/office/word/2020/wordml/sdtdatahash" xmlns:w16se="http://schemas.microsoft.com/office/word/2015/wordml/symex" xmlns:wpg="http://schemas.microsoft.com/office/word/2010/wordprocessingGroup" xmlns:wpi="http://schemas.microsoft.com/office/word/2010/wordprocessingInk" xmlns:wne="http://schemas.microsoft.com/office/word/2006/wordml" xmlns:wps="http://schemas.microsoft.com/office/word/2010/wordprocessingShape" mc:Ignorable="w14 w15 w16se w16cid w16 w16cex w16sdtdh wp14">
+<w:ftr xmlns:wpc="http://schemas.microsoft.com/office/word/2010/wordprocessingCanvas" xmlns:cx="http://schemas.microsoft.com/office/drawing/2014/chartex" xmlns:cx1="http://schemas.microsoft.com/office/drawing/2015/9/8/chartex" xmlns:cx2="http://schemas.microsoft.com/office/drawing/2015/10/21/chartex" xmlns:cx3="http://schemas.microsoft.com/office/drawing/2016/5/9/chartex" xmlns:cx4="http://schemas.microsoft.com/office/drawing/2016/5/10/chartex" xmlns:cx5="http://schemas.microsoft.com/office/drawing/2016/5/11/chartex" xmlns:cx6="http://schemas.microsoft.com/office/drawing/2016/5/12/chartex" xmlns:cx7="http://schemas.microsoft.com/office/drawing/2016/5/13/chartex" xmlns:cx8="http://schemas.microsoft.com/office/drawing/2016/5/14/chartex" xmlns:mc="http://schemas.openxmlformats.org/markup-compatibility/2006" xmlns:aink="http://schemas.microsoft.com/office/drawing/2016/ink" xmlns:am3d="http://schemas.microsoft.com/office/drawing/2017/model3d" xmlns:o="urn:schemas-microsoft-com:office:office" xmlns:oel="http://schemas.microsoft.com/office/2019/extlst" xmlns:r="http://schemas.openxmlformats.org/officeDocument/2006/relationships" xmlns:m="http://schemas.openxmlformats.org/officeDocument/2006/math" xmlns:v="urn:schemas-microsoft-com:vml" xmlns:wp14="http://schemas.microsoft.com/office/word/2010/wordprocessingDrawing" xmlns:wp="http://schemas.openxmlformats.org/drawingml/2006/wordprocessingDrawing" xmlns:w10="urn:schemas-microsoft-com:office:word" xmlns:w="http://schemas.openxmlformats.org/wordprocessingml/2006/main" xmlns:w14="http://schemas.microsoft.com/office/word/2010/wordml" xmlns:w15="http://schemas.microsoft.com/office/word/2012/wordml" xmlns:w16cex="http://schemas.microsoft.com/office/word/2018/wordml/cex" xmlns:w16cid="http://schemas.microsoft.com/office/word/2016/wordml/cid" xmlns:w16="http://schemas.microsoft.com/office/word/2018/wordml" xmlns:w16du="http://schemas.microsoft.com/office/word/2023/wordml/word16du" xmlns:w16sdtdh="http://schemas.microsoft.com/office/word/2020/wordml/sdtdatahash" xmlns:w16se="http://schemas.microsoft.com/office/word/2015/wordml/symex" xmlns:wpg="http://schemas.microsoft.com/office/word/2010/wordprocessingGroup" xmlns:wpi="http://schemas.microsoft.com/office/word/2010/wordprocessingInk" xmlns:wne="http://schemas.microsoft.com/office/word/2006/wordml" xmlns:wps="http://schemas.microsoft.com/office/word/2010/wordprocessingShape" mc:Ignorable="w14 w15 w16se w16cid w16 w16cex w16sdtdh w16du wp14">
   <w:p>
     <w:pPr>
       <w:pStyle w:val="Footer"/>
@@ -8515,7 +8551,7 @@
         </mc:Choice>
         <mc:Fallback>
           <w:pict>
-            <v:group w14:anchorId="10A428D2" id="Group 460" o:spid="_x0000_s1026" style="position:absolute;margin-left:0;margin-top:0;width:6pt;height:66pt;z-index:251670528;mso-height-percent:780;mso-position-horizontal:left;mso-position-horizontal-relative:right-margin-area;mso-position-vertical:bottom;mso-position-vertical-relative:page;mso-height-percent:780;mso-height-relative:bottom-margin-area" coordorigin="2820,4935" coordsize="120,1320" o:gfxdata="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">
+            <v:group w14:anchorId="4EE3E28A" id="Group 460" o:spid="_x0000_s1026" style="position:absolute;margin-left:0;margin-top:0;width:6pt;height:66pt;z-index:251670528;mso-height-percent:780;mso-position-horizontal:left;mso-position-horizontal-relative:right-margin-area;mso-position-vertical:bottom;mso-position-vertical-relative:page;mso-height-percent:780;mso-height-relative:bottom-margin-area" coordorigin="2820,4935" coordsize="120,1320" o:gfxdata="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">
               <v:shapetype id="_x0000_t32" coordsize="21600,21600" o:spt="32" o:oned="t" path="m,l21600,21600e" filled="f">
                 <v:path arrowok="t" fillok="f" o:connecttype="none"/>
                 <o:lock v:ext="edit" shapetype="t"/>
@@ -8534,7 +8570,7 @@
 </file>
 
 <file path=word/footnotes.xml><?xml version="1.0" encoding="utf-8"?>
-<w:footnotes xmlns:wpc="http://schemas.microsoft.com/office/word/2010/wordprocessingCanvas" xmlns:cx="http://schemas.microsoft.com/office/drawing/2014/chartex" xmlns:cx1="http://schemas.microsoft.com/office/drawing/2015/9/8/chartex" xmlns:cx2="http://schemas.microsoft.com/office/drawing/2015/10/21/chartex" xmlns:cx3="http://schemas.microsoft.com/office/drawing/2016/5/9/chartex" xmlns:cx4="http://schemas.microsoft.com/office/drawing/2016/5/10/chartex" xmlns:cx5="http://schemas.microsoft.com/office/drawing/2016/5/11/chartex" xmlns:cx6="http://schemas.microsoft.com/office/drawing/2016/5/12/chartex" xmlns:cx7="http://schemas.microsoft.com/office/drawing/2016/5/13/chartex" xmlns:cx8="http://schemas.microsoft.com/office/drawing/2016/5/14/chartex" xmlns:mc="http://schemas.openxmlformats.org/markup-compatibility/2006" xmlns:aink="http://schemas.microsoft.com/office/drawing/2016/ink" xmlns:am3d="http://schemas.microsoft.com/office/drawing/2017/model3d" xmlns:o="urn:schemas-microsoft-com:office:office" xmlns:oel="http://schemas.microsoft.com/office/2019/extlst" xmlns:r="http://schemas.openxmlformats.org/officeDocument/2006/relationships" xmlns:m="http://schemas.openxmlformats.org/officeDocument/2006/math" xmlns:v="urn:schemas-microsoft-com:vml" xmlns:wp14="http://schemas.microsoft.com/office/word/2010/wordprocessingDrawing" xmlns:wp="http://schemas.openxmlformats.org/drawingml/2006/wordprocessingDrawing" xmlns:w10="urn:schemas-microsoft-com:office:word" xmlns:w="http://schemas.openxmlformats.org/wordprocessingml/2006/main" xmlns:w14="http://schemas.microsoft.com/office/word/2010/wordml" xmlns:w15="http://schemas.microsoft.com/office/word/2012/wordml" xmlns:w16cex="http://schemas.microsoft.com/office/word/2018/wordml/cex" xmlns:w16cid="http://schemas.microsoft.com/office/word/2016/wordml/cid" xmlns:w16="http://schemas.microsoft.com/office/word/2018/wordml" xmlns:w16sdtdh="http://schemas.microsoft.com/office/word/2020/wordml/sdtdatahash" xmlns:w16se="http://schemas.microsoft.com/office/word/2015/wordml/symex" xmlns:wpg="http://schemas.microsoft.com/office/word/2010/wordprocessingGroup" xmlns:wpi="http://schemas.microsoft.com/office/word/2010/wordprocessingInk" xmlns:wne="http://schemas.microsoft.com/office/word/2006/wordml" xmlns:wps="http://schemas.microsoft.com/office/word/2010/wordprocessingShape" mc:Ignorable="w14 w15 w16se w16cid w16 w16cex w16sdtdh wp14">
+<w:footnotes xmlns:wpc="http://schemas.microsoft.com/office/word/2010/wordprocessingCanvas" xmlns:cx="http://schemas.microsoft.com/office/drawing/2014/chartex" xmlns:cx1="http://schemas.microsoft.com/office/drawing/2015/9/8/chartex" xmlns:cx2="http://schemas.microsoft.com/office/drawing/2015/10/21/chartex" xmlns:cx3="http://schemas.microsoft.com/office/drawing/2016/5/9/chartex" xmlns:cx4="http://schemas.microsoft.com/office/drawing/2016/5/10/chartex" xmlns:cx5="http://schemas.microsoft.com/office/drawing/2016/5/11/chartex" xmlns:cx6="http://schemas.microsoft.com/office/drawing/2016/5/12/chartex" xmlns:cx7="http://schemas.microsoft.com/office/drawing/2016/5/13/chartex" xmlns:cx8="http://schemas.microsoft.com/office/drawing/2016/5/14/chartex" xmlns:mc="http://schemas.openxmlformats.org/markup-compatibility/2006" xmlns:aink="http://schemas.microsoft.com/office/drawing/2016/ink" xmlns:am3d="http://schemas.microsoft.com/office/drawing/2017/model3d" xmlns:o="urn:schemas-microsoft-com:office:office" xmlns:oel="http://schemas.microsoft.com/office/2019/extlst" xmlns:r="http://schemas.openxmlformats.org/officeDocument/2006/relationships" xmlns:m="http://schemas.openxmlformats.org/officeDocument/2006/math" xmlns:v="urn:schemas-microsoft-com:vml" xmlns:wp14="http://schemas.microsoft.com/office/word/2010/wordprocessingDrawing" xmlns:wp="http://schemas.openxmlformats.org/drawingml/2006/wordprocessingDrawing" xmlns:w10="urn:schemas-microsoft-com:office:word" xmlns:w="http://schemas.openxmlformats.org/wordprocessingml/2006/main" xmlns:w14="http://schemas.microsoft.com/office/word/2010/wordml" xmlns:w15="http://schemas.microsoft.com/office/word/2012/wordml" xmlns:w16cex="http://schemas.microsoft.com/office/word/2018/wordml/cex" xmlns:w16cid="http://schemas.microsoft.com/office/word/2016/wordml/cid" xmlns:w16="http://schemas.microsoft.com/office/word/2018/wordml" xmlns:w16du="http://schemas.microsoft.com/office/word/2023/wordml/word16du" xmlns:w16sdtdh="http://schemas.microsoft.com/office/word/2020/wordml/sdtdatahash" xmlns:w16se="http://schemas.microsoft.com/office/word/2015/wordml/symex" xmlns:wpg="http://schemas.microsoft.com/office/word/2010/wordprocessingGroup" xmlns:wpi="http://schemas.microsoft.com/office/word/2010/wordprocessingInk" xmlns:wne="http://schemas.microsoft.com/office/word/2006/wordml" xmlns:wps="http://schemas.microsoft.com/office/word/2010/wordprocessingShape" mc:Ignorable="w14 w15 w16se w16cid w16 w16cex w16sdtdh w16du wp14">
   <w:footnote w:type="separator" w:id="-1">
     <w:p>
       <w:r>
@@ -8715,7 +8751,7 @@
 </file>
 
 <file path=word/header1.xml><?xml version="1.0" encoding="utf-8"?>
-<w:hdr xmlns:wpc="http://schemas.microsoft.com/office/word/2010/wordprocessingCanvas" xmlns:cx="http://schemas.microsoft.com/office/drawing/2014/chartex" xmlns:cx1="http://schemas.microsoft.com/office/drawing/2015/9/8/chartex" xmlns:cx2="http://schemas.microsoft.com/office/drawing/2015/10/21/chartex" xmlns:cx3="http://schemas.microsoft.com/office/drawing/2016/5/9/chartex" xmlns:cx4="http://schemas.microsoft.com/office/drawing/2016/5/10/chartex" xmlns:cx5="http://schemas.microsoft.com/office/drawing/2016/5/11/chartex" xmlns:cx6="http://schemas.microsoft.com/office/drawing/2016/5/12/chartex" xmlns:cx7="http://schemas.microsoft.com/office/drawing/2016/5/13/chartex" xmlns:cx8="http://schemas.microsoft.com/office/drawing/2016/5/14/chartex" xmlns:mc="http://schemas.openxmlformats.org/markup-compatibility/2006" xmlns:aink="http://schemas.microsoft.com/office/drawing/2016/ink" xmlns:am3d="http://schemas.microsoft.com/office/drawing/2017/model3d" xmlns:o="urn:schemas-microsoft-com:office:office" xmlns:oel="http://schemas.microsoft.com/office/2019/extlst" xmlns:r="http://schemas.openxmlformats.org/officeDocument/2006/relationships" xmlns:m="http://schemas.openxmlformats.org/officeDocument/2006/math" xmlns:v="urn:schemas-microsoft-com:vml" xmlns:wp14="http://schemas.microsoft.com/office/word/2010/wordprocessingDrawing" xmlns:wp="http://schemas.openxmlformats.org/drawingml/2006/wordprocessingDrawing" xmlns:w10="urn:schemas-microsoft-com:office:word" xmlns:w="http://schemas.openxmlformats.org/wordprocessingml/2006/main" xmlns:w14="http://schemas.microsoft.com/office/word/2010/wordml" xmlns:w15="http://schemas.microsoft.com/office/word/2012/wordml" xmlns:w16cex="http://schemas.microsoft.com/office/word/2018/wordml/cex" xmlns:w16cid="http://schemas.microsoft.com/office/word/2016/wordml/cid" xmlns:w16="http://schemas.microsoft.com/office/word/2018/wordml" xmlns:w16sdtdh="http://schemas.microsoft.com/office/word/2020/wordml/sdtdatahash" xmlns:w16se="http://schemas.microsoft.com/office/word/2015/wordml/symex" xmlns:wpg="http://schemas.microsoft.com/office/word/2010/wordprocessingGroup" xmlns:wpi="http://schemas.microsoft.com/office/word/2010/wordprocessingInk" xmlns:wne="http://schemas.microsoft.com/office/word/2006/wordml" xmlns:wps="http://schemas.microsoft.com/office/word/2010/wordprocessingShape" mc:Ignorable="w14 w15 w16se w16cid w16 w16cex w16sdtdh wp14">
+<w:hdr xmlns:wpc="http://schemas.microsoft.com/office/word/2010/wordprocessingCanvas" xmlns:cx="http://schemas.microsoft.com/office/drawing/2014/chartex" xmlns:cx1="http://schemas.microsoft.com/office/drawing/2015/9/8/chartex" xmlns:cx2="http://schemas.microsoft.com/office/drawing/2015/10/21/chartex" xmlns:cx3="http://schemas.microsoft.com/office/drawing/2016/5/9/chartex" xmlns:cx4="http://schemas.microsoft.com/office/drawing/2016/5/10/chartex" xmlns:cx5="http://schemas.microsoft.com/office/drawing/2016/5/11/chartex" xmlns:cx6="http://schemas.microsoft.com/office/drawing/2016/5/12/chartex" xmlns:cx7="http://schemas.microsoft.com/office/drawing/2016/5/13/chartex" xmlns:cx8="http://schemas.microsoft.com/office/drawing/2016/5/14/chartex" xmlns:mc="http://schemas.openxmlformats.org/markup-compatibility/2006" xmlns:aink="http://schemas.microsoft.com/office/drawing/2016/ink" xmlns:am3d="http://schemas.microsoft.com/office/drawing/2017/model3d" xmlns:o="urn:schemas-microsoft-com:office:office" xmlns:oel="http://schemas.microsoft.com/office/2019/extlst" xmlns:r="http://schemas.openxmlformats.org/officeDocument/2006/relationships" xmlns:m="http://schemas.openxmlformats.org/officeDocument/2006/math" xmlns:v="urn:schemas-microsoft-com:vml" xmlns:wp14="http://schemas.microsoft.com/office/word/2010/wordprocessingDrawing" xmlns:wp="http://schemas.openxmlformats.org/drawingml/2006/wordprocessingDrawing" xmlns:w10="urn:schemas-microsoft-com:office:word" xmlns:w="http://schemas.openxmlformats.org/wordprocessingml/2006/main" xmlns:w14="http://schemas.microsoft.com/office/word/2010/wordml" xmlns:w15="http://schemas.microsoft.com/office/word/2012/wordml" xmlns:w16cex="http://schemas.microsoft.com/office/word/2018/wordml/cex" xmlns:w16cid="http://schemas.microsoft.com/office/word/2016/wordml/cid" xmlns:w16="http://schemas.microsoft.com/office/word/2018/wordml" xmlns:w16du="http://schemas.microsoft.com/office/word/2023/wordml/word16du" xmlns:w16sdtdh="http://schemas.microsoft.com/office/word/2020/wordml/sdtdatahash" xmlns:w16se="http://schemas.microsoft.com/office/word/2015/wordml/symex" xmlns:wpg="http://schemas.microsoft.com/office/word/2010/wordprocessingGroup" xmlns:wpi="http://schemas.microsoft.com/office/word/2010/wordprocessingInk" xmlns:wne="http://schemas.microsoft.com/office/word/2006/wordml" xmlns:wps="http://schemas.microsoft.com/office/word/2010/wordprocessingShape" mc:Ignorable="w14 w15 w16se w16cid w16 w16cex w16sdtdh w16du wp14">
   <w:p>
     <w:pPr>
       <w:pStyle w:val="Header"/>
@@ -8857,7 +8893,7 @@
         </mc:Choice>
         <mc:Fallback>
           <w:pict>
-            <v:group w14:anchorId="030F26DD" id="Group 468" o:spid="_x0000_s1026" style="position:absolute;margin-left:0;margin-top:0;width:791.15pt;height:1in;z-index:251665408;mso-width-percent:1000;mso-height-percent:925;mso-position-horizontal:center;mso-position-horizontal-relative:page;mso-position-vertical:top;mso-position-vertical-relative:page;mso-width-percent:1000;mso-height-percent:925;mso-height-relative:top-margin-area" coordorigin="8,9" coordsize="15823,1439" o:gfxdata="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">
+            <v:group w14:anchorId="788B4B09" id="Group 468" o:spid="_x0000_s1026" style="position:absolute;margin-left:0;margin-top:0;width:791.15pt;height:1in;z-index:251665408;mso-width-percent:1000;mso-height-percent:925;mso-position-horizontal:center;mso-position-horizontal-relative:page;mso-position-vertical:top;mso-position-vertical-relative:page;mso-width-percent:1000;mso-height-percent:925;mso-height-relative:top-margin-area" coordorigin="8,9" coordsize="15823,1439" o:gfxdata="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">
               <v:shapetype id="_x0000_t32" coordsize="21600,21600" o:spt="32" o:oned="t" path="m,l21600,21600e" filled="f">
                 <v:path arrowok="t" fillok="f" o:connecttype="none"/>
                 <o:lock v:ext="edit" shapetype="t"/>
@@ -8937,7 +8973,7 @@
         </mc:Choice>
         <mc:Fallback>
           <w:pict>
-            <v:rect w14:anchorId="15D362F1" id="Rectangle 471" o:spid="_x0000_s1026" style="position:absolute;margin-left:0;margin-top:0;width:7.15pt;height:64.8pt;z-index:251664384;visibility:visible;mso-wrap-style:square;mso-width-percent:0;mso-height-percent:900;mso-wrap-distance-left:9pt;mso-wrap-distance-top:0;mso-wrap-distance-right:9pt;mso-wrap-distance-bottom:0;mso-position-horizontal:center;mso-position-horizontal-relative:right-margin-area;mso-position-vertical:top;mso-position-vertical-relative:page;mso-width-percent:0;mso-height-percent:900;mso-width-relative:page;mso-height-relative:top-margin-area;v-text-anchor:top" o:gfxdata="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" fillcolor="#918485 [3208]" strokecolor="#d34817 [3204]">
+            <v:rect w14:anchorId="75351076" id="Rectangle 471" o:spid="_x0000_s1026" style="position:absolute;margin-left:0;margin-top:0;width:7.15pt;height:64.8pt;z-index:251664384;visibility:visible;mso-wrap-style:square;mso-width-percent:0;mso-height-percent:900;mso-wrap-distance-left:9pt;mso-wrap-distance-top:0;mso-wrap-distance-right:9pt;mso-wrap-distance-bottom:0;mso-position-horizontal:center;mso-position-horizontal-relative:right-margin-area;mso-position-vertical:top;mso-position-vertical-relative:page;mso-width-percent:0;mso-height-percent:900;mso-width-relative:page;mso-height-relative:top-margin-area;v-text-anchor:top" o:gfxdata="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" fillcolor="#918485 [3208]" strokecolor="#d34817 [3204]">
               <w10:wrap anchorx="margin" anchory="page"/>
             </v:rect>
           </w:pict>
@@ -9011,7 +9047,7 @@
         </mc:Choice>
         <mc:Fallback>
           <w:pict>
-            <v:rect w14:anchorId="3D56152C" id="Rectangle 472" o:spid="_x0000_s1026" style="position:absolute;margin-left:0;margin-top:0;width:7.15pt;height:64.8pt;z-index:251663360;visibility:visible;mso-wrap-style:square;mso-width-percent:0;mso-height-percent:900;mso-wrap-distance-left:9pt;mso-wrap-distance-top:0;mso-wrap-distance-right:9pt;mso-wrap-distance-bottom:0;mso-position-horizontal:center;mso-position-horizontal-relative:left-margin-area;mso-position-vertical:top;mso-position-vertical-relative:page;mso-width-percent:0;mso-height-percent:900;mso-width-relative:page;mso-height-relative:top-margin-area;v-text-anchor:top" o:gfxdata="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" fillcolor="#918485 [3208]" strokecolor="#d34817 [3204]">
+            <v:rect w14:anchorId="17BDADDE" id="Rectangle 472" o:spid="_x0000_s1026" style="position:absolute;margin-left:0;margin-top:0;width:7.15pt;height:64.8pt;z-index:251663360;visibility:visible;mso-wrap-style:square;mso-width-percent:0;mso-height-percent:900;mso-wrap-distance-left:9pt;mso-wrap-distance-top:0;mso-wrap-distance-right:9pt;mso-wrap-distance-bottom:0;mso-position-horizontal:center;mso-position-horizontal-relative:left-margin-area;mso-position-vertical:top;mso-position-vertical-relative:page;mso-width-percent:0;mso-height-percent:900;mso-width-relative:page;mso-height-relative:top-margin-area;v-text-anchor:top" o:gfxdata="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" fillcolor="#918485 [3208]" strokecolor="#d34817 [3204]">
               <w10:wrap anchorx="margin" anchory="page"/>
             </v:rect>
           </w:pict>
@@ -9023,7 +9059,7 @@
 </file>
 
 <file path=word/header2.xml><?xml version="1.0" encoding="utf-8"?>
-<w:hdr xmlns:wpc="http://schemas.microsoft.com/office/word/2010/wordprocessingCanvas" xmlns:cx="http://schemas.microsoft.com/office/drawing/2014/chartex" xmlns:cx1="http://schemas.microsoft.com/office/drawing/2015/9/8/chartex" xmlns:cx2="http://schemas.microsoft.com/office/drawing/2015/10/21/chartex" xmlns:cx3="http://schemas.microsoft.com/office/drawing/2016/5/9/chartex" xmlns:cx4="http://schemas.microsoft.com/office/drawing/2016/5/10/chartex" xmlns:cx5="http://schemas.microsoft.com/office/drawing/2016/5/11/chartex" xmlns:cx6="http://schemas.microsoft.com/office/drawing/2016/5/12/chartex" xmlns:cx7="http://schemas.microsoft.com/office/drawing/2016/5/13/chartex" xmlns:cx8="http://schemas.microsoft.com/office/drawing/2016/5/14/chartex" xmlns:mc="http://schemas.openxmlformats.org/markup-compatibility/2006" xmlns:aink="http://schemas.microsoft.com/office/drawing/2016/ink" xmlns:am3d="http://schemas.microsoft.com/office/drawing/2017/model3d" xmlns:o="urn:schemas-microsoft-com:office:office" xmlns:oel="http://schemas.microsoft.com/office/2019/extlst" xmlns:r="http://schemas.openxmlformats.org/officeDocument/2006/relationships" xmlns:m="http://schemas.openxmlformats.org/officeDocument/2006/math" xmlns:v="urn:schemas-microsoft-com:vml" xmlns:wp14="http://schemas.microsoft.com/office/word/2010/wordprocessingDrawing" xmlns:wp="http://schemas.openxmlformats.org/drawingml/2006/wordprocessingDrawing" xmlns:w10="urn:schemas-microsoft-com:office:word" xmlns:w="http://schemas.openxmlformats.org/wordprocessingml/2006/main" xmlns:w14="http://schemas.microsoft.com/office/word/2010/wordml" xmlns:w15="http://schemas.microsoft.com/office/word/2012/wordml" xmlns:w16cex="http://schemas.microsoft.com/office/word/2018/wordml/cex" xmlns:w16cid="http://schemas.microsoft.com/office/word/2016/wordml/cid" xmlns:w16="http://schemas.microsoft.com/office/word/2018/wordml" xmlns:w16sdtdh="http://schemas.microsoft.com/office/word/2020/wordml/sdtdatahash" xmlns:w16se="http://schemas.microsoft.com/office/word/2015/wordml/symex" xmlns:wpg="http://schemas.microsoft.com/office/word/2010/wordprocessingGroup" xmlns:wpi="http://schemas.microsoft.com/office/word/2010/wordprocessingInk" xmlns:wne="http://schemas.microsoft.com/office/word/2006/wordml" xmlns:wps="http://schemas.microsoft.com/office/word/2010/wordprocessingShape" mc:Ignorable="w14 w15 w16se w16cid w16 w16cex w16sdtdh wp14">
+<w:hdr xmlns:wpc="http://schemas.microsoft.com/office/word/2010/wordprocessingCanvas" xmlns:cx="http://schemas.microsoft.com/office/drawing/2014/chartex" xmlns:cx1="http://schemas.microsoft.com/office/drawing/2015/9/8/chartex" xmlns:cx2="http://schemas.microsoft.com/office/drawing/2015/10/21/chartex" xmlns:cx3="http://schemas.microsoft.com/office/drawing/2016/5/9/chartex" xmlns:cx4="http://schemas.microsoft.com/office/drawing/2016/5/10/chartex" xmlns:cx5="http://schemas.microsoft.com/office/drawing/2016/5/11/chartex" xmlns:cx6="http://schemas.microsoft.com/office/drawing/2016/5/12/chartex" xmlns:cx7="http://schemas.microsoft.com/office/drawing/2016/5/13/chartex" xmlns:cx8="http://schemas.microsoft.com/office/drawing/2016/5/14/chartex" xmlns:mc="http://schemas.openxmlformats.org/markup-compatibility/2006" xmlns:aink="http://schemas.microsoft.com/office/drawing/2016/ink" xmlns:am3d="http://schemas.microsoft.com/office/drawing/2017/model3d" xmlns:o="urn:schemas-microsoft-com:office:office" xmlns:oel="http://schemas.microsoft.com/office/2019/extlst" xmlns:r="http://schemas.openxmlformats.org/officeDocument/2006/relationships" xmlns:m="http://schemas.openxmlformats.org/officeDocument/2006/math" xmlns:v="urn:schemas-microsoft-com:vml" xmlns:wp14="http://schemas.microsoft.com/office/word/2010/wordprocessingDrawing" xmlns:wp="http://schemas.openxmlformats.org/drawingml/2006/wordprocessingDrawing" xmlns:w10="urn:schemas-microsoft-com:office:word" xmlns:w="http://schemas.openxmlformats.org/wordprocessingml/2006/main" xmlns:w14="http://schemas.microsoft.com/office/word/2010/wordml" xmlns:w15="http://schemas.microsoft.com/office/word/2012/wordml" xmlns:w16cex="http://schemas.microsoft.com/office/word/2018/wordml/cex" xmlns:w16cid="http://schemas.microsoft.com/office/word/2016/wordml/cid" xmlns:w16="http://schemas.microsoft.com/office/word/2018/wordml" xmlns:w16du="http://schemas.microsoft.com/office/word/2023/wordml/word16du" xmlns:w16sdtdh="http://schemas.microsoft.com/office/word/2020/wordml/sdtdatahash" xmlns:w16se="http://schemas.microsoft.com/office/word/2015/wordml/symex" xmlns:wpg="http://schemas.microsoft.com/office/word/2010/wordprocessingGroup" xmlns:wpi="http://schemas.microsoft.com/office/word/2010/wordprocessingInk" xmlns:wne="http://schemas.microsoft.com/office/word/2006/wordml" xmlns:wps="http://schemas.microsoft.com/office/word/2010/wordprocessingShape" mc:Ignorable="w14 w15 w16se w16cid w16 w16cex w16sdtdh w16du wp14">
   <w:p>
     <w:pPr>
       <w:pStyle w:val="Header"/>
@@ -9324,7 +9360,7 @@
 </file>
 
 <file path=word/numbering.xml><?xml version="1.0" encoding="utf-8"?>
-<w:numbering xmlns:wpc="http://schemas.microsoft.com/office/word/2010/wordprocessingCanvas" xmlns:cx="http://schemas.microsoft.com/office/drawing/2014/chartex" xmlns:cx1="http://schemas.microsoft.com/office/drawing/2015/9/8/chartex" xmlns:cx2="http://schemas.microsoft.com/office/drawing/2015/10/21/chartex" xmlns:cx3="http://schemas.microsoft.com/office/drawing/2016/5/9/chartex" xmlns:cx4="http://schemas.microsoft.com/office/drawing/2016/5/10/chartex" xmlns:cx5="http://schemas.microsoft.com/office/drawing/2016/5/11/chartex" xmlns:cx6="http://schemas.microsoft.com/office/drawing/2016/5/12/chartex" xmlns:cx7="http://schemas.microsoft.com/office/drawing/2016/5/13/chartex" xmlns:cx8="http://schemas.microsoft.com/office/drawing/2016/5/14/chartex" xmlns:mc="http://schemas.openxmlformats.org/markup-compatibility/2006" xmlns:aink="http://schemas.microsoft.com/office/drawing/2016/ink" xmlns:am3d="http://schemas.microsoft.com/office/drawing/2017/model3d" xmlns:o="urn:schemas-microsoft-com:office:office" xmlns:oel="http://schemas.microsoft.com/office/2019/extlst" xmlns:r="http://schemas.openxmlformats.org/officeDocument/2006/relationships" xmlns:m="http://schemas.openxmlformats.org/officeDocument/2006/math" xmlns:v="urn:schemas-microsoft-com:vml" xmlns:wp14="http://schemas.microsoft.com/office/word/2010/wordprocessingDrawing" xmlns:wp="http://schemas.openxmlformats.org/drawingml/2006/wordprocessingDrawing" xmlns:w10="urn:schemas-microsoft-com:office:word" xmlns:w="http://schemas.openxmlformats.org/wordprocessingml/2006/main" xmlns:w14="http://schemas.microsoft.com/office/word/2010/wordml" xmlns:w15="http://schemas.microsoft.com/office/word/2012/wordml" xmlns:w16cex="http://schemas.microsoft.com/office/word/2018/wordml/cex" xmlns:w16cid="http://schemas.microsoft.com/office/word/2016/wordml/cid" xmlns:w16="http://schemas.microsoft.com/office/word/2018/wordml" xmlns:w16sdtdh="http://schemas.microsoft.com/office/word/2020/wordml/sdtdatahash" xmlns:w16se="http://schemas.microsoft.com/office/word/2015/wordml/symex" xmlns:wpg="http://schemas.microsoft.com/office/word/2010/wordprocessingGroup" xmlns:wpi="http://schemas.microsoft.com/office/word/2010/wordprocessingInk" xmlns:wne="http://schemas.microsoft.com/office/word/2006/wordml" xmlns:wps="http://schemas.microsoft.com/office/word/2010/wordprocessingShape" mc:Ignorable="w14 w15 w16se w16cid w16 w16cex w16sdtdh wp14">
+<w:numbering xmlns:wpc="http://schemas.microsoft.com/office/word/2010/wordprocessingCanvas" xmlns:cx="http://schemas.microsoft.com/office/drawing/2014/chartex" xmlns:cx1="http://schemas.microsoft.com/office/drawing/2015/9/8/chartex" xmlns:cx2="http://schemas.microsoft.com/office/drawing/2015/10/21/chartex" xmlns:cx3="http://schemas.microsoft.com/office/drawing/2016/5/9/chartex" xmlns:cx4="http://schemas.microsoft.com/office/drawing/2016/5/10/chartex" xmlns:cx5="http://schemas.microsoft.com/office/drawing/2016/5/11/chartex" xmlns:cx6="http://schemas.microsoft.com/office/drawing/2016/5/12/chartex" xmlns:cx7="http://schemas.microsoft.com/office/drawing/2016/5/13/chartex" xmlns:cx8="http://schemas.microsoft.com/office/drawing/2016/5/14/chartex" xmlns:mc="http://schemas.openxmlformats.org/markup-compatibility/2006" xmlns:aink="http://schemas.microsoft.com/office/drawing/2016/ink" xmlns:am3d="http://schemas.microsoft.com/office/drawing/2017/model3d" xmlns:o="urn:schemas-microsoft-com:office:office" xmlns:oel="http://schemas.microsoft.com/office/2019/extlst" xmlns:r="http://schemas.openxmlformats.org/officeDocument/2006/relationships" xmlns:m="http://schemas.openxmlformats.org/officeDocument/2006/math" xmlns:v="urn:schemas-microsoft-com:vml" xmlns:wp14="http://schemas.microsoft.com/office/word/2010/wordprocessingDrawing" xmlns:wp="http://schemas.openxmlformats.org/drawingml/2006/wordprocessingDrawing" xmlns:w10="urn:schemas-microsoft-com:office:word" xmlns:w="http://schemas.openxmlformats.org/wordprocessingml/2006/main" xmlns:w14="http://schemas.microsoft.com/office/word/2010/wordml" xmlns:w15="http://schemas.microsoft.com/office/word/2012/wordml" xmlns:w16cex="http://schemas.microsoft.com/office/word/2018/wordml/cex" xmlns:w16cid="http://schemas.microsoft.com/office/word/2016/wordml/cid" xmlns:w16="http://schemas.microsoft.com/office/word/2018/wordml" xmlns:w16du="http://schemas.microsoft.com/office/word/2023/wordml/word16du" xmlns:w16sdtdh="http://schemas.microsoft.com/office/word/2020/wordml/sdtdatahash" xmlns:w16se="http://schemas.microsoft.com/office/word/2015/wordml/symex" xmlns:wpg="http://schemas.microsoft.com/office/word/2010/wordprocessingGroup" xmlns:wpi="http://schemas.microsoft.com/office/word/2010/wordprocessingInk" xmlns:wne="http://schemas.microsoft.com/office/word/2006/wordml" xmlns:wps="http://schemas.microsoft.com/office/word/2010/wordprocessingShape" mc:Ignorable="w14 w15 w16se w16cid w16 w16cex w16sdtdh w16du wp14">
   <w:abstractNum w:abstractNumId="0" w15:restartNumberingAfterBreak="0">
     <w:nsid w:val="FFFFFFFE"/>
     <w:multiLevelType w:val="singleLevel"/>
@@ -10303,7 +10339,7 @@
 </file>
 
 <file path=word/styles.xml><?xml version="1.0" encoding="utf-8"?>
-<w:styles xmlns:mc="http://schemas.openxmlformats.org/markup-compatibility/2006" xmlns:r="http://schemas.openxmlformats.org/officeDocument/2006/relationships" xmlns:w="http://schemas.openxmlformats.org/wordprocessingml/2006/main" xmlns:w14="http://schemas.microsoft.com/office/word/2010/wordml" xmlns:w15="http://schemas.microsoft.com/office/word/2012/wordml" xmlns:w16cex="http://schemas.microsoft.com/office/word/2018/wordml/cex" xmlns:w16cid="http://schemas.microsoft.com/office/word/2016/wordml/cid" xmlns:w16="http://schemas.microsoft.com/office/word/2018/wordml" xmlns:w16sdtdh="http://schemas.microsoft.com/office/word/2020/wordml/sdtdatahash" xmlns:w16se="http://schemas.microsoft.com/office/word/2015/wordml/symex" mc:Ignorable="w14 w15 w16se w16cid w16 w16cex w16sdtdh">
+<w:styles xmlns:mc="http://schemas.openxmlformats.org/markup-compatibility/2006" xmlns:r="http://schemas.openxmlformats.org/officeDocument/2006/relationships" xmlns:w="http://schemas.openxmlformats.org/wordprocessingml/2006/main" xmlns:w14="http://schemas.microsoft.com/office/word/2010/wordml" xmlns:w15="http://schemas.microsoft.com/office/word/2012/wordml" xmlns:w16cex="http://schemas.microsoft.com/office/word/2018/wordml/cex" xmlns:w16cid="http://schemas.microsoft.com/office/word/2016/wordml/cid" xmlns:w16="http://schemas.microsoft.com/office/word/2018/wordml" xmlns:w16du="http://schemas.microsoft.com/office/word/2023/wordml/word16du" xmlns:w16sdtdh="http://schemas.microsoft.com/office/word/2020/wordml/sdtdatahash" xmlns:w16se="http://schemas.microsoft.com/office/word/2015/wordml/symex" mc:Ignorable="w14 w15 w16se w16cid w16 w16cex w16sdtdh w16du">
   <w:docDefaults>
     <w:rPrDefault>
       <w:rPr>

</xml_diff>